<commit_message>
added integration test description
</commit_message>
<xml_diff>
--- a/sprawozdanie.docx
+++ b/sprawozdanie.docx
@@ -8,14 +8,12 @@
         <w:spacing w:before="0" w:after="240" w:line="240" w:lineRule="auto"/>
         <w:jc w:val="center"/>
         <w:rPr>
-          <w:rFonts w:ascii="Times Roman" w:cs="Times Roman" w:hAnsi="Times Roman" w:eastAsia="Times Roman"/>
           <w:sz w:val="64"/>
           <w:szCs w:val="64"/>
         </w:rPr>
       </w:pPr>
       <w:r>
         <w:rPr>
-          <w:rFonts w:ascii="Times Roman" w:hAnsi="Times Roman"/>
           <w:sz w:val="64"/>
           <w:szCs w:val="64"/>
           <w:rtl w:val="0"/>
@@ -25,7 +23,6 @@
       </w:r>
       <w:r>
         <w:rPr>
-          <w:rFonts w:ascii="Times Roman" w:hAnsi="Times Roman" w:hint="default"/>
           <w:sz w:val="64"/>
           <w:szCs w:val="64"/>
           <w:rtl w:val="0"/>
@@ -35,7 +32,6 @@
       </w:r>
       <w:r>
         <w:rPr>
-          <w:rFonts w:ascii="Times Roman" w:hAnsi="Times Roman"/>
           <w:sz w:val="64"/>
           <w:szCs w:val="64"/>
           <w:rtl w:val="0"/>
@@ -45,7 +41,6 @@
       </w:r>
       <w:r>
         <w:rPr>
-          <w:rFonts w:ascii="Times Roman" w:hAnsi="Times Roman" w:hint="default"/>
           <w:sz w:val="64"/>
           <w:szCs w:val="64"/>
           <w:rtl w:val="0"/>
@@ -55,7 +50,6 @@
       </w:r>
       <w:r>
         <w:rPr>
-          <w:rFonts w:ascii="Times Roman" w:hAnsi="Times Roman"/>
           <w:sz w:val="64"/>
           <w:szCs w:val="64"/>
           <w:rtl w:val="0"/>
@@ -70,7 +64,6 @@
         <w:spacing w:before="0" w:after="240" w:line="240" w:lineRule="auto"/>
         <w:jc w:val="center"/>
         <w:rPr>
-          <w:rFonts w:ascii="Times Roman" w:cs="Times Roman" w:hAnsi="Times Roman" w:eastAsia="Times Roman"/>
           <w:sz w:val="64"/>
           <w:szCs w:val="64"/>
         </w:rPr>
@@ -82,7 +75,6 @@
         <w:spacing w:before="0" w:after="240" w:line="240" w:lineRule="auto"/>
         <w:jc w:val="center"/>
         <w:rPr>
-          <w:rFonts w:ascii="Times Roman" w:cs="Times Roman" w:hAnsi="Times Roman" w:eastAsia="Times Roman"/>
           <w:sz w:val="64"/>
           <w:szCs w:val="64"/>
         </w:rPr>
@@ -93,9 +85,6 @@
         <w:pStyle w:val="Domyślne"/>
         <w:spacing w:before="0" w:after="240" w:line="240" w:lineRule="auto"/>
         <w:jc w:val="center"/>
-        <w:rPr>
-          <w:rFonts w:ascii="Times Roman" w:cs="Times Roman" w:hAnsi="Times Roman" w:eastAsia="Times Roman"/>
-        </w:rPr>
       </w:pPr>
     </w:p>
     <w:p>
@@ -104,14 +93,12 @@
         <w:spacing w:before="0" w:after="240" w:line="240" w:lineRule="auto"/>
         <w:jc w:val="center"/>
         <w:rPr>
-          <w:rFonts w:ascii="Times Roman" w:cs="Times Roman" w:hAnsi="Times Roman" w:eastAsia="Times Roman"/>
           <w:sz w:val="48"/>
           <w:szCs w:val="48"/>
         </w:rPr>
       </w:pPr>
       <w:r>
         <w:rPr>
-          <w:rFonts w:ascii="Times Roman" w:hAnsi="Times Roman"/>
           <w:sz w:val="48"/>
           <w:szCs w:val="48"/>
           <w:rtl w:val="0"/>
@@ -126,7 +113,6 @@
         <w:spacing w:before="0" w:after="240" w:line="240" w:lineRule="auto"/>
         <w:jc w:val="center"/>
         <w:rPr>
-          <w:rFonts w:ascii="Times Roman" w:cs="Times Roman" w:hAnsi="Times Roman" w:eastAsia="Times Roman"/>
           <w:sz w:val="53"/>
           <w:szCs w:val="53"/>
         </w:rPr>
@@ -138,7 +124,6 @@
         <w:spacing w:before="0" w:after="240" w:line="240" w:lineRule="auto"/>
         <w:jc w:val="center"/>
         <w:rPr>
-          <w:rFonts w:ascii="Times Roman" w:cs="Times Roman" w:hAnsi="Times Roman" w:eastAsia="Times Roman"/>
           <w:sz w:val="53"/>
           <w:szCs w:val="53"/>
         </w:rPr>
@@ -150,7 +135,6 @@
         <w:spacing w:before="0" w:after="240" w:line="240" w:lineRule="auto"/>
         <w:jc w:val="center"/>
         <w:rPr>
-          <w:rFonts w:ascii="Times Roman" w:cs="Times Roman" w:hAnsi="Times Roman" w:eastAsia="Times Roman"/>
           <w:sz w:val="53"/>
           <w:szCs w:val="53"/>
         </w:rPr>
@@ -162,7 +146,6 @@
         <w:spacing w:before="0" w:after="240" w:line="240" w:lineRule="auto"/>
         <w:jc w:val="center"/>
         <w:rPr>
-          <w:rFonts w:ascii="Times Roman" w:cs="Times Roman" w:hAnsi="Times Roman" w:eastAsia="Times Roman"/>
           <w:sz w:val="53"/>
           <w:szCs w:val="53"/>
         </w:rPr>
@@ -174,7 +157,6 @@
         <w:spacing w:before="0" w:after="240" w:line="240" w:lineRule="auto"/>
         <w:jc w:val="center"/>
         <w:rPr>
-          <w:rFonts w:ascii="Times Roman" w:cs="Times Roman" w:hAnsi="Times Roman" w:eastAsia="Times Roman"/>
           <w:sz w:val="53"/>
           <w:szCs w:val="53"/>
         </w:rPr>
@@ -185,9 +167,6 @@
         <w:pStyle w:val="Domyślne"/>
         <w:spacing w:before="0" w:after="240" w:line="240" w:lineRule="auto"/>
         <w:jc w:val="center"/>
-        <w:rPr>
-          <w:rFonts w:ascii="Times Roman" w:cs="Times Roman" w:hAnsi="Times Roman" w:eastAsia="Times Roman"/>
-        </w:rPr>
       </w:pPr>
     </w:p>
     <w:p>
@@ -195,13 +174,9 @@
         <w:pStyle w:val="Domyślne"/>
         <w:spacing w:before="0" w:after="240" w:line="240" w:lineRule="auto"/>
         <w:jc w:val="right"/>
-        <w:rPr>
-          <w:rFonts w:ascii="Times Roman" w:cs="Times Roman" w:hAnsi="Times Roman" w:eastAsia="Times Roman"/>
-        </w:rPr>
-      </w:pPr>
-      <w:r>
-        <w:rPr>
-          <w:rFonts w:ascii="Times Roman" w:hAnsi="Times Roman"/>
+      </w:pPr>
+      <w:r>
+        <w:rPr>
           <w:sz w:val="48"/>
           <w:szCs w:val="48"/>
           <w:rtl w:val="0"/>
@@ -216,14 +191,12 @@
         <w:spacing w:before="0" w:after="240" w:line="240" w:lineRule="auto"/>
         <w:jc w:val="right"/>
         <w:rPr>
-          <w:rFonts w:ascii="Times Roman" w:cs="Times Roman" w:hAnsi="Times Roman" w:eastAsia="Times Roman"/>
           <w:sz w:val="32"/>
           <w:szCs w:val="32"/>
         </w:rPr>
       </w:pPr>
       <w:r>
         <w:rPr>
-          <w:rFonts w:ascii="Times Roman" w:hAnsi="Times Roman"/>
           <w:sz w:val="32"/>
           <w:szCs w:val="32"/>
           <w:rtl w:val="0"/>
@@ -233,7 +206,6 @@
       </w:r>
       <w:r>
         <w:rPr>
-          <w:rFonts w:ascii="Times Roman" w:cs="Times Roman" w:hAnsi="Times Roman" w:eastAsia="Times Roman"/>
           <w:sz w:val="32"/>
           <w:szCs w:val="32"/>
           <w:lang w:val="en-US"/>
@@ -242,7 +214,6 @@
       </w:r>
       <w:r>
         <w:rPr>
-          <w:rFonts w:ascii="Times Roman" w:hAnsi="Times Roman"/>
           <w:sz w:val="32"/>
           <w:szCs w:val="32"/>
           <w:rtl w:val="0"/>
@@ -252,7 +223,6 @@
       </w:r>
       <w:r>
         <w:rPr>
-          <w:rFonts w:ascii="Times Roman" w:cs="Times Roman" w:hAnsi="Times Roman" w:eastAsia="Times Roman"/>
           <w:sz w:val="32"/>
           <w:szCs w:val="32"/>
           <w:lang w:val="en-US"/>
@@ -261,7 +231,6 @@
       </w:r>
       <w:r>
         <w:rPr>
-          <w:rFonts w:ascii="Times Roman" w:hAnsi="Times Roman"/>
           <w:sz w:val="32"/>
           <w:szCs w:val="32"/>
           <w:rtl w:val="0"/>
@@ -271,7 +240,6 @@
       </w:r>
       <w:r>
         <w:rPr>
-          <w:rFonts w:ascii="Times Roman" w:hAnsi="Times Roman" w:hint="default"/>
           <w:sz w:val="32"/>
           <w:szCs w:val="32"/>
           <w:rtl w:val="0"/>
@@ -281,7 +249,6 @@
       </w:r>
       <w:r>
         <w:rPr>
-          <w:rFonts w:ascii="Times Roman" w:hAnsi="Times Roman"/>
           <w:sz w:val="32"/>
           <w:szCs w:val="32"/>
           <w:rtl w:val="0"/>
@@ -291,7 +258,6 @@
       </w:r>
       <w:r>
         <w:rPr>
-          <w:rFonts w:ascii="Times Roman" w:hAnsi="Times Roman" w:hint="default"/>
           <w:sz w:val="32"/>
           <w:szCs w:val="32"/>
           <w:rtl w:val="0"/>
@@ -301,7 +267,6 @@
       </w:r>
       <w:r>
         <w:rPr>
-          <w:rFonts w:ascii="Times Roman" w:hAnsi="Times Roman"/>
           <w:sz w:val="32"/>
           <w:szCs w:val="32"/>
           <w:rtl w:val="0"/>
@@ -316,7 +281,6 @@
         <w:spacing w:before="0" w:after="240" w:line="240" w:lineRule="auto"/>
         <w:jc w:val="right"/>
         <w:rPr>
-          <w:rFonts w:ascii="Times Roman" w:cs="Times Roman" w:hAnsi="Times Roman" w:eastAsia="Times Roman"/>
           <w:sz w:val="32"/>
           <w:szCs w:val="32"/>
         </w:rPr>
@@ -327,9 +291,6 @@
         <w:pStyle w:val="Domyślne"/>
         <w:spacing w:before="0" w:after="240" w:line="240" w:lineRule="auto"/>
         <w:jc w:val="right"/>
-        <w:rPr>
-          <w:rFonts w:ascii="Times Roman" w:cs="Times Roman" w:hAnsi="Times Roman" w:eastAsia="Times Roman"/>
-        </w:rPr>
       </w:pPr>
     </w:p>
     <w:p>
@@ -338,14 +299,12 @@
         <w:spacing w:before="0" w:after="240" w:line="240" w:lineRule="auto"/>
         <w:jc w:val="center"/>
         <w:rPr>
-          <w:rFonts w:ascii="Times Roman" w:cs="Times Roman" w:hAnsi="Times Roman" w:eastAsia="Times Roman"/>
           <w:sz w:val="43"/>
           <w:szCs w:val="43"/>
         </w:rPr>
       </w:pPr>
       <w:r>
         <w:rPr>
-          <w:rFonts w:ascii="Times Roman" w:hAnsi="Times Roman"/>
           <w:sz w:val="43"/>
           <w:szCs w:val="43"/>
           <w:rtl w:val="0"/>
@@ -355,7 +314,6 @@
       </w:r>
       <w:r>
         <w:rPr>
-          <w:rFonts w:ascii="Times Roman" w:hAnsi="Times Roman" w:hint="default"/>
           <w:sz w:val="43"/>
           <w:szCs w:val="43"/>
           <w:rtl w:val="0"/>
@@ -365,7 +323,6 @@
       </w:r>
       <w:r>
         <w:rPr>
-          <w:rFonts w:ascii="Times Roman" w:hAnsi="Times Roman"/>
           <w:sz w:val="43"/>
           <w:szCs w:val="43"/>
           <w:rtl w:val="0"/>
@@ -380,7 +337,6 @@
         <w:spacing w:before="0" w:after="240" w:line="240" w:lineRule="auto"/>
         <w:jc w:val="center"/>
         <w:rPr>
-          <w:rFonts w:ascii="Times Roman" w:cs="Times Roman" w:hAnsi="Times Roman" w:eastAsia="Times Roman"/>
           <w:sz w:val="43"/>
           <w:szCs w:val="43"/>
         </w:rPr>
@@ -392,7 +348,6 @@
         <w:spacing w:before="0" w:after="240" w:line="240" w:lineRule="auto"/>
         <w:jc w:val="center"/>
         <w:rPr>
-          <w:rFonts w:ascii="Times Roman" w:cs="Times Roman" w:hAnsi="Times Roman" w:eastAsia="Times Roman"/>
           <w:sz w:val="43"/>
           <w:szCs w:val="43"/>
         </w:rPr>
@@ -404,7 +359,6 @@
         <w:spacing w:before="0" w:after="240" w:line="240" w:lineRule="auto"/>
         <w:jc w:val="center"/>
         <w:rPr>
-          <w:rFonts w:ascii="Times Roman" w:cs="Times Roman" w:hAnsi="Times Roman" w:eastAsia="Times Roman"/>
           <w:sz w:val="43"/>
           <w:szCs w:val="43"/>
         </w:rPr>
@@ -416,7 +370,6 @@
         <w:spacing w:before="0" w:after="240" w:line="240" w:lineRule="auto"/>
         <w:jc w:val="center"/>
         <w:rPr>
-          <w:rFonts w:ascii="Times Roman" w:cs="Times Roman" w:hAnsi="Times Roman" w:eastAsia="Times Roman"/>
           <w:sz w:val="43"/>
           <w:szCs w:val="43"/>
         </w:rPr>
@@ -428,7 +381,6 @@
         <w:spacing w:before="0" w:after="240" w:line="240" w:lineRule="auto"/>
         <w:jc w:val="center"/>
         <w:rPr>
-          <w:rFonts w:ascii="Times Roman" w:cs="Times Roman" w:hAnsi="Times Roman" w:eastAsia="Times Roman"/>
           <w:sz w:val="43"/>
           <w:szCs w:val="43"/>
         </w:rPr>
@@ -440,7 +392,6 @@
         <w:spacing w:before="0" w:after="240" w:line="240" w:lineRule="auto"/>
         <w:jc w:val="center"/>
         <w:rPr>
-          <w:rFonts w:ascii="Times Roman" w:cs="Times Roman" w:hAnsi="Times Roman" w:eastAsia="Times Roman"/>
           <w:sz w:val="43"/>
           <w:szCs w:val="43"/>
         </w:rPr>
@@ -452,7 +403,6 @@
         <w:spacing w:before="0" w:after="240" w:line="240" w:lineRule="auto"/>
         <w:jc w:val="center"/>
         <w:rPr>
-          <w:rFonts w:ascii="Times Roman" w:cs="Times Roman" w:hAnsi="Times Roman" w:eastAsia="Times Roman"/>
           <w:sz w:val="43"/>
           <w:szCs w:val="43"/>
         </w:rPr>
@@ -464,7 +414,6 @@
         <w:spacing w:before="0" w:after="240" w:line="240" w:lineRule="auto"/>
         <w:jc w:val="center"/>
         <w:rPr>
-          <w:rFonts w:ascii="Times Roman" w:cs="Times Roman" w:hAnsi="Times Roman" w:eastAsia="Times Roman"/>
           <w:sz w:val="43"/>
           <w:szCs w:val="43"/>
         </w:rPr>
@@ -476,7 +425,6 @@
         <w:spacing w:before="0" w:after="240" w:line="240" w:lineRule="auto"/>
         <w:jc w:val="center"/>
         <w:rPr>
-          <w:rFonts w:ascii="Times Roman" w:cs="Times Roman" w:hAnsi="Times Roman" w:eastAsia="Times Roman"/>
           <w:sz w:val="43"/>
           <w:szCs w:val="43"/>
         </w:rPr>
@@ -488,7 +436,6 @@
         <w:spacing w:before="0" w:after="240" w:line="240" w:lineRule="auto"/>
         <w:jc w:val="center"/>
         <w:rPr>
-          <w:rFonts w:ascii="Times Roman" w:cs="Times Roman" w:hAnsi="Times Roman" w:eastAsia="Times Roman"/>
           <w:sz w:val="43"/>
           <w:szCs w:val="43"/>
         </w:rPr>
@@ -500,7 +447,6 @@
         <w:spacing w:before="0" w:after="240" w:line="240" w:lineRule="auto"/>
         <w:jc w:val="center"/>
         <w:rPr>
-          <w:rFonts w:ascii="Times Roman" w:cs="Times Roman" w:hAnsi="Times Roman" w:eastAsia="Times Roman"/>
           <w:sz w:val="43"/>
           <w:szCs w:val="43"/>
         </w:rPr>
@@ -512,7 +458,6 @@
         <w:spacing w:before="0" w:after="240" w:line="240" w:lineRule="auto"/>
         <w:jc w:val="center"/>
         <w:rPr>
-          <w:rFonts w:ascii="Times Roman" w:cs="Times Roman" w:hAnsi="Times Roman" w:eastAsia="Times Roman"/>
           <w:sz w:val="43"/>
           <w:szCs w:val="43"/>
         </w:rPr>
@@ -524,7 +469,6 @@
         <w:spacing w:before="0" w:after="240" w:line="240" w:lineRule="auto"/>
         <w:jc w:val="center"/>
         <w:rPr>
-          <w:rFonts w:ascii="Times Roman" w:cs="Times Roman" w:hAnsi="Times Roman" w:eastAsia="Times Roman"/>
           <w:sz w:val="43"/>
           <w:szCs w:val="43"/>
         </w:rPr>
@@ -536,7 +480,6 @@
         <w:spacing w:before="0" w:after="240" w:line="240" w:lineRule="auto"/>
         <w:jc w:val="center"/>
         <w:rPr>
-          <w:rFonts w:ascii="Times Roman" w:cs="Times Roman" w:hAnsi="Times Roman" w:eastAsia="Times Roman"/>
           <w:sz w:val="43"/>
           <w:szCs w:val="43"/>
         </w:rPr>
@@ -548,7 +491,6 @@
         <w:spacing w:before="0" w:after="240" w:line="240" w:lineRule="auto"/>
         <w:jc w:val="center"/>
         <w:rPr>
-          <w:rFonts w:ascii="Times Roman" w:cs="Times Roman" w:hAnsi="Times Roman" w:eastAsia="Times Roman"/>
           <w:sz w:val="43"/>
           <w:szCs w:val="43"/>
         </w:rPr>
@@ -560,7 +502,6 @@
         <w:spacing w:before="0" w:after="240" w:line="240" w:lineRule="auto"/>
         <w:jc w:val="center"/>
         <w:rPr>
-          <w:rFonts w:ascii="Times Roman" w:cs="Times Roman" w:hAnsi="Times Roman" w:eastAsia="Times Roman"/>
           <w:sz w:val="43"/>
           <w:szCs w:val="43"/>
         </w:rPr>
@@ -572,7 +513,6 @@
         <w:spacing w:before="0" w:after="240" w:line="240" w:lineRule="auto"/>
         <w:jc w:val="center"/>
         <w:rPr>
-          <w:rFonts w:ascii="Times Roman" w:cs="Times Roman" w:hAnsi="Times Roman" w:eastAsia="Times Roman"/>
           <w:sz w:val="43"/>
           <w:szCs w:val="43"/>
         </w:rPr>
@@ -584,7 +524,6 @@
         <w:spacing w:before="0" w:after="240" w:line="240" w:lineRule="auto"/>
         <w:jc w:val="center"/>
         <w:rPr>
-          <w:rFonts w:ascii="Times Roman" w:cs="Times Roman" w:hAnsi="Times Roman" w:eastAsia="Times Roman"/>
           <w:sz w:val="43"/>
           <w:szCs w:val="43"/>
         </w:rPr>
@@ -596,7 +535,6 @@
         <w:spacing w:before="0" w:after="240" w:line="240" w:lineRule="auto"/>
         <w:jc w:val="center"/>
         <w:rPr>
-          <w:rFonts w:ascii="Times Roman" w:cs="Times Roman" w:hAnsi="Times Roman" w:eastAsia="Times Roman"/>
           <w:sz w:val="43"/>
           <w:szCs w:val="43"/>
         </w:rPr>
@@ -608,7 +546,6 @@
         <w:spacing w:before="0" w:after="240" w:line="240" w:lineRule="auto"/>
         <w:jc w:val="center"/>
         <w:rPr>
-          <w:rFonts w:ascii="Times Roman" w:cs="Times Roman" w:hAnsi="Times Roman" w:eastAsia="Times Roman"/>
           <w:sz w:val="43"/>
           <w:szCs w:val="43"/>
         </w:rPr>
@@ -619,14 +556,12 @@
         <w:pStyle w:val="Domyślne"/>
         <w:spacing w:before="0" w:after="240" w:line="240" w:lineRule="auto"/>
         <w:rPr>
-          <w:rFonts w:ascii="Times Roman" w:cs="Times Roman" w:hAnsi="Times Roman" w:eastAsia="Times Roman"/>
           <w:sz w:val="43"/>
           <w:szCs w:val="43"/>
         </w:rPr>
       </w:pPr>
       <w:r>
         <w:rPr>
-          <w:rFonts w:ascii="Times Roman" w:hAnsi="Times Roman"/>
           <w:sz w:val="43"/>
           <w:szCs w:val="43"/>
           <w:rtl w:val="0"/>
@@ -635,7 +570,6 @@
       </w:r>
       <w:r>
         <w:rPr>
-          <w:rFonts w:ascii="Times Roman" w:hAnsi="Times Roman" w:hint="default"/>
           <w:sz w:val="43"/>
           <w:szCs w:val="43"/>
           <w:rtl w:val="0"/>
@@ -644,7 +578,6 @@
       </w:r>
       <w:r>
         <w:rPr>
-          <w:rFonts w:ascii="Times Roman" w:hAnsi="Times Roman"/>
           <w:sz w:val="43"/>
           <w:szCs w:val="43"/>
           <w:rtl w:val="0"/>
@@ -659,7 +592,6 @@
       </w:pPr>
       <w:r>
         <w:rPr>
-          <w:rFonts w:ascii="Times Roman" w:cs="Times Roman" w:hAnsi="Times Roman" w:eastAsia="Times Roman"/>
           <w:sz w:val="43"/>
           <w:szCs w:val="43"/>
         </w:rPr>
@@ -667,7 +599,6 @@
       </w:r>
       <w:r>
         <w:rPr>
-          <w:rFonts w:ascii="Times Roman" w:cs="Times Roman" w:hAnsi="Times Roman" w:eastAsia="Times Roman"/>
           <w:sz w:val="43"/>
           <w:szCs w:val="43"/>
         </w:rPr>
@@ -675,7 +606,6 @@
       </w:r>
       <w:r>
         <w:rPr>
-          <w:rFonts w:ascii="Times Roman" w:cs="Times Roman" w:hAnsi="Times Roman" w:eastAsia="Times Roman"/>
           <w:sz w:val="43"/>
           <w:szCs w:val="43"/>
         </w:rPr>
@@ -752,11 +682,44 @@
     </w:p>
     <w:p>
       <w:pPr>
+        <w:pStyle w:val="TOC 1"/>
+        <w:bidi w:val="0"/>
+      </w:pPr>
+      <w:r>
+        <w:rPr>
+          <w:rtl w:val="0"/>
+        </w:rPr>
+        <w:t>Testy integracyjne</w:t>
+        <w:tab/>
+      </w:r>
+      <w:r>
+        <w:rPr/>
+        <w:fldChar w:fldCharType="begin" w:fldLock="0"/>
+      </w:r>
+      <w:r>
+        <w:instrText xml:space="preserve"> PAGEREF _Toc2 \h </w:instrText>
+      </w:r>
+      <w:r>
+        <w:rPr/>
+        <w:fldChar w:fldCharType="separate" w:fldLock="0"/>
+      </w:r>
+      <w:r>
+        <w:rPr>
+          <w:rtl w:val="0"/>
+        </w:rPr>
+        <w:t>7</w:t>
+      </w:r>
+      <w:r>
+        <w:rPr/>
+        <w:fldChar w:fldCharType="end" w:fldLock="0"/>
+      </w:r>
+    </w:p>
+    <w:p>
+      <w:pPr>
         <w:spacing w:before="0" w:after="240" w:line="240" w:lineRule="auto"/>
       </w:pPr>
       <w:r>
         <w:rPr>
-          <w:rFonts w:ascii="Times Roman" w:cs="Times Roman" w:hAnsi="Times Roman" w:eastAsia="Times Roman"/>
           <w:sz w:val="43"/>
           <w:szCs w:val="43"/>
         </w:rPr>
@@ -778,9 +741,7 @@
     <w:p>
       <w:pPr>
         <w:pStyle w:val="Nagłówek"/>
-        <w:bidi w:val="0"/>
-        <w:rPr>
-          <w:rFonts w:ascii="Times Roman" w:cs="Times Roman" w:hAnsi="Times Roman" w:eastAsia="Times Roman"/>
+        <w:rPr>
           <w:sz w:val="43"/>
           <w:szCs w:val="43"/>
         </w:rPr>
@@ -788,7 +749,6 @@
       <w:bookmarkStart w:name="_Toc" w:id="0"/>
       <w:r>
         <w:rPr>
-          <w:rFonts w:ascii="Times Roman" w:hAnsi="Times Roman"/>
           <w:sz w:val="43"/>
           <w:szCs w:val="43"/>
           <w:rtl w:val="0"/>
@@ -797,7 +757,6 @@
       </w:r>
       <w:r>
         <w:rPr>
-          <w:rFonts w:ascii="Times Roman" w:hAnsi="Times Roman" w:hint="default"/>
           <w:sz w:val="43"/>
           <w:szCs w:val="43"/>
           <w:rtl w:val="0"/>
@@ -806,7 +765,6 @@
       </w:r>
       <w:r>
         <w:rPr>
-          <w:rFonts w:ascii="Times Roman" w:hAnsi="Times Roman"/>
           <w:sz w:val="43"/>
           <w:szCs w:val="43"/>
           <w:rtl w:val="0"/>
@@ -819,7 +777,6 @@
       <w:pPr>
         <w:pStyle w:val="Treść"/>
         <w:rPr>
-          <w:rFonts w:ascii="Times Roman" w:cs="Times Roman" w:hAnsi="Times Roman" w:eastAsia="Times Roman"/>
           <w:sz w:val="43"/>
           <w:szCs w:val="43"/>
         </w:rPr>
@@ -829,90 +786,75 @@
       <w:pPr>
         <w:pStyle w:val="Treść"/>
         <w:jc w:val="both"/>
-        <w:rPr>
-          <w:rFonts w:ascii="Helvetica Neue" w:cs="Helvetica Neue" w:hAnsi="Helvetica Neue" w:eastAsia="Helvetica Neue"/>
-        </w:rPr>
-      </w:pPr>
-      <w:r>
-        <w:rPr>
-          <w:rFonts w:ascii="Helvetica Neue" w:hAnsi="Helvetica Neue"/>
+      </w:pPr>
+      <w:r>
+        <w:rPr>
           <w:rtl w:val="0"/>
         </w:rPr>
         <w:t>Testowanie oprogramowania to kluczowy element procesu tworzenia aplikacji, maj</w:t>
       </w:r>
       <w:r>
         <w:rPr>
-          <w:rFonts w:ascii="Helvetica Neue" w:hAnsi="Helvetica Neue" w:hint="default"/>
           <w:rtl w:val="0"/>
         </w:rPr>
         <w:t>ą</w:t>
       </w:r>
       <w:r>
         <w:rPr>
-          <w:rFonts w:ascii="Helvetica Neue" w:hAnsi="Helvetica Neue"/>
           <w:rtl w:val="0"/>
         </w:rPr>
         <w:t>cy na celu weryfikacj</w:t>
       </w:r>
       <w:r>
         <w:rPr>
-          <w:rFonts w:ascii="Helvetica Neue" w:hAnsi="Helvetica Neue" w:hint="default"/>
           <w:rtl w:val="0"/>
         </w:rPr>
         <w:t xml:space="preserve">ę </w:t>
       </w:r>
       <w:r>
         <w:rPr>
-          <w:rFonts w:ascii="Helvetica Neue" w:hAnsi="Helvetica Neue"/>
           <w:rtl w:val="0"/>
         </w:rPr>
         <w:t>poprawno</w:t>
       </w:r>
       <w:r>
         <w:rPr>
-          <w:rFonts w:ascii="Helvetica Neue" w:hAnsi="Helvetica Neue" w:hint="default"/>
           <w:rtl w:val="0"/>
         </w:rPr>
         <w:t>ś</w:t>
       </w:r>
       <w:r>
         <w:rPr>
-          <w:rFonts w:ascii="Helvetica Neue" w:hAnsi="Helvetica Neue"/>
           <w:rtl w:val="0"/>
         </w:rPr>
         <w:t>ci dzia</w:t>
       </w:r>
       <w:r>
         <w:rPr>
-          <w:rFonts w:ascii="Helvetica Neue" w:hAnsi="Helvetica Neue" w:hint="default"/>
           <w:rtl w:val="0"/>
         </w:rPr>
         <w:t>ł</w:t>
       </w:r>
       <w:r>
         <w:rPr>
-          <w:rFonts w:ascii="Helvetica Neue" w:hAnsi="Helvetica Neue"/>
           <w:rtl w:val="0"/>
         </w:rPr>
         <w:t>ania kodu oraz wykrywanie b</w:t>
       </w:r>
       <w:r>
         <w:rPr>
-          <w:rFonts w:ascii="Helvetica Neue" w:hAnsi="Helvetica Neue" w:hint="default"/>
           <w:rtl w:val="0"/>
         </w:rPr>
         <w:t>łę</w:t>
       </w:r>
       <w:r>
         <w:rPr>
-          <w:rFonts w:ascii="Helvetica Neue" w:hAnsi="Helvetica Neue"/>
           <w:rtl w:val="0"/>
         </w:rPr>
         <w:t>d</w:t>
       </w:r>
       <w:r>
         <w:rPr>
-          <w:rFonts w:ascii="Helvetica Neue" w:hAnsi="Helvetica Neue" w:hint="default"/>
           <w:rtl w:val="0"/>
           <w:lang w:val="es-ES_tradnl"/>
         </w:rPr>
@@ -920,112 +862,96 @@
       </w:r>
       <w:r>
         <w:rPr>
-          <w:rFonts w:ascii="Helvetica Neue" w:hAnsi="Helvetica Neue"/>
           <w:rtl w:val="0"/>
         </w:rPr>
         <w:t>w. Dzi</w:t>
       </w:r>
       <w:r>
         <w:rPr>
-          <w:rFonts w:ascii="Helvetica Neue" w:hAnsi="Helvetica Neue" w:hint="default"/>
           <w:rtl w:val="0"/>
         </w:rPr>
         <w:t>ę</w:t>
       </w:r>
       <w:r>
         <w:rPr>
-          <w:rFonts w:ascii="Helvetica Neue" w:hAnsi="Helvetica Neue"/>
           <w:rtl w:val="0"/>
         </w:rPr>
         <w:t>ki testom mo</w:t>
       </w:r>
       <w:r>
         <w:rPr>
-          <w:rFonts w:ascii="Helvetica Neue" w:hAnsi="Helvetica Neue" w:hint="default"/>
           <w:rtl w:val="0"/>
         </w:rPr>
         <w:t>ż</w:t>
       </w:r>
       <w:r>
         <w:rPr>
-          <w:rFonts w:ascii="Helvetica Neue" w:hAnsi="Helvetica Neue"/>
           <w:rtl w:val="0"/>
         </w:rPr>
         <w:t>emy upewni</w:t>
       </w:r>
       <w:r>
         <w:rPr>
-          <w:rFonts w:ascii="Helvetica Neue" w:hAnsi="Helvetica Neue" w:hint="default"/>
           <w:rtl w:val="0"/>
         </w:rPr>
         <w:t xml:space="preserve">ć </w:t>
       </w:r>
       <w:r>
         <w:rPr>
-          <w:rFonts w:ascii="Helvetica Neue" w:hAnsi="Helvetica Neue"/>
           <w:rtl w:val="0"/>
         </w:rPr>
         <w:t>si</w:t>
       </w:r>
       <w:r>
         <w:rPr>
-          <w:rFonts w:ascii="Helvetica Neue" w:hAnsi="Helvetica Neue" w:hint="default"/>
           <w:rtl w:val="0"/>
         </w:rPr>
         <w:t>ę</w:t>
       </w:r>
       <w:r>
         <w:rPr>
-          <w:rFonts w:ascii="Helvetica Neue" w:hAnsi="Helvetica Neue"/>
           <w:rtl w:val="0"/>
         </w:rPr>
         <w:t xml:space="preserve">, </w:t>
       </w:r>
       <w:r>
         <w:rPr>
-          <w:rFonts w:ascii="Helvetica Neue" w:hAnsi="Helvetica Neue" w:hint="default"/>
           <w:rtl w:val="0"/>
         </w:rPr>
         <w:t>ż</w:t>
       </w:r>
       <w:r>
         <w:rPr>
-          <w:rFonts w:ascii="Helvetica Neue" w:hAnsi="Helvetica Neue"/>
           <w:rtl w:val="0"/>
         </w:rPr>
         <w:t>e aplikacja spe</w:t>
       </w:r>
       <w:r>
         <w:rPr>
-          <w:rFonts w:ascii="Helvetica Neue" w:hAnsi="Helvetica Neue" w:hint="default"/>
           <w:rtl w:val="0"/>
         </w:rPr>
         <w:t>ł</w:t>
       </w:r>
       <w:r>
         <w:rPr>
-          <w:rFonts w:ascii="Helvetica Neue" w:hAnsi="Helvetica Neue"/>
           <w:rtl w:val="0"/>
         </w:rPr>
         <w:t>nia oczekiwania u</w:t>
       </w:r>
       <w:r>
         <w:rPr>
-          <w:rFonts w:ascii="Helvetica Neue" w:hAnsi="Helvetica Neue" w:hint="default"/>
           <w:rtl w:val="0"/>
         </w:rPr>
         <w:t>ż</w:t>
       </w:r>
       <w:r>
         <w:rPr>
-          <w:rFonts w:ascii="Helvetica Neue" w:hAnsi="Helvetica Neue"/>
           <w:rtl w:val="0"/>
         </w:rPr>
         <w:t>ytkownik</w:t>
       </w:r>
       <w:r>
         <w:rPr>
-          <w:rFonts w:ascii="Helvetica Neue" w:hAnsi="Helvetica Neue" w:hint="default"/>
           <w:rtl w:val="0"/>
           <w:lang w:val="es-ES_tradnl"/>
         </w:rPr>
@@ -1033,62 +959,51 @@
       </w:r>
       <w:r>
         <w:rPr>
-          <w:rFonts w:ascii="Helvetica Neue" w:hAnsi="Helvetica Neue"/>
           <w:rtl w:val="0"/>
         </w:rPr>
         <w:t>w i dzia</w:t>
       </w:r>
       <w:r>
         <w:rPr>
-          <w:rFonts w:ascii="Helvetica Neue" w:hAnsi="Helvetica Neue" w:hint="default"/>
           <w:rtl w:val="0"/>
         </w:rPr>
         <w:t>ł</w:t>
       </w:r>
       <w:r>
         <w:rPr>
-          <w:rFonts w:ascii="Helvetica Neue" w:hAnsi="Helvetica Neue"/>
           <w:rtl w:val="0"/>
         </w:rPr>
         <w:t xml:space="preserve">a zgodnie </w:t>
       </w:r>
       <w:r>
-        <w:rPr>
-          <w:rFonts w:ascii="Helvetica Neue" w:cs="Helvetica Neue" w:hAnsi="Helvetica Neue" w:eastAsia="Helvetica Neue"/>
-        </w:rPr>
         <w:br w:type="textWrapping"/>
       </w:r>
       <w:r>
         <w:rPr>
-          <w:rFonts w:ascii="Helvetica Neue" w:hAnsi="Helvetica Neue"/>
           <w:rtl w:val="0"/>
         </w:rPr>
         <w:t>z za</w:t>
       </w:r>
       <w:r>
         <w:rPr>
-          <w:rFonts w:ascii="Helvetica Neue" w:hAnsi="Helvetica Neue" w:hint="default"/>
           <w:rtl w:val="0"/>
         </w:rPr>
         <w:t>ł</w:t>
       </w:r>
       <w:r>
         <w:rPr>
-          <w:rFonts w:ascii="Helvetica Neue" w:hAnsi="Helvetica Neue"/>
           <w:rtl w:val="0"/>
         </w:rPr>
         <w:t>o</w:t>
       </w:r>
       <w:r>
         <w:rPr>
-          <w:rFonts w:ascii="Helvetica Neue" w:hAnsi="Helvetica Neue" w:hint="default"/>
           <w:rtl w:val="0"/>
         </w:rPr>
         <w:t>ż</w:t>
       </w:r>
       <w:r>
         <w:rPr>
-          <w:rFonts w:ascii="Helvetica Neue" w:hAnsi="Helvetica Neue"/>
           <w:rtl w:val="0"/>
         </w:rPr>
         <w:t>eniami.</w:t>
@@ -1098,35 +1013,29 @@
       <w:pPr>
         <w:pStyle w:val="Treść"/>
         <w:jc w:val="both"/>
-        <w:rPr>
-          <w:rFonts w:ascii="Helvetica Neue" w:cs="Helvetica Neue" w:hAnsi="Helvetica Neue" w:eastAsia="Helvetica Neue"/>
-        </w:rPr>
-      </w:pPr>
-    </w:p>
-    <w:p>
-      <w:pPr>
-        <w:pStyle w:val="Treść"/>
-        <w:rPr>
-          <w:rFonts w:ascii="Helvetica Neue" w:cs="Helvetica Neue" w:hAnsi="Helvetica Neue" w:eastAsia="Helvetica Neue"/>
-        </w:rPr>
-      </w:pPr>
-      <w:r>
-        <w:rPr>
-          <w:rFonts w:ascii="Helvetica Neue" w:hAnsi="Helvetica Neue"/>
+      </w:pPr>
+    </w:p>
+    <w:p>
+      <w:pPr>
+        <w:pStyle w:val="Treść"/>
+      </w:pPr>
+      <w:r>
+        <w:rPr>
+          <w:rFonts w:cs="Arial Unicode MS" w:eastAsia="Arial Unicode MS"/>
           <w:rtl w:val="0"/>
         </w:rPr>
         <w:t>Podstawowe zasady testowania obejmuj</w:t>
       </w:r>
       <w:r>
         <w:rPr>
-          <w:rFonts w:ascii="Helvetica Neue" w:hAnsi="Helvetica Neue" w:hint="default"/>
+          <w:rFonts w:cs="Arial Unicode MS" w:eastAsia="Arial Unicode MS" w:hint="default"/>
           <w:rtl w:val="0"/>
         </w:rPr>
         <w:t>ą</w:t>
       </w:r>
       <w:r>
         <w:rPr>
-          <w:rFonts w:ascii="Helvetica Neue" w:hAnsi="Helvetica Neue"/>
+          <w:rFonts w:cs="Arial Unicode MS" w:eastAsia="Arial Unicode MS"/>
           <w:rtl w:val="0"/>
         </w:rPr>
         <w:t>:</w:t>
@@ -1135,9 +1044,6 @@
     <w:p>
       <w:pPr>
         <w:pStyle w:val="Treść"/>
-        <w:rPr>
-          <w:rFonts w:ascii="Helvetica Neue" w:cs="Helvetica Neue" w:hAnsi="Helvetica Neue" w:eastAsia="Helvetica Neue"/>
-        </w:rPr>
       </w:pPr>
     </w:p>
     <w:p>
@@ -1148,14 +1054,12 @@
           <w:numId w:val="2"/>
         </w:numPr>
         <w:rPr>
-          <w:rFonts w:ascii="Helvetica Neue" w:hAnsi="Helvetica Neue"/>
-          <w:i w:val="1"/>
-          <w:iCs w:val="1"/>
-        </w:rPr>
-      </w:pPr>
-      <w:r>
-        <w:rPr>
-          <w:rFonts w:ascii="Helvetica Neue" w:hAnsi="Helvetica Neue"/>
+          <w:i w:val="1"/>
+          <w:iCs w:val="1"/>
+        </w:rPr>
+      </w:pPr>
+      <w:r>
+        <w:rPr>
           <w:i w:val="1"/>
           <w:iCs w:val="1"/>
           <w:rtl w:val="0"/>
@@ -1164,7 +1068,6 @@
       </w:r>
       <w:r>
         <w:rPr>
-          <w:rFonts w:ascii="Helvetica Neue" w:hAnsi="Helvetica Neue" w:hint="default"/>
           <w:i w:val="1"/>
           <w:iCs w:val="1"/>
           <w:rtl w:val="0"/>
@@ -1173,7 +1076,6 @@
       </w:r>
       <w:r>
         <w:rPr>
-          <w:rFonts w:ascii="Helvetica Neue" w:hAnsi="Helvetica Neue"/>
           <w:i w:val="1"/>
           <w:iCs w:val="1"/>
           <w:rtl w:val="0"/>
@@ -1182,7 +1084,6 @@
       </w:r>
       <w:r>
         <w:rPr>
-          <w:rFonts w:ascii="Helvetica Neue" w:hAnsi="Helvetica Neue" w:hint="default"/>
           <w:i w:val="1"/>
           <w:iCs w:val="1"/>
           <w:rtl w:val="0"/>
@@ -1192,7 +1093,6 @@
       </w:r>
       <w:r>
         <w:rPr>
-          <w:rFonts w:ascii="Helvetica Neue" w:hAnsi="Helvetica Neue"/>
           <w:i w:val="1"/>
           <w:iCs w:val="1"/>
           <w:rtl w:val="0"/>
@@ -1208,14 +1108,12 @@
           <w:numId w:val="2"/>
         </w:numPr>
         <w:rPr>
-          <w:rFonts w:ascii="Helvetica Neue" w:hAnsi="Helvetica Neue"/>
-          <w:i w:val="1"/>
-          <w:iCs w:val="1"/>
-        </w:rPr>
-      </w:pPr>
-      <w:r>
-        <w:rPr>
-          <w:rFonts w:ascii="Helvetica Neue" w:hAnsi="Helvetica Neue"/>
+          <w:i w:val="1"/>
+          <w:iCs w:val="1"/>
+        </w:rPr>
+      </w:pPr>
+      <w:r>
+        <w:rPr>
           <w:i w:val="1"/>
           <w:iCs w:val="1"/>
           <w:rtl w:val="0"/>
@@ -1224,7 +1122,6 @@
       </w:r>
       <w:r>
         <w:rPr>
-          <w:rFonts w:ascii="Helvetica Neue" w:hAnsi="Helvetica Neue" w:hint="default"/>
           <w:i w:val="1"/>
           <w:iCs w:val="1"/>
           <w:rtl w:val="0"/>
@@ -1233,7 +1130,6 @@
       </w:r>
       <w:r>
         <w:rPr>
-          <w:rFonts w:ascii="Helvetica Neue" w:hAnsi="Helvetica Neue"/>
           <w:i w:val="1"/>
           <w:iCs w:val="1"/>
           <w:rtl w:val="0"/>
@@ -1242,7 +1138,6 @@
       </w:r>
       <w:r>
         <w:rPr>
-          <w:rFonts w:ascii="Helvetica Neue" w:hAnsi="Helvetica Neue" w:hint="default"/>
           <w:i w:val="1"/>
           <w:iCs w:val="1"/>
           <w:rtl w:val="0"/>
@@ -1252,7 +1147,6 @@
       </w:r>
       <w:r>
         <w:rPr>
-          <w:rFonts w:ascii="Helvetica Neue" w:hAnsi="Helvetica Neue"/>
           <w:i w:val="1"/>
           <w:iCs w:val="1"/>
           <w:rtl w:val="0"/>
@@ -1268,14 +1162,12 @@
           <w:numId w:val="2"/>
         </w:numPr>
         <w:rPr>
-          <w:rFonts w:ascii="Helvetica Neue" w:hAnsi="Helvetica Neue"/>
-          <w:i w:val="1"/>
-          <w:iCs w:val="1"/>
-        </w:rPr>
-      </w:pPr>
-      <w:r>
-        <w:rPr>
-          <w:rFonts w:ascii="Helvetica Neue" w:hAnsi="Helvetica Neue"/>
+          <w:i w:val="1"/>
+          <w:iCs w:val="1"/>
+        </w:rPr>
+      </w:pPr>
+      <w:r>
+        <w:rPr>
           <w:i w:val="1"/>
           <w:iCs w:val="1"/>
           <w:rtl w:val="0"/>
@@ -1284,7 +1176,6 @@
       </w:r>
       <w:r>
         <w:rPr>
-          <w:rFonts w:ascii="Helvetica Neue" w:hAnsi="Helvetica Neue" w:hint="default"/>
           <w:i w:val="1"/>
           <w:iCs w:val="1"/>
           <w:rtl w:val="0"/>
@@ -1293,7 +1184,6 @@
       </w:r>
       <w:r>
         <w:rPr>
-          <w:rFonts w:ascii="Helvetica Neue" w:hAnsi="Helvetica Neue"/>
           <w:i w:val="1"/>
           <w:iCs w:val="1"/>
           <w:rtl w:val="0"/>
@@ -1302,7 +1192,6 @@
       </w:r>
       <w:r>
         <w:rPr>
-          <w:rFonts w:ascii="Helvetica Neue" w:hAnsi="Helvetica Neue" w:hint="default"/>
           <w:i w:val="1"/>
           <w:iCs w:val="1"/>
           <w:rtl w:val="0"/>
@@ -1311,7 +1200,6 @@
       </w:r>
       <w:r>
         <w:rPr>
-          <w:rFonts w:ascii="Helvetica Neue" w:hAnsi="Helvetica Neue"/>
           <w:i w:val="1"/>
           <w:iCs w:val="1"/>
           <w:rtl w:val="0"/>
@@ -1320,7 +1208,6 @@
       </w:r>
       <w:r>
         <w:rPr>
-          <w:rFonts w:ascii="Helvetica Neue" w:hAnsi="Helvetica Neue" w:hint="default"/>
           <w:i w:val="1"/>
           <w:iCs w:val="1"/>
           <w:rtl w:val="0"/>
@@ -1329,7 +1216,6 @@
       </w:r>
       <w:r>
         <w:rPr>
-          <w:rFonts w:ascii="Helvetica Neue" w:hAnsi="Helvetica Neue"/>
           <w:i w:val="1"/>
           <w:iCs w:val="1"/>
           <w:rtl w:val="0"/>
@@ -1345,14 +1231,12 @@
           <w:numId w:val="2"/>
         </w:numPr>
         <w:rPr>
-          <w:rFonts w:ascii="Helvetica Neue" w:hAnsi="Helvetica Neue"/>
-          <w:i w:val="1"/>
-          <w:iCs w:val="1"/>
-        </w:rPr>
-      </w:pPr>
-      <w:r>
-        <w:rPr>
-          <w:rFonts w:ascii="Helvetica Neue" w:hAnsi="Helvetica Neue"/>
+          <w:i w:val="1"/>
+          <w:iCs w:val="1"/>
+        </w:rPr>
+      </w:pPr>
+      <w:r>
+        <w:rPr>
           <w:i w:val="1"/>
           <w:iCs w:val="1"/>
           <w:rtl w:val="0"/>
@@ -1361,7 +1245,6 @@
       </w:r>
       <w:r>
         <w:rPr>
-          <w:rFonts w:ascii="Helvetica Neue" w:hAnsi="Helvetica Neue" w:hint="default"/>
           <w:i w:val="1"/>
           <w:iCs w:val="1"/>
           <w:rtl w:val="0"/>
@@ -1370,7 +1253,6 @@
       </w:r>
       <w:r>
         <w:rPr>
-          <w:rFonts w:ascii="Helvetica Neue" w:hAnsi="Helvetica Neue"/>
           <w:i w:val="1"/>
           <w:iCs w:val="1"/>
           <w:rtl w:val="0"/>
@@ -1381,63 +1263,57 @@
     <w:p>
       <w:pPr>
         <w:pStyle w:val="Treść"/>
-        <w:rPr>
-          <w:rFonts w:ascii="Helvetica Neue" w:cs="Helvetica Neue" w:hAnsi="Helvetica Neue" w:eastAsia="Helvetica Neue"/>
-        </w:rPr>
-      </w:pPr>
-    </w:p>
-    <w:p>
-      <w:pPr>
-        <w:pStyle w:val="Treść"/>
-        <w:rPr>
-          <w:rFonts w:ascii="Helvetica Neue" w:cs="Helvetica Neue" w:hAnsi="Helvetica Neue" w:eastAsia="Helvetica Neue"/>
-        </w:rPr>
-      </w:pPr>
-      <w:r>
-        <w:rPr>
-          <w:rFonts w:ascii="Helvetica Neue" w:hAnsi="Helvetica Neue"/>
+      </w:pPr>
+    </w:p>
+    <w:p>
+      <w:pPr>
+        <w:pStyle w:val="Treść"/>
+      </w:pPr>
+      <w:r>
+        <w:rPr>
+          <w:rFonts w:cs="Arial Unicode MS" w:eastAsia="Arial Unicode MS"/>
           <w:rtl w:val="0"/>
         </w:rPr>
         <w:t>Testy mo</w:t>
       </w:r>
       <w:r>
         <w:rPr>
-          <w:rFonts w:ascii="Helvetica Neue" w:hAnsi="Helvetica Neue" w:hint="default"/>
+          <w:rFonts w:cs="Arial Unicode MS" w:eastAsia="Arial Unicode MS" w:hint="default"/>
           <w:rtl w:val="0"/>
         </w:rPr>
         <w:t>ż</w:t>
       </w:r>
       <w:r>
         <w:rPr>
-          <w:rFonts w:ascii="Helvetica Neue" w:hAnsi="Helvetica Neue"/>
+          <w:rFonts w:cs="Arial Unicode MS" w:eastAsia="Arial Unicode MS"/>
           <w:rtl w:val="0"/>
         </w:rPr>
         <w:t>na podzieli</w:t>
       </w:r>
       <w:r>
         <w:rPr>
-          <w:rFonts w:ascii="Helvetica Neue" w:hAnsi="Helvetica Neue" w:hint="default"/>
+          <w:rFonts w:cs="Arial Unicode MS" w:eastAsia="Arial Unicode MS" w:hint="default"/>
           <w:rtl w:val="0"/>
         </w:rPr>
         <w:t xml:space="preserve">ć </w:t>
       </w:r>
       <w:r>
         <w:rPr>
-          <w:rFonts w:ascii="Helvetica Neue" w:hAnsi="Helvetica Neue"/>
+          <w:rFonts w:cs="Arial Unicode MS" w:eastAsia="Arial Unicode MS"/>
           <w:rtl w:val="0"/>
         </w:rPr>
         <w:t>na r</w:t>
       </w:r>
       <w:r>
         <w:rPr>
-          <w:rFonts w:ascii="Helvetica Neue" w:hAnsi="Helvetica Neue" w:hint="default"/>
+          <w:rFonts w:cs="Arial Unicode MS" w:eastAsia="Arial Unicode MS" w:hint="default"/>
           <w:rtl w:val="0"/>
         </w:rPr>
         <w:t>óż</w:t>
       </w:r>
       <w:r>
         <w:rPr>
-          <w:rFonts w:ascii="Helvetica Neue" w:hAnsi="Helvetica Neue"/>
+          <w:rFonts w:cs="Arial Unicode MS" w:eastAsia="Arial Unicode MS"/>
           <w:rtl w:val="0"/>
         </w:rPr>
         <w:t>ne typy:</w:t>
@@ -1446,9 +1322,6 @@
     <w:p>
       <w:pPr>
         <w:pStyle w:val="Treść"/>
-        <w:rPr>
-          <w:rFonts w:ascii="Helvetica Neue" w:cs="Helvetica Neue" w:hAnsi="Helvetica Neue" w:eastAsia="Helvetica Neue"/>
-        </w:rPr>
       </w:pPr>
     </w:p>
     <w:p>
@@ -1459,14 +1332,12 @@
           <w:numId w:val="3"/>
         </w:numPr>
         <w:rPr>
-          <w:rFonts w:ascii="Helvetica Neue" w:hAnsi="Helvetica Neue"/>
-          <w:i w:val="1"/>
-          <w:iCs w:val="1"/>
-        </w:rPr>
-      </w:pPr>
-      <w:r>
-        <w:rPr>
-          <w:rFonts w:ascii="Helvetica Neue" w:hAnsi="Helvetica Neue"/>
+          <w:i w:val="1"/>
+          <w:iCs w:val="1"/>
+        </w:rPr>
+      </w:pPr>
+      <w:r>
+        <w:rPr>
           <w:i w:val="1"/>
           <w:iCs w:val="1"/>
           <w:rtl w:val="0"/>
@@ -1475,7 +1346,6 @@
       </w:r>
       <w:r>
         <w:rPr>
-          <w:rFonts w:ascii="Helvetica Neue" w:hAnsi="Helvetica Neue" w:hint="default"/>
           <w:i w:val="1"/>
           <w:iCs w:val="1"/>
           <w:rtl w:val="0"/>
@@ -1484,7 +1354,6 @@
       </w:r>
       <w:r>
         <w:rPr>
-          <w:rFonts w:ascii="Helvetica Neue" w:hAnsi="Helvetica Neue"/>
           <w:i w:val="1"/>
           <w:iCs w:val="1"/>
           <w:rtl w:val="0"/>
@@ -1493,7 +1362,6 @@
       </w:r>
       <w:r>
         <w:rPr>
-          <w:rFonts w:ascii="Helvetica Neue" w:hAnsi="Helvetica Neue" w:hint="default"/>
           <w:i w:val="1"/>
           <w:iCs w:val="1"/>
           <w:rtl w:val="0"/>
@@ -1502,7 +1370,6 @@
       </w:r>
       <w:r>
         <w:rPr>
-          <w:rFonts w:ascii="Helvetica Neue" w:hAnsi="Helvetica Neue"/>
           <w:i w:val="1"/>
           <w:iCs w:val="1"/>
           <w:rtl w:val="0"/>
@@ -1518,14 +1385,12 @@
           <w:numId w:val="3"/>
         </w:numPr>
         <w:rPr>
-          <w:rFonts w:ascii="Helvetica Neue" w:hAnsi="Helvetica Neue"/>
-          <w:i w:val="1"/>
-          <w:iCs w:val="1"/>
-        </w:rPr>
-      </w:pPr>
-      <w:r>
-        <w:rPr>
-          <w:rFonts w:ascii="Helvetica Neue" w:hAnsi="Helvetica Neue"/>
+          <w:i w:val="1"/>
+          <w:iCs w:val="1"/>
+        </w:rPr>
+      </w:pPr>
+      <w:r>
+        <w:rPr>
           <w:i w:val="1"/>
           <w:iCs w:val="1"/>
           <w:rtl w:val="0"/>
@@ -1534,7 +1399,6 @@
       </w:r>
       <w:r>
         <w:rPr>
-          <w:rFonts w:ascii="Helvetica Neue" w:hAnsi="Helvetica Neue" w:hint="default"/>
           <w:i w:val="1"/>
           <w:iCs w:val="1"/>
           <w:rtl w:val="0"/>
@@ -1543,7 +1407,6 @@
       </w:r>
       <w:r>
         <w:rPr>
-          <w:rFonts w:ascii="Helvetica Neue" w:hAnsi="Helvetica Neue"/>
           <w:i w:val="1"/>
           <w:iCs w:val="1"/>
           <w:rtl w:val="0"/>
@@ -1552,7 +1415,6 @@
       </w:r>
       <w:r>
         <w:rPr>
-          <w:rFonts w:ascii="Helvetica Neue" w:hAnsi="Helvetica Neue" w:hint="default"/>
           <w:i w:val="1"/>
           <w:iCs w:val="1"/>
           <w:rtl w:val="0"/>
@@ -1561,7 +1423,6 @@
       </w:r>
       <w:r>
         <w:rPr>
-          <w:rFonts w:ascii="Helvetica Neue" w:hAnsi="Helvetica Neue"/>
           <w:i w:val="1"/>
           <w:iCs w:val="1"/>
           <w:rtl w:val="0"/>
@@ -1570,7 +1431,6 @@
       </w:r>
       <w:r>
         <w:rPr>
-          <w:rFonts w:ascii="Helvetica Neue" w:hAnsi="Helvetica Neue" w:hint="default"/>
           <w:i w:val="1"/>
           <w:iCs w:val="1"/>
           <w:rtl w:val="0"/>
@@ -1579,7 +1439,6 @@
       </w:r>
       <w:r>
         <w:rPr>
-          <w:rFonts w:ascii="Helvetica Neue" w:hAnsi="Helvetica Neue"/>
           <w:i w:val="1"/>
           <w:iCs w:val="1"/>
           <w:rtl w:val="0"/>
@@ -1588,7 +1447,6 @@
       </w:r>
       <w:r>
         <w:rPr>
-          <w:rFonts w:ascii="Helvetica Neue" w:hAnsi="Helvetica Neue" w:hint="default"/>
           <w:i w:val="1"/>
           <w:iCs w:val="1"/>
           <w:rtl w:val="0"/>
@@ -1597,7 +1455,6 @@
       </w:r>
       <w:r>
         <w:rPr>
-          <w:rFonts w:ascii="Helvetica Neue" w:hAnsi="Helvetica Neue"/>
           <w:i w:val="1"/>
           <w:iCs w:val="1"/>
           <w:rtl w:val="0"/>
@@ -1606,7 +1463,6 @@
       </w:r>
       <w:r>
         <w:rPr>
-          <w:rFonts w:ascii="Helvetica Neue" w:hAnsi="Helvetica Neue" w:hint="default"/>
           <w:i w:val="1"/>
           <w:iCs w:val="1"/>
           <w:rtl w:val="0"/>
@@ -1615,7 +1471,6 @@
       </w:r>
       <w:r>
         <w:rPr>
-          <w:rFonts w:ascii="Helvetica Neue" w:hAnsi="Helvetica Neue"/>
           <w:i w:val="1"/>
           <w:iCs w:val="1"/>
           <w:rtl w:val="0"/>
@@ -1624,7 +1479,6 @@
       </w:r>
       <w:r>
         <w:rPr>
-          <w:rFonts w:ascii="Helvetica Neue" w:hAnsi="Helvetica Neue" w:hint="default"/>
           <w:i w:val="1"/>
           <w:iCs w:val="1"/>
           <w:rtl w:val="0"/>
@@ -1633,7 +1487,6 @@
       </w:r>
       <w:r>
         <w:rPr>
-          <w:rFonts w:ascii="Helvetica Neue" w:hAnsi="Helvetica Neue"/>
           <w:i w:val="1"/>
           <w:iCs w:val="1"/>
           <w:rtl w:val="0"/>
@@ -1649,14 +1502,12 @@
           <w:numId w:val="3"/>
         </w:numPr>
         <w:rPr>
-          <w:rFonts w:ascii="Helvetica Neue" w:hAnsi="Helvetica Neue"/>
-          <w:i w:val="1"/>
-          <w:iCs w:val="1"/>
-        </w:rPr>
-      </w:pPr>
-      <w:r>
-        <w:rPr>
-          <w:rFonts w:ascii="Helvetica Neue" w:hAnsi="Helvetica Neue"/>
+          <w:i w:val="1"/>
+          <w:iCs w:val="1"/>
+        </w:rPr>
+      </w:pPr>
+      <w:r>
+        <w:rPr>
           <w:i w:val="1"/>
           <w:iCs w:val="1"/>
           <w:rtl w:val="0"/>
@@ -1665,7 +1516,6 @@
       </w:r>
       <w:r>
         <w:rPr>
-          <w:rFonts w:ascii="Helvetica Neue" w:hAnsi="Helvetica Neue" w:hint="default"/>
           <w:i w:val="1"/>
           <w:iCs w:val="1"/>
           <w:rtl w:val="0"/>
@@ -1674,7 +1524,6 @@
       </w:r>
       <w:r>
         <w:rPr>
-          <w:rFonts w:ascii="Helvetica Neue" w:hAnsi="Helvetica Neue"/>
           <w:i w:val="1"/>
           <w:iCs w:val="1"/>
           <w:rtl w:val="0"/>
@@ -1683,7 +1532,6 @@
       </w:r>
       <w:r>
         <w:rPr>
-          <w:rFonts w:ascii="Helvetica Neue" w:hAnsi="Helvetica Neue" w:hint="default"/>
           <w:i w:val="1"/>
           <w:iCs w:val="1"/>
           <w:rtl w:val="0"/>
@@ -1692,7 +1540,6 @@
       </w:r>
       <w:r>
         <w:rPr>
-          <w:rFonts w:ascii="Helvetica Neue" w:hAnsi="Helvetica Neue"/>
           <w:i w:val="1"/>
           <w:iCs w:val="1"/>
           <w:rtl w:val="0"/>
@@ -1701,7 +1548,6 @@
       </w:r>
       <w:r>
         <w:rPr>
-          <w:rFonts w:ascii="Helvetica Neue" w:hAnsi="Helvetica Neue" w:hint="default"/>
           <w:i w:val="1"/>
           <w:iCs w:val="1"/>
           <w:rtl w:val="0"/>
@@ -1710,7 +1556,6 @@
       </w:r>
       <w:r>
         <w:rPr>
-          <w:rFonts w:ascii="Helvetica Neue" w:hAnsi="Helvetica Neue"/>
           <w:i w:val="1"/>
           <w:iCs w:val="1"/>
           <w:rtl w:val="0"/>
@@ -1719,7 +1564,6 @@
       </w:r>
       <w:r>
         <w:rPr>
-          <w:rFonts w:ascii="Helvetica Neue" w:hAnsi="Helvetica Neue" w:hint="default"/>
           <w:i w:val="1"/>
           <w:iCs w:val="1"/>
           <w:rtl w:val="0"/>
@@ -1728,7 +1572,6 @@
       </w:r>
       <w:r>
         <w:rPr>
-          <w:rFonts w:ascii="Helvetica Neue" w:hAnsi="Helvetica Neue"/>
           <w:i w:val="1"/>
           <w:iCs w:val="1"/>
           <w:rtl w:val="0"/>
@@ -1737,7 +1580,6 @@
       </w:r>
       <w:r>
         <w:rPr>
-          <w:rFonts w:ascii="Helvetica Neue" w:hAnsi="Helvetica Neue" w:hint="default"/>
           <w:i w:val="1"/>
           <w:iCs w:val="1"/>
           <w:rtl w:val="0"/>
@@ -1746,7 +1588,6 @@
       </w:r>
       <w:r>
         <w:rPr>
-          <w:rFonts w:ascii="Helvetica Neue" w:hAnsi="Helvetica Neue"/>
           <w:i w:val="1"/>
           <w:iCs w:val="1"/>
           <w:rtl w:val="0"/>
@@ -1762,14 +1603,12 @@
           <w:numId w:val="3"/>
         </w:numPr>
         <w:rPr>
-          <w:rFonts w:ascii="Helvetica Neue" w:hAnsi="Helvetica Neue"/>
-          <w:i w:val="1"/>
-          <w:iCs w:val="1"/>
-        </w:rPr>
-      </w:pPr>
-      <w:r>
-        <w:rPr>
-          <w:rFonts w:ascii="Helvetica Neue" w:hAnsi="Helvetica Neue"/>
+          <w:i w:val="1"/>
+          <w:iCs w:val="1"/>
+        </w:rPr>
+      </w:pPr>
+      <w:r>
+        <w:rPr>
           <w:i w:val="1"/>
           <w:iCs w:val="1"/>
           <w:rtl w:val="0"/>
@@ -1778,7 +1617,6 @@
       </w:r>
       <w:r>
         <w:rPr>
-          <w:rFonts w:ascii="Helvetica Neue" w:hAnsi="Helvetica Neue" w:hint="default"/>
           <w:i w:val="1"/>
           <w:iCs w:val="1"/>
           <w:rtl w:val="0"/>
@@ -1787,7 +1625,6 @@
       </w:r>
       <w:r>
         <w:rPr>
-          <w:rFonts w:ascii="Helvetica Neue" w:hAnsi="Helvetica Neue"/>
           <w:i w:val="1"/>
           <w:iCs w:val="1"/>
           <w:rtl w:val="0"/>
@@ -1796,7 +1633,6 @@
       </w:r>
       <w:r>
         <w:rPr>
-          <w:rFonts w:ascii="Helvetica Neue" w:hAnsi="Helvetica Neue" w:hint="default"/>
           <w:i w:val="1"/>
           <w:iCs w:val="1"/>
           <w:rtl w:val="0"/>
@@ -1805,7 +1641,6 @@
       </w:r>
       <w:r>
         <w:rPr>
-          <w:rFonts w:ascii="Helvetica Neue" w:hAnsi="Helvetica Neue"/>
           <w:i w:val="1"/>
           <w:iCs w:val="1"/>
           <w:rtl w:val="0"/>
@@ -1814,7 +1649,6 @@
       </w:r>
       <w:r>
         <w:rPr>
-          <w:rFonts w:ascii="Helvetica Neue" w:hAnsi="Helvetica Neue" w:hint="default"/>
           <w:i w:val="1"/>
           <w:iCs w:val="1"/>
           <w:rtl w:val="0"/>
@@ -1823,7 +1657,6 @@
       </w:r>
       <w:r>
         <w:rPr>
-          <w:rFonts w:ascii="Helvetica Neue" w:hAnsi="Helvetica Neue"/>
           <w:i w:val="1"/>
           <w:iCs w:val="1"/>
           <w:rtl w:val="0"/>
@@ -1835,43 +1668,33 @@
       <w:pPr>
         <w:pStyle w:val="Treść"/>
         <w:jc w:val="both"/>
-        <w:rPr>
-          <w:rFonts w:ascii="Helvetica Neue" w:cs="Helvetica Neue" w:hAnsi="Helvetica Neue" w:eastAsia="Helvetica Neue"/>
-        </w:rPr>
       </w:pPr>
     </w:p>
     <w:p>
       <w:pPr>
         <w:pStyle w:val="Treść"/>
         <w:jc w:val="both"/>
-        <w:rPr>
-          <w:rFonts w:ascii="Helvetica Neue" w:cs="Helvetica Neue" w:hAnsi="Helvetica Neue" w:eastAsia="Helvetica Neue"/>
-        </w:rPr>
-      </w:pPr>
-      <w:r>
-        <w:rPr>
-          <w:rFonts w:ascii="Helvetica Neue" w:hAnsi="Helvetica Neue"/>
+      </w:pPr>
+      <w:r>
+        <w:rPr>
           <w:rtl w:val="0"/>
         </w:rPr>
         <w:t>W C# jednym z popularniejszych narz</w:t>
       </w:r>
       <w:r>
         <w:rPr>
-          <w:rFonts w:ascii="Helvetica Neue" w:hAnsi="Helvetica Neue" w:hint="default"/>
           <w:rtl w:val="0"/>
         </w:rPr>
         <w:t>ę</w:t>
       </w:r>
       <w:r>
         <w:rPr>
-          <w:rFonts w:ascii="Helvetica Neue" w:hAnsi="Helvetica Neue"/>
           <w:rtl w:val="0"/>
         </w:rPr>
         <w:t>dzi do realizacji test</w:t>
       </w:r>
       <w:r>
         <w:rPr>
-          <w:rFonts w:ascii="Helvetica Neue" w:hAnsi="Helvetica Neue" w:hint="default"/>
           <w:rtl w:val="0"/>
           <w:lang w:val="es-ES_tradnl"/>
         </w:rPr>
@@ -1879,77 +1702,66 @@
       </w:r>
       <w:r>
         <w:rPr>
-          <w:rFonts w:ascii="Helvetica Neue" w:hAnsi="Helvetica Neue"/>
           <w:rtl w:val="0"/>
         </w:rPr>
         <w:t xml:space="preserve">w jednostkowych jest </w:t>
       </w:r>
       <w:r>
         <w:rPr>
-          <w:rFonts w:ascii="Helvetica Neue" w:hAnsi="Helvetica Neue"/>
           <w:rtl w:val="0"/>
         </w:rPr>
         <w:t>xU</w:t>
       </w:r>
       <w:r>
         <w:rPr>
-          <w:rFonts w:ascii="Helvetica Neue" w:hAnsi="Helvetica Neue"/>
           <w:rtl w:val="0"/>
         </w:rPr>
         <w:t>nit. Testy jednostkowe (unit tests) sprawdzaj</w:t>
       </w:r>
       <w:r>
         <w:rPr>
-          <w:rFonts w:ascii="Helvetica Neue" w:hAnsi="Helvetica Neue" w:hint="default"/>
           <w:rtl w:val="0"/>
         </w:rPr>
         <w:t xml:space="preserve">ą </w:t>
       </w:r>
       <w:r>
         <w:rPr>
-          <w:rFonts w:ascii="Helvetica Neue" w:hAnsi="Helvetica Neue"/>
           <w:rtl w:val="0"/>
         </w:rPr>
         <w:t xml:space="preserve">pojedyncze elementy aplikacji, takie jak metody czy funkcje, w izolacji od reszty systemu. </w:t>
       </w:r>
       <w:r>
         <w:rPr>
-          <w:rFonts w:ascii="Helvetica Neue" w:hAnsi="Helvetica Neue"/>
           <w:rtl w:val="0"/>
         </w:rPr>
         <w:t>xU</w:t>
       </w:r>
       <w:r>
         <w:rPr>
-          <w:rFonts w:ascii="Helvetica Neue" w:hAnsi="Helvetica Neue"/>
           <w:rtl w:val="0"/>
         </w:rPr>
         <w:t>nit wyr</w:t>
       </w:r>
       <w:r>
         <w:rPr>
-          <w:rFonts w:ascii="Helvetica Neue" w:hAnsi="Helvetica Neue" w:hint="default"/>
           <w:rtl w:val="0"/>
         </w:rPr>
         <w:t>óż</w:t>
       </w:r>
       <w:r>
         <w:rPr>
-          <w:rFonts w:ascii="Helvetica Neue" w:hAnsi="Helvetica Neue"/>
           <w:rtl w:val="0"/>
         </w:rPr>
         <w:t>nia si</w:t>
       </w:r>
       <w:r>
         <w:rPr>
-          <w:rFonts w:ascii="Helvetica Neue" w:hAnsi="Helvetica Neue" w:hint="default"/>
           <w:rtl w:val="0"/>
         </w:rPr>
         <w:t>ę</w:t>
       </w:r>
       <w:r>
         <w:rPr>
-          <w:rFonts w:ascii="Helvetica Neue" w:hAnsi="Helvetica Neue"/>
           <w:rtl w:val="0"/>
         </w:rPr>
         <w:t>:</w:t>
@@ -1959,9 +1771,6 @@
       <w:pPr>
         <w:pStyle w:val="Treść"/>
         <w:jc w:val="both"/>
-        <w:rPr>
-          <w:rFonts w:ascii="Helvetica Neue" w:cs="Helvetica Neue" w:hAnsi="Helvetica Neue" w:eastAsia="Helvetica Neue"/>
-        </w:rPr>
       </w:pPr>
     </w:p>
     <w:p>
@@ -1973,14 +1782,12 @@
         </w:numPr>
         <w:jc w:val="both"/>
         <w:rPr>
-          <w:rFonts w:ascii="Helvetica Neue" w:hAnsi="Helvetica Neue"/>
-          <w:i w:val="1"/>
-          <w:iCs w:val="1"/>
-        </w:rPr>
-      </w:pPr>
-      <w:r>
-        <w:rPr>
-          <w:rFonts w:ascii="Helvetica Neue" w:hAnsi="Helvetica Neue"/>
+          <w:i w:val="1"/>
+          <w:iCs w:val="1"/>
+        </w:rPr>
+      </w:pPr>
+      <w:r>
+        <w:rPr>
           <w:i w:val="1"/>
           <w:iCs w:val="1"/>
           <w:rtl w:val="0"/>
@@ -1989,7 +1796,6 @@
       </w:r>
       <w:r>
         <w:rPr>
-          <w:rFonts w:ascii="Helvetica Neue" w:hAnsi="Helvetica Neue" w:hint="default"/>
           <w:i w:val="1"/>
           <w:iCs w:val="1"/>
           <w:rtl w:val="0"/>
@@ -1998,7 +1804,6 @@
       </w:r>
       <w:r>
         <w:rPr>
-          <w:rFonts w:ascii="Helvetica Neue" w:hAnsi="Helvetica Neue"/>
           <w:i w:val="1"/>
           <w:iCs w:val="1"/>
           <w:rtl w:val="0"/>
@@ -2007,7 +1812,6 @@
       </w:r>
       <w:r>
         <w:rPr>
-          <w:rFonts w:ascii="Helvetica Neue" w:hAnsi="Helvetica Neue" w:hint="default"/>
           <w:i w:val="1"/>
           <w:iCs w:val="1"/>
           <w:rtl w:val="0"/>
@@ -2016,7 +1820,6 @@
       </w:r>
       <w:r>
         <w:rPr>
-          <w:rFonts w:ascii="Helvetica Neue" w:hAnsi="Helvetica Neue"/>
           <w:i w:val="1"/>
           <w:iCs w:val="1"/>
           <w:rtl w:val="0"/>
@@ -2025,7 +1828,6 @@
       </w:r>
       <w:r>
         <w:rPr>
-          <w:rFonts w:ascii="Helvetica Neue" w:hAnsi="Helvetica Neue" w:hint="default"/>
           <w:i w:val="1"/>
           <w:iCs w:val="1"/>
           <w:rtl w:val="0"/>
@@ -2034,7 +1836,6 @@
       </w:r>
       <w:r>
         <w:rPr>
-          <w:rFonts w:ascii="Helvetica Neue" w:hAnsi="Helvetica Neue"/>
           <w:i w:val="1"/>
           <w:iCs w:val="1"/>
           <w:rtl w:val="0"/>
@@ -2043,7 +1844,6 @@
       </w:r>
       <w:r>
         <w:rPr>
-          <w:rFonts w:ascii="Helvetica Neue" w:hAnsi="Helvetica Neue" w:hint="default"/>
           <w:i w:val="1"/>
           <w:iCs w:val="1"/>
           <w:rtl w:val="0"/>
@@ -2052,7 +1852,6 @@
       </w:r>
       <w:r>
         <w:rPr>
-          <w:rFonts w:ascii="Helvetica Neue" w:hAnsi="Helvetica Neue"/>
           <w:i w:val="1"/>
           <w:iCs w:val="1"/>
           <w:rtl w:val="0"/>
@@ -2061,7 +1860,6 @@
       </w:r>
       <w:r>
         <w:rPr>
-          <w:rFonts w:ascii="Helvetica Neue" w:hAnsi="Helvetica Neue" w:hint="default"/>
           <w:i w:val="1"/>
           <w:iCs w:val="1"/>
           <w:rtl w:val="0"/>
@@ -2070,7 +1868,6 @@
       </w:r>
       <w:r>
         <w:rPr>
-          <w:rFonts w:ascii="Helvetica Neue" w:hAnsi="Helvetica Neue"/>
           <w:i w:val="1"/>
           <w:iCs w:val="1"/>
           <w:rtl w:val="0"/>
@@ -2079,7 +1876,6 @@
       </w:r>
       <w:r>
         <w:rPr>
-          <w:rFonts w:ascii="Helvetica Neue" w:hAnsi="Helvetica Neue" w:hint="default"/>
           <w:i w:val="1"/>
           <w:iCs w:val="1"/>
           <w:rtl w:val="0"/>
@@ -2088,7 +1884,6 @@
       </w:r>
       <w:r>
         <w:rPr>
-          <w:rFonts w:ascii="Helvetica Neue" w:hAnsi="Helvetica Neue"/>
           <w:i w:val="1"/>
           <w:iCs w:val="1"/>
           <w:rtl w:val="0"/>
@@ -2105,14 +1900,12 @@
         </w:numPr>
         <w:jc w:val="both"/>
         <w:rPr>
-          <w:rFonts w:ascii="Helvetica Neue" w:hAnsi="Helvetica Neue"/>
-          <w:i w:val="1"/>
-          <w:iCs w:val="1"/>
-        </w:rPr>
-      </w:pPr>
-      <w:r>
-        <w:rPr>
-          <w:rFonts w:ascii="Helvetica Neue" w:hAnsi="Helvetica Neue"/>
+          <w:i w:val="1"/>
+          <w:iCs w:val="1"/>
+        </w:rPr>
+      </w:pPr>
+      <w:r>
+        <w:rPr>
           <w:i w:val="1"/>
           <w:iCs w:val="1"/>
           <w:rtl w:val="0"/>
@@ -2121,7 +1914,6 @@
       </w:r>
       <w:r>
         <w:rPr>
-          <w:rFonts w:ascii="Helvetica Neue" w:hAnsi="Helvetica Neue" w:hint="default"/>
           <w:i w:val="1"/>
           <w:iCs w:val="1"/>
           <w:rtl w:val="0"/>
@@ -2130,7 +1922,6 @@
       </w:r>
       <w:r>
         <w:rPr>
-          <w:rFonts w:ascii="Helvetica Neue" w:hAnsi="Helvetica Neue"/>
           <w:i w:val="1"/>
           <w:iCs w:val="1"/>
           <w:rtl w:val="0"/>
@@ -2139,7 +1930,6 @@
       </w:r>
       <w:r>
         <w:rPr>
-          <w:rFonts w:ascii="Helvetica Neue" w:hAnsi="Helvetica Neue" w:hint="default"/>
           <w:i w:val="1"/>
           <w:iCs w:val="1"/>
           <w:rtl w:val="0"/>
@@ -2148,7 +1938,6 @@
       </w:r>
       <w:r>
         <w:rPr>
-          <w:rFonts w:ascii="Helvetica Neue" w:hAnsi="Helvetica Neue"/>
           <w:i w:val="1"/>
           <w:iCs w:val="1"/>
           <w:rtl w:val="0"/>
@@ -2157,7 +1946,6 @@
       </w:r>
       <w:r>
         <w:rPr>
-          <w:rFonts w:ascii="Helvetica Neue" w:hAnsi="Helvetica Neue" w:hint="default"/>
           <w:i w:val="1"/>
           <w:iCs w:val="1"/>
           <w:rtl w:val="0"/>
@@ -2167,7 +1955,6 @@
       </w:r>
       <w:r>
         <w:rPr>
-          <w:rFonts w:ascii="Helvetica Neue" w:hAnsi="Helvetica Neue"/>
           <w:i w:val="1"/>
           <w:iCs w:val="1"/>
           <w:rtl w:val="0"/>
@@ -2184,14 +1971,12 @@
         </w:numPr>
         <w:jc w:val="both"/>
         <w:rPr>
-          <w:rFonts w:ascii="Helvetica Neue" w:hAnsi="Helvetica Neue"/>
-          <w:i w:val="1"/>
-          <w:iCs w:val="1"/>
-        </w:rPr>
-      </w:pPr>
-      <w:r>
-        <w:rPr>
-          <w:rFonts w:ascii="Helvetica Neue" w:hAnsi="Helvetica Neue"/>
+          <w:i w:val="1"/>
+          <w:iCs w:val="1"/>
+        </w:rPr>
+      </w:pPr>
+      <w:r>
+        <w:rPr>
           <w:i w:val="1"/>
           <w:iCs w:val="1"/>
           <w:rtl w:val="0"/>
@@ -2200,7 +1985,6 @@
       </w:r>
       <w:r>
         <w:rPr>
-          <w:rFonts w:ascii="Helvetica Neue" w:hAnsi="Helvetica Neue" w:hint="default"/>
           <w:i w:val="1"/>
           <w:iCs w:val="1"/>
           <w:rtl w:val="0"/>
@@ -2209,7 +1993,6 @@
       </w:r>
       <w:r>
         <w:rPr>
-          <w:rFonts w:ascii="Helvetica Neue" w:hAnsi="Helvetica Neue"/>
           <w:i w:val="1"/>
           <w:iCs w:val="1"/>
           <w:rtl w:val="0"/>
@@ -2222,49 +2005,43 @@
         <w:pStyle w:val="Domyślne"/>
         <w:spacing w:before="0" w:after="240" w:line="240" w:lineRule="auto"/>
         <w:jc w:val="left"/>
-        <w:rPr>
-          <w:rFonts w:ascii="Times Roman" w:cs="Times Roman" w:hAnsi="Times Roman" w:eastAsia="Times Roman"/>
-        </w:rPr>
-      </w:pPr>
-    </w:p>
-    <w:p>
-      <w:pPr>
-        <w:pStyle w:val="Treść"/>
-        <w:rPr>
-          <w:rFonts w:ascii="Helvetica Neue" w:cs="Helvetica Neue" w:hAnsi="Helvetica Neue" w:eastAsia="Helvetica Neue"/>
-        </w:rPr>
-      </w:pPr>
-      <w:r>
-        <w:rPr>
-          <w:rFonts w:ascii="Helvetica Neue" w:hAnsi="Helvetica Neue"/>
+      </w:pPr>
+    </w:p>
+    <w:p>
+      <w:pPr>
+        <w:pStyle w:val="Treść"/>
+      </w:pPr>
+      <w:r>
+        <w:rPr>
+          <w:rFonts w:cs="Arial Unicode MS" w:eastAsia="Arial Unicode MS"/>
           <w:rtl w:val="0"/>
         </w:rPr>
         <w:t>xU</w:t>
       </w:r>
       <w:r>
         <w:rPr>
-          <w:rFonts w:ascii="Helvetica Neue" w:hAnsi="Helvetica Neue"/>
+          <w:rFonts w:cs="Arial Unicode MS" w:eastAsia="Arial Unicode MS"/>
           <w:rtl w:val="0"/>
         </w:rPr>
         <w:t>nit wspiera automatyzacj</w:t>
       </w:r>
       <w:r>
         <w:rPr>
-          <w:rFonts w:ascii="Helvetica Neue" w:hAnsi="Helvetica Neue" w:hint="default"/>
+          <w:rFonts w:cs="Arial Unicode MS" w:eastAsia="Arial Unicode MS" w:hint="default"/>
           <w:rtl w:val="0"/>
         </w:rPr>
         <w:t xml:space="preserve">ę </w:t>
       </w:r>
       <w:r>
         <w:rPr>
-          <w:rFonts w:ascii="Helvetica Neue" w:hAnsi="Helvetica Neue"/>
+          <w:rFonts w:cs="Arial Unicode MS" w:eastAsia="Arial Unicode MS"/>
           <w:rtl w:val="0"/>
         </w:rPr>
         <w:t>test</w:t>
       </w:r>
       <w:r>
         <w:rPr>
-          <w:rFonts w:ascii="Helvetica Neue" w:hAnsi="Helvetica Neue" w:hint="default"/>
+          <w:rFonts w:cs="Arial Unicode MS" w:eastAsia="Arial Unicode MS" w:hint="default"/>
           <w:rtl w:val="0"/>
           <w:lang w:val="es-ES_tradnl"/>
         </w:rPr>
@@ -2272,14 +2049,14 @@
       </w:r>
       <w:r>
         <w:rPr>
-          <w:rFonts w:ascii="Helvetica Neue" w:hAnsi="Helvetica Neue"/>
+          <w:rFonts w:cs="Arial Unicode MS" w:eastAsia="Arial Unicode MS"/>
           <w:rtl w:val="0"/>
         </w:rPr>
         <w:t>w, co jest szczeg</w:t>
       </w:r>
       <w:r>
         <w:rPr>
-          <w:rFonts w:ascii="Helvetica Neue" w:hAnsi="Helvetica Neue" w:hint="default"/>
+          <w:rFonts w:cs="Arial Unicode MS" w:eastAsia="Arial Unicode MS" w:hint="default"/>
           <w:rtl w:val="0"/>
           <w:lang w:val="es-ES_tradnl"/>
         </w:rPr>
@@ -2287,14 +2064,14 @@
       </w:r>
       <w:r>
         <w:rPr>
-          <w:rFonts w:ascii="Helvetica Neue" w:hAnsi="Helvetica Neue"/>
+          <w:rFonts w:cs="Arial Unicode MS" w:eastAsia="Arial Unicode MS"/>
           <w:rtl w:val="0"/>
         </w:rPr>
         <w:t xml:space="preserve">lnie przydatne w procesie </w:t>
       </w:r>
       <w:r>
         <w:rPr>
-          <w:rFonts w:ascii="Helvetica Neue" w:hAnsi="Helvetica Neue"/>
+          <w:rFonts w:cs="Arial Unicode MS" w:eastAsia="Arial Unicode MS"/>
           <w:i w:val="1"/>
           <w:iCs w:val="1"/>
           <w:rtl w:val="0"/>
@@ -2304,7 +2081,7 @@
       </w:r>
       <w:r>
         <w:rPr>
-          <w:rFonts w:ascii="Helvetica Neue" w:hAnsi="Helvetica Neue"/>
+          <w:rFonts w:cs="Arial Unicode MS" w:eastAsia="Arial Unicode MS"/>
           <w:rtl w:val="0"/>
           <w:lang w:val="en-US"/>
         </w:rPr>
@@ -2312,35 +2089,35 @@
       </w:r>
       <w:r>
         <w:rPr>
-          <w:rFonts w:ascii="Helvetica Neue" w:hAnsi="Helvetica Neue" w:hint="default"/>
+          <w:rFonts w:cs="Arial Unicode MS" w:eastAsia="Arial Unicode MS" w:hint="default"/>
           <w:rtl w:val="0"/>
         </w:rPr>
         <w:t>ż</w:t>
       </w:r>
       <w:r>
         <w:rPr>
-          <w:rFonts w:ascii="Helvetica Neue" w:hAnsi="Helvetica Neue"/>
+          <w:rFonts w:cs="Arial Unicode MS" w:eastAsia="Arial Unicode MS"/>
           <w:rtl w:val="0"/>
         </w:rPr>
         <w:t>liwia szybkie wykrywanie b</w:t>
       </w:r>
       <w:r>
         <w:rPr>
-          <w:rFonts w:ascii="Helvetica Neue" w:hAnsi="Helvetica Neue" w:hint="default"/>
+          <w:rFonts w:cs="Arial Unicode MS" w:eastAsia="Arial Unicode MS" w:hint="default"/>
           <w:rtl w:val="0"/>
         </w:rPr>
         <w:t>łę</w:t>
       </w:r>
       <w:r>
         <w:rPr>
-          <w:rFonts w:ascii="Helvetica Neue" w:hAnsi="Helvetica Neue"/>
+          <w:rFonts w:cs="Arial Unicode MS" w:eastAsia="Arial Unicode MS"/>
           <w:rtl w:val="0"/>
         </w:rPr>
         <w:t>d</w:t>
       </w:r>
       <w:r>
         <w:rPr>
-          <w:rFonts w:ascii="Helvetica Neue" w:hAnsi="Helvetica Neue" w:hint="default"/>
+          <w:rFonts w:cs="Arial Unicode MS" w:eastAsia="Arial Unicode MS" w:hint="default"/>
           <w:rtl w:val="0"/>
           <w:lang w:val="es-ES_tradnl"/>
         </w:rPr>
@@ -2348,42 +2125,42 @@
       </w:r>
       <w:r>
         <w:rPr>
-          <w:rFonts w:ascii="Helvetica Neue" w:hAnsi="Helvetica Neue"/>
+          <w:rFonts w:cs="Arial Unicode MS" w:eastAsia="Arial Unicode MS"/>
           <w:rtl w:val="0"/>
         </w:rPr>
         <w:t xml:space="preserve">w i zapewnia, </w:t>
       </w:r>
       <w:r>
         <w:rPr>
-          <w:rFonts w:ascii="Helvetica Neue" w:hAnsi="Helvetica Neue" w:hint="default"/>
+          <w:rFonts w:cs="Arial Unicode MS" w:eastAsia="Arial Unicode MS" w:hint="default"/>
           <w:rtl w:val="0"/>
         </w:rPr>
         <w:t>ż</w:t>
       </w:r>
       <w:r>
         <w:rPr>
-          <w:rFonts w:ascii="Helvetica Neue" w:hAnsi="Helvetica Neue"/>
+          <w:rFonts w:cs="Arial Unicode MS" w:eastAsia="Arial Unicode MS"/>
           <w:rtl w:val="0"/>
         </w:rPr>
         <w:t>e zmiany w kodzie nie wprowadzaj</w:t>
       </w:r>
       <w:r>
         <w:rPr>
-          <w:rFonts w:ascii="Helvetica Neue" w:hAnsi="Helvetica Neue" w:hint="default"/>
+          <w:rFonts w:cs="Arial Unicode MS" w:eastAsia="Arial Unicode MS" w:hint="default"/>
           <w:rtl w:val="0"/>
         </w:rPr>
         <w:t xml:space="preserve">ą </w:t>
       </w:r>
       <w:r>
         <w:rPr>
-          <w:rFonts w:ascii="Helvetica Neue" w:hAnsi="Helvetica Neue"/>
+          <w:rFonts w:cs="Arial Unicode MS" w:eastAsia="Arial Unicode MS"/>
           <w:rtl w:val="0"/>
         </w:rPr>
         <w:t>nowych problem</w:t>
       </w:r>
       <w:r>
         <w:rPr>
-          <w:rFonts w:ascii="Helvetica Neue" w:hAnsi="Helvetica Neue" w:hint="default"/>
+          <w:rFonts w:cs="Arial Unicode MS" w:eastAsia="Arial Unicode MS" w:hint="default"/>
           <w:rtl w:val="0"/>
           <w:lang w:val="es-ES_tradnl"/>
         </w:rPr>
@@ -2391,7 +2168,7 @@
       </w:r>
       <w:r>
         <w:rPr>
-          <w:rFonts w:ascii="Helvetica Neue" w:hAnsi="Helvetica Neue"/>
+          <w:rFonts w:cs="Arial Unicode MS" w:eastAsia="Arial Unicode MS"/>
           <w:rtl w:val="0"/>
         </w:rPr>
         <w:t>w.</w:t>
@@ -2402,9 +2179,6 @@
         <w:pStyle w:val="Domyślne"/>
         <w:spacing w:before="0" w:after="240" w:line="240" w:lineRule="auto"/>
         <w:jc w:val="left"/>
-        <w:rPr>
-          <w:rFonts w:ascii="Times Roman" w:cs="Times Roman" w:hAnsi="Times Roman" w:eastAsia="Times Roman"/>
-        </w:rPr>
       </w:pPr>
     </w:p>
     <w:p>
@@ -2412,9 +2186,6 @@
         <w:pStyle w:val="Domyślne"/>
         <w:spacing w:before="0" w:after="240" w:line="240" w:lineRule="auto"/>
         <w:jc w:val="left"/>
-        <w:rPr>
-          <w:rFonts w:ascii="Times Roman" w:cs="Times Roman" w:hAnsi="Times Roman" w:eastAsia="Times Roman"/>
-        </w:rPr>
       </w:pPr>
     </w:p>
     <w:p>
@@ -2422,9 +2193,6 @@
         <w:pStyle w:val="Domyślne"/>
         <w:spacing w:before="0" w:after="240" w:line="240" w:lineRule="auto"/>
         <w:jc w:val="left"/>
-        <w:rPr>
-          <w:rFonts w:ascii="Times Roman" w:cs="Times Roman" w:hAnsi="Times Roman" w:eastAsia="Times Roman"/>
-        </w:rPr>
       </w:pPr>
     </w:p>
     <w:p>
@@ -2432,9 +2200,6 @@
         <w:pStyle w:val="Domyślne"/>
         <w:spacing w:before="0" w:after="240" w:line="240" w:lineRule="auto"/>
         <w:jc w:val="left"/>
-        <w:rPr>
-          <w:rFonts w:ascii="Times Roman" w:cs="Times Roman" w:hAnsi="Times Roman" w:eastAsia="Times Roman"/>
-        </w:rPr>
       </w:pPr>
     </w:p>
     <w:p>
@@ -2442,9 +2207,6 @@
         <w:pStyle w:val="Domyślne"/>
         <w:spacing w:before="0" w:after="240" w:line="240" w:lineRule="auto"/>
         <w:jc w:val="left"/>
-        <w:rPr>
-          <w:rFonts w:ascii="Times Roman" w:cs="Times Roman" w:hAnsi="Times Roman" w:eastAsia="Times Roman"/>
-        </w:rPr>
       </w:pPr>
     </w:p>
     <w:p>
@@ -2452,9 +2214,6 @@
         <w:pStyle w:val="Domyślne"/>
         <w:spacing w:before="0" w:after="240" w:line="240" w:lineRule="auto"/>
         <w:jc w:val="left"/>
-        <w:rPr>
-          <w:rFonts w:ascii="Times Roman" w:cs="Times Roman" w:hAnsi="Times Roman" w:eastAsia="Times Roman"/>
-        </w:rPr>
       </w:pPr>
     </w:p>
     <w:p>
@@ -2462,9 +2221,6 @@
         <w:pStyle w:val="Domyślne"/>
         <w:spacing w:before="0" w:after="240" w:line="240" w:lineRule="auto"/>
         <w:jc w:val="left"/>
-        <w:rPr>
-          <w:rFonts w:ascii="Times Roman" w:cs="Times Roman" w:hAnsi="Times Roman" w:eastAsia="Times Roman"/>
-        </w:rPr>
       </w:pPr>
     </w:p>
     <w:p>
@@ -2472,9 +2228,6 @@
         <w:pStyle w:val="Domyślne"/>
         <w:spacing w:before="0" w:after="240" w:line="240" w:lineRule="auto"/>
         <w:jc w:val="left"/>
-        <w:rPr>
-          <w:rFonts w:ascii="Times Roman" w:cs="Times Roman" w:hAnsi="Times Roman" w:eastAsia="Times Roman"/>
-        </w:rPr>
       </w:pPr>
     </w:p>
     <w:p>
@@ -2482,20 +2235,15 @@
         <w:pStyle w:val="Domyślne"/>
         <w:spacing w:before="0" w:after="240" w:line="240" w:lineRule="auto"/>
         <w:jc w:val="left"/>
-        <w:rPr>
-          <w:rFonts w:ascii="Times Roman" w:cs="Times Roman" w:hAnsi="Times Roman" w:eastAsia="Times Roman"/>
-        </w:rPr>
       </w:pPr>
     </w:p>
     <w:p>
       <w:pPr>
         <w:pStyle w:val="Nagłówek"/>
-        <w:bidi w:val="0"/>
       </w:pPr>
       <w:bookmarkStart w:name="_Toc1" w:id="1"/>
       <w:r>
         <w:rPr>
-          <w:rFonts w:cs="Arial Unicode MS" w:eastAsia="Arial Unicode MS"/>
           <w:rtl w:val="0"/>
         </w:rPr>
         <w:t>Testy jednostkowe</w:t>
@@ -2515,13 +2263,10 @@
     <w:p>
       <w:pPr>
         <w:pStyle w:val="Treść"/>
-        <w:rPr>
-          <w:rFonts w:ascii="Helvetica Neue" w:cs="Helvetica Neue" w:hAnsi="Helvetica Neue" w:eastAsia="Helvetica Neue"/>
-        </w:rPr>
-      </w:pPr>
-      <w:r>
-        <w:rPr>
-          <w:rFonts w:ascii="Helvetica Neue" w:hAnsi="Helvetica Neue"/>
+      </w:pPr>
+      <w:r>
+        <w:rPr>
+          <w:rFonts w:cs="Arial Unicode MS" w:eastAsia="Arial Unicode MS"/>
           <w:rtl w:val="0"/>
         </w:rPr>
         <w:t>Test pozytywnych cyfr</w:t>
@@ -2531,69 +2276,66 @@
       <w:pPr>
         <w:pStyle w:val="Treść"/>
         <w:ind w:left="360"/>
-        <w:rPr>
-          <w:rFonts w:ascii="Helvetica Neue" w:cs="Helvetica Neue" w:hAnsi="Helvetica Neue" w:eastAsia="Helvetica Neue"/>
-        </w:rPr>
-      </w:pPr>
-      <w:r>
-        <w:rPr>
-          <w:rFonts w:ascii="Helvetica Neue" w:hAnsi="Helvetica Neue"/>
+      </w:pPr>
+      <w:r>
+        <w:rPr>
+          <w:rFonts w:cs="Arial Unicode MS" w:eastAsia="Arial Unicode MS"/>
           <w:rtl w:val="0"/>
         </w:rPr>
         <w:t>Opis: Sprawdza, czy algorytm poprawnie sortuje tablic</w:t>
       </w:r>
       <w:r>
         <w:rPr>
-          <w:rFonts w:ascii="Helvetica Neue" w:hAnsi="Helvetica Neue" w:hint="default"/>
+          <w:rFonts w:cs="Arial Unicode MS" w:eastAsia="Arial Unicode MS" w:hint="default"/>
           <w:rtl w:val="0"/>
         </w:rPr>
         <w:t xml:space="preserve">ę </w:t>
       </w:r>
       <w:r>
         <w:rPr>
-          <w:rFonts w:ascii="Helvetica Neue" w:hAnsi="Helvetica Neue"/>
+          <w:rFonts w:cs="Arial Unicode MS" w:eastAsia="Arial Unicode MS"/>
           <w:rtl w:val="0"/>
         </w:rPr>
         <w:t>zawieraj</w:t>
       </w:r>
       <w:r>
         <w:rPr>
-          <w:rFonts w:ascii="Helvetica Neue" w:hAnsi="Helvetica Neue" w:hint="default"/>
+          <w:rFonts w:cs="Arial Unicode MS" w:eastAsia="Arial Unicode MS" w:hint="default"/>
           <w:rtl w:val="0"/>
         </w:rPr>
         <w:t>ą</w:t>
       </w:r>
       <w:r>
         <w:rPr>
-          <w:rFonts w:ascii="Helvetica Neue" w:hAnsi="Helvetica Neue"/>
+          <w:rFonts w:cs="Arial Unicode MS" w:eastAsia="Arial Unicode MS"/>
           <w:rtl w:val="0"/>
         </w:rPr>
         <w:t>c</w:t>
       </w:r>
       <w:r>
         <w:rPr>
-          <w:rFonts w:ascii="Helvetica Neue" w:hAnsi="Helvetica Neue" w:hint="default"/>
+          <w:rFonts w:cs="Arial Unicode MS" w:eastAsia="Arial Unicode MS" w:hint="default"/>
           <w:rtl w:val="0"/>
         </w:rPr>
         <w:t xml:space="preserve">ą </w:t>
       </w:r>
       <w:r>
         <w:rPr>
-          <w:rFonts w:ascii="Helvetica Neue" w:hAnsi="Helvetica Neue"/>
+          <w:rFonts w:cs="Arial Unicode MS" w:eastAsia="Arial Unicode MS"/>
           <w:rtl w:val="0"/>
         </w:rPr>
         <w:t xml:space="preserve">losowe </w:t>
       </w:r>
       <w:r>
         <w:rPr>
-          <w:rFonts w:ascii="Helvetica Neue" w:hAnsi="Helvetica Neue"/>
+          <w:rFonts w:cs="Arial Unicode MS" w:eastAsia="Arial Unicode MS"/>
           <w:rtl w:val="0"/>
         </w:rPr>
         <w:t xml:space="preserve"> pozytywne </w:t>
       </w:r>
       <w:r>
         <w:rPr>
-          <w:rFonts w:ascii="Helvetica Neue" w:hAnsi="Helvetica Neue"/>
+          <w:rFonts w:cs="Arial Unicode MS" w:eastAsia="Arial Unicode MS"/>
           <w:rtl w:val="0"/>
         </w:rPr>
         <w:t>liczby dodatnie.</w:t>
@@ -2603,41 +2345,38 @@
       <w:pPr>
         <w:pStyle w:val="Treść"/>
         <w:ind w:left="360"/>
-        <w:rPr>
-          <w:rFonts w:ascii="Helvetica Neue" w:cs="Helvetica Neue" w:hAnsi="Helvetica Neue" w:eastAsia="Helvetica Neue"/>
-        </w:rPr>
-      </w:pPr>
-      <w:r>
-        <w:rPr>
-          <w:rFonts w:ascii="Helvetica Neue" w:hAnsi="Helvetica Neue"/>
+      </w:pPr>
+      <w:r>
+        <w:rPr>
+          <w:rFonts w:cs="Arial Unicode MS" w:eastAsia="Arial Unicode MS"/>
           <w:rtl w:val="0"/>
         </w:rPr>
         <w:t>Wej</w:t>
       </w:r>
       <w:r>
         <w:rPr>
-          <w:rFonts w:ascii="Helvetica Neue" w:hAnsi="Helvetica Neue" w:hint="default"/>
+          <w:rFonts w:cs="Arial Unicode MS" w:eastAsia="Arial Unicode MS" w:hint="default"/>
           <w:rtl w:val="0"/>
         </w:rPr>
         <w:t>ś</w:t>
       </w:r>
       <w:r>
         <w:rPr>
-          <w:rFonts w:ascii="Helvetica Neue" w:hAnsi="Helvetica Neue"/>
+          <w:rFonts w:cs="Arial Unicode MS" w:eastAsia="Arial Unicode MS"/>
           <w:rtl w:val="0"/>
         </w:rPr>
         <w:t>cie: Tablica {</w:t>
       </w:r>
       <w:r>
         <w:rPr>
-          <w:rFonts w:ascii="Helvetica Neue" w:hAnsi="Helvetica Neue"/>
+          <w:rFonts w:cs="Arial Unicode MS" w:eastAsia="Arial Unicode MS"/>
           <w:rtl w:val="0"/>
         </w:rPr>
         <w:t>4,5,6,3,2,1</w:t>
       </w:r>
       <w:r>
         <w:rPr>
-          <w:rFonts w:ascii="Helvetica Neue" w:hAnsi="Helvetica Neue"/>
+          <w:rFonts w:cs="Arial Unicode MS" w:eastAsia="Arial Unicode MS"/>
           <w:rtl w:val="0"/>
         </w:rPr>
         <w:t>}.</w:t>
@@ -2647,20 +2386,17 @@
       <w:pPr>
         <w:pStyle w:val="Treść"/>
         <w:ind w:left="360"/>
-        <w:rPr>
-          <w:rFonts w:ascii="Helvetica Neue" w:cs="Helvetica Neue" w:hAnsi="Helvetica Neue" w:eastAsia="Helvetica Neue"/>
-        </w:rPr>
-      </w:pPr>
-      <w:r>
-        <w:rPr>
-          <w:rFonts w:ascii="Helvetica Neue" w:hAnsi="Helvetica Neue"/>
+      </w:pPr>
+      <w:r>
+        <w:rPr>
+          <w:rFonts w:cs="Arial Unicode MS" w:eastAsia="Arial Unicode MS"/>
           <w:rtl w:val="0"/>
         </w:rPr>
         <w:t xml:space="preserve">Oczekiwany wynik: </w:t>
       </w:r>
       <w:r>
         <w:rPr>
-          <w:rFonts w:ascii="Helvetica Neue" w:hAnsi="Helvetica Neue"/>
+          <w:rFonts w:cs="Arial Unicode MS" w:eastAsia="Arial Unicode MS"/>
           <w:sz w:val="26"/>
           <w:szCs w:val="26"/>
           <w:rtl w:val="0"/>
@@ -2669,7 +2405,7 @@
       </w:r>
       <w:r>
         <w:rPr>
-          <w:rFonts w:ascii="Helvetica Neue" w:hAnsi="Helvetica Neue"/>
+          <w:rFonts w:cs="Arial Unicode MS" w:eastAsia="Arial Unicode MS"/>
           <w:sz w:val="26"/>
           <w:szCs w:val="26"/>
           <w:rtl w:val="0"/>
@@ -2678,7 +2414,7 @@
       </w:r>
       <w:r>
         <w:rPr>
-          <w:rFonts w:ascii="Helvetica Neue" w:hAnsi="Helvetica Neue"/>
+          <w:rFonts w:cs="Arial Unicode MS" w:eastAsia="Arial Unicode MS"/>
           <w:sz w:val="26"/>
           <w:szCs w:val="26"/>
           <w:rtl w:val="0"/>
@@ -2687,15 +2423,12 @@
       </w:r>
       <w:r>
         <w:rPr>
-          <w:rFonts w:ascii="Helvetica Neue" w:hAnsi="Helvetica Neue"/>
+          <w:rFonts w:cs="Arial Unicode MS" w:eastAsia="Arial Unicode MS"/>
           <w:rtl w:val="0"/>
         </w:rPr>
         <w:t>.</w:t>
       </w:r>
       <w:r>
-        <w:rPr>
-          <w:rFonts w:ascii="Helvetica Neue" w:cs="Helvetica Neue" w:hAnsi="Helvetica Neue" w:eastAsia="Helvetica Neue"/>
-        </w:rPr>
         <w:drawing xmlns:a="http://schemas.openxmlformats.org/drawingml/2006/main">
           <wp:anchor distT="152400" distB="152400" distL="152400" distR="152400" simplePos="0" relativeHeight="251659264" behindDoc="0" locked="0" layoutInCell="1" allowOverlap="1">
             <wp:simplePos x="0" y="0"/>
@@ -2705,7 +2438,7 @@
             <wp:positionV relativeFrom="line">
               <wp:posOffset>190500</wp:posOffset>
             </wp:positionV>
-            <wp:extent cx="6116320" cy="2371138"/>
+            <wp:extent cx="6116321" cy="2371139"/>
             <wp:effectExtent l="0" t="0" r="0" b="0"/>
             <wp:wrapThrough wrapText="bothSides" distL="152400" distR="152400">
               <wp:wrapPolygon edited="1">
@@ -2738,7 +2471,7 @@
                   <pic:spPr>
                     <a:xfrm>
                       <a:off x="0" y="0"/>
-                      <a:ext cx="6116320" cy="2371138"/>
+                      <a:ext cx="6116321" cy="2371139"/>
                     </a:xfrm>
                     <a:prstGeom prst="rect">
                       <a:avLst/>
@@ -2760,44 +2493,35 @@
       <w:pPr>
         <w:pStyle w:val="Treść"/>
         <w:ind w:left="360"/>
-        <w:rPr>
-          <w:rFonts w:ascii="Helvetica Neue" w:cs="Helvetica Neue" w:hAnsi="Helvetica Neue" w:eastAsia="Helvetica Neue"/>
-        </w:rPr>
       </w:pPr>
     </w:p>
     <w:p>
       <w:pPr>
         <w:pStyle w:val="Treść"/>
         <w:ind w:left="360"/>
-        <w:rPr>
-          <w:rFonts w:ascii="Helvetica Neue" w:cs="Helvetica Neue" w:hAnsi="Helvetica Neue" w:eastAsia="Helvetica Neue"/>
-        </w:rPr>
-      </w:pPr>
-    </w:p>
-    <w:p>
-      <w:pPr>
-        <w:pStyle w:val="Treść"/>
-        <w:rPr>
-          <w:rFonts w:ascii="Helvetica Neue" w:cs="Helvetica Neue" w:hAnsi="Helvetica Neue" w:eastAsia="Helvetica Neue"/>
-        </w:rPr>
-      </w:pPr>
-      <w:r>
-        <w:rPr>
-          <w:rFonts w:ascii="Helvetica Neue" w:hAnsi="Helvetica Neue"/>
+      </w:pPr>
+    </w:p>
+    <w:p>
+      <w:pPr>
+        <w:pStyle w:val="Treść"/>
+      </w:pPr>
+      <w:r>
+        <w:rPr>
+          <w:rFonts w:cs="Arial Unicode MS" w:eastAsia="Arial Unicode MS"/>
           <w:rtl w:val="0"/>
         </w:rPr>
         <w:t>Test sortowania ju</w:t>
       </w:r>
       <w:r>
         <w:rPr>
-          <w:rFonts w:ascii="Helvetica Neue" w:hAnsi="Helvetica Neue" w:hint="default"/>
+          <w:rFonts w:cs="Arial Unicode MS" w:eastAsia="Arial Unicode MS" w:hint="default"/>
           <w:rtl w:val="0"/>
         </w:rPr>
         <w:t xml:space="preserve">ż </w:t>
       </w:r>
       <w:r>
         <w:rPr>
-          <w:rFonts w:ascii="Helvetica Neue" w:hAnsi="Helvetica Neue"/>
+          <w:rFonts w:cs="Arial Unicode MS" w:eastAsia="Arial Unicode MS"/>
           <w:rtl w:val="0"/>
         </w:rPr>
         <w:t>posortowanej tablicy:</w:t>
@@ -2807,34 +2531,31 @@
       <w:pPr>
         <w:pStyle w:val="Treść"/>
         <w:ind w:left="360"/>
-        <w:rPr>
-          <w:rFonts w:ascii="Helvetica Neue" w:cs="Helvetica Neue" w:hAnsi="Helvetica Neue" w:eastAsia="Helvetica Neue"/>
-        </w:rPr>
-      </w:pPr>
-      <w:r>
-        <w:rPr>
-          <w:rFonts w:ascii="Helvetica Neue" w:hAnsi="Helvetica Neue"/>
+      </w:pPr>
+      <w:r>
+        <w:rPr>
+          <w:rFonts w:cs="Arial Unicode MS" w:eastAsia="Arial Unicode MS"/>
           <w:rtl w:val="0"/>
         </w:rPr>
         <w:t>Opis: Sprawdza, czy algorytm dzia</w:t>
       </w:r>
       <w:r>
         <w:rPr>
-          <w:rFonts w:ascii="Helvetica Neue" w:hAnsi="Helvetica Neue" w:hint="default"/>
+          <w:rFonts w:cs="Arial Unicode MS" w:eastAsia="Arial Unicode MS" w:hint="default"/>
           <w:rtl w:val="0"/>
         </w:rPr>
         <w:t>ł</w:t>
       </w:r>
       <w:r>
         <w:rPr>
-          <w:rFonts w:ascii="Helvetica Neue" w:hAnsi="Helvetica Neue"/>
+          <w:rFonts w:cs="Arial Unicode MS" w:eastAsia="Arial Unicode MS"/>
           <w:rtl w:val="0"/>
         </w:rPr>
         <w:t>a poprawnie na tablicy, kt</w:t>
       </w:r>
       <w:r>
         <w:rPr>
-          <w:rFonts w:ascii="Helvetica Neue" w:hAnsi="Helvetica Neue" w:hint="default"/>
+          <w:rFonts w:cs="Arial Unicode MS" w:eastAsia="Arial Unicode MS" w:hint="default"/>
           <w:rtl w:val="0"/>
           <w:lang w:val="es-ES_tradnl"/>
         </w:rPr>
@@ -2842,21 +2563,21 @@
       </w:r>
       <w:r>
         <w:rPr>
-          <w:rFonts w:ascii="Helvetica Neue" w:hAnsi="Helvetica Neue"/>
+          <w:rFonts w:cs="Arial Unicode MS" w:eastAsia="Arial Unicode MS"/>
           <w:rtl w:val="0"/>
         </w:rPr>
         <w:t>ra ju</w:t>
       </w:r>
       <w:r>
         <w:rPr>
-          <w:rFonts w:ascii="Helvetica Neue" w:hAnsi="Helvetica Neue" w:hint="default"/>
+          <w:rFonts w:cs="Arial Unicode MS" w:eastAsia="Arial Unicode MS" w:hint="default"/>
           <w:rtl w:val="0"/>
         </w:rPr>
         <w:t xml:space="preserve">ż </w:t>
       </w:r>
       <w:r>
         <w:rPr>
-          <w:rFonts w:ascii="Helvetica Neue" w:hAnsi="Helvetica Neue"/>
+          <w:rFonts w:cs="Arial Unicode MS" w:eastAsia="Arial Unicode MS"/>
           <w:rtl w:val="0"/>
         </w:rPr>
         <w:t>jest posortowana.</w:t>
@@ -2866,41 +2587,38 @@
       <w:pPr>
         <w:pStyle w:val="Treść"/>
         <w:ind w:left="360"/>
-        <w:rPr>
-          <w:rFonts w:ascii="Helvetica Neue" w:cs="Helvetica Neue" w:hAnsi="Helvetica Neue" w:eastAsia="Helvetica Neue"/>
-        </w:rPr>
-      </w:pPr>
-      <w:r>
-        <w:rPr>
-          <w:rFonts w:ascii="Helvetica Neue" w:hAnsi="Helvetica Neue"/>
+      </w:pPr>
+      <w:r>
+        <w:rPr>
+          <w:rFonts w:cs="Arial Unicode MS" w:eastAsia="Arial Unicode MS"/>
           <w:rtl w:val="0"/>
         </w:rPr>
         <w:t>Wej</w:t>
       </w:r>
       <w:r>
         <w:rPr>
-          <w:rFonts w:ascii="Helvetica Neue" w:hAnsi="Helvetica Neue" w:hint="default"/>
+          <w:rFonts w:cs="Arial Unicode MS" w:eastAsia="Arial Unicode MS" w:hint="default"/>
           <w:rtl w:val="0"/>
         </w:rPr>
         <w:t>ś</w:t>
       </w:r>
       <w:r>
         <w:rPr>
-          <w:rFonts w:ascii="Helvetica Neue" w:hAnsi="Helvetica Neue"/>
+          <w:rFonts w:cs="Arial Unicode MS" w:eastAsia="Arial Unicode MS"/>
           <w:rtl w:val="0"/>
         </w:rPr>
         <w:t>cie: Tablica {</w:t>
       </w:r>
       <w:r>
         <w:rPr>
-          <w:rFonts w:ascii="Helvetica Neue" w:hAnsi="Helvetica Neue"/>
+          <w:rFonts w:cs="Arial Unicode MS" w:eastAsia="Arial Unicode MS"/>
           <w:rtl w:val="0"/>
         </w:rPr>
         <w:t>-1, 0, 1, 2, 3, 4, 5, 6, 7, 8</w:t>
       </w:r>
       <w:r>
         <w:rPr>
-          <w:rFonts w:ascii="Helvetica Neue" w:hAnsi="Helvetica Neue"/>
+          <w:rFonts w:cs="Arial Unicode MS" w:eastAsia="Arial Unicode MS"/>
           <w:rtl w:val="0"/>
         </w:rPr>
         <w:t>}.</w:t>
@@ -2911,21 +2629,20 @@
         <w:pStyle w:val="Treść"/>
         <w:ind w:left="360"/>
         <w:rPr>
-          <w:rFonts w:ascii="Helvetica Neue" w:cs="Helvetica Neue" w:hAnsi="Helvetica Neue" w:eastAsia="Helvetica Neue"/>
           <w:sz w:val="26"/>
           <w:szCs w:val="26"/>
         </w:rPr>
       </w:pPr>
       <w:r>
         <w:rPr>
-          <w:rFonts w:ascii="Helvetica Neue" w:hAnsi="Helvetica Neue"/>
+          <w:rFonts w:cs="Arial Unicode MS" w:eastAsia="Arial Unicode MS"/>
           <w:rtl w:val="0"/>
         </w:rPr>
         <w:t xml:space="preserve">Oczekiwany wynik: </w:t>
       </w:r>
       <w:r>
         <w:rPr>
-          <w:rFonts w:ascii="Helvetica Neue" w:hAnsi="Helvetica Neue"/>
+          <w:rFonts w:cs="Arial Unicode MS" w:eastAsia="Arial Unicode MS"/>
           <w:sz w:val="26"/>
           <w:szCs w:val="26"/>
           <w:rtl w:val="0"/>
@@ -2934,7 +2651,7 @@
       </w:r>
       <w:r>
         <w:rPr>
-          <w:rFonts w:ascii="Helvetica Neue" w:hAnsi="Helvetica Neue"/>
+          <w:rFonts w:cs="Arial Unicode MS" w:eastAsia="Arial Unicode MS"/>
           <w:sz w:val="26"/>
           <w:szCs w:val="26"/>
           <w:rtl w:val="0"/>
@@ -2943,7 +2660,6 @@
       </w:r>
       <w:r>
         <w:rPr>
-          <w:rFonts w:ascii="Helvetica Neue" w:cs="Helvetica Neue" w:hAnsi="Helvetica Neue" w:eastAsia="Helvetica Neue"/>
           <w:sz w:val="26"/>
           <w:szCs w:val="26"/>
         </w:rPr>
@@ -2956,7 +2672,7 @@
             <wp:positionV relativeFrom="line">
               <wp:posOffset>190500</wp:posOffset>
             </wp:positionV>
-            <wp:extent cx="6116320" cy="2006153"/>
+            <wp:extent cx="6116321" cy="2006153"/>
             <wp:effectExtent l="0" t="0" r="0" b="0"/>
             <wp:wrapThrough wrapText="bothSides" distL="152400" distR="152400">
               <wp:wrapPolygon edited="1">
@@ -2989,7 +2705,7 @@
                   <pic:spPr>
                     <a:xfrm>
                       <a:off x="0" y="0"/>
-                      <a:ext cx="6116320" cy="2006153"/>
+                      <a:ext cx="6116321" cy="2006153"/>
                     </a:xfrm>
                     <a:prstGeom prst="rect">
                       <a:avLst/>
@@ -3012,7 +2728,6 @@
         <w:pStyle w:val="Treść"/>
         <w:ind w:left="360"/>
         <w:rPr>
-          <w:rFonts w:ascii="Helvetica Neue" w:cs="Helvetica Neue" w:hAnsi="Helvetica Neue" w:eastAsia="Helvetica Neue"/>
           <w:sz w:val="26"/>
           <w:szCs w:val="26"/>
         </w:rPr>
@@ -3022,7 +2737,6 @@
       <w:pPr>
         <w:pStyle w:val="Treść"/>
         <w:rPr>
-          <w:rFonts w:ascii="Helvetica Neue" w:cs="Helvetica Neue" w:hAnsi="Helvetica Neue" w:eastAsia="Helvetica Neue"/>
           <w:sz w:val="26"/>
           <w:szCs w:val="26"/>
         </w:rPr>
@@ -3032,7 +2746,6 @@
       <w:pPr>
         <w:pStyle w:val="Treść"/>
         <w:rPr>
-          <w:rFonts w:ascii="Helvetica Neue" w:cs="Helvetica Neue" w:hAnsi="Helvetica Neue" w:eastAsia="Helvetica Neue"/>
           <w:sz w:val="26"/>
           <w:szCs w:val="26"/>
         </w:rPr>
@@ -3042,7 +2755,6 @@
       <w:pPr>
         <w:pStyle w:val="Treść"/>
         <w:rPr>
-          <w:rFonts w:ascii="Helvetica Neue" w:cs="Helvetica Neue" w:hAnsi="Helvetica Neue" w:eastAsia="Helvetica Neue"/>
           <w:sz w:val="26"/>
           <w:szCs w:val="26"/>
         </w:rPr>
@@ -3052,7 +2764,6 @@
       <w:pPr>
         <w:pStyle w:val="Treść"/>
         <w:rPr>
-          <w:rFonts w:ascii="Helvetica Neue" w:cs="Helvetica Neue" w:hAnsi="Helvetica Neue" w:eastAsia="Helvetica Neue"/>
           <w:sz w:val="26"/>
           <w:szCs w:val="26"/>
         </w:rPr>
@@ -3062,7 +2773,6 @@
       <w:pPr>
         <w:pStyle w:val="Treść"/>
         <w:rPr>
-          <w:rFonts w:ascii="Helvetica Neue" w:cs="Helvetica Neue" w:hAnsi="Helvetica Neue" w:eastAsia="Helvetica Neue"/>
           <w:sz w:val="26"/>
           <w:szCs w:val="26"/>
         </w:rPr>
@@ -3072,7 +2782,6 @@
       <w:pPr>
         <w:pStyle w:val="Treść"/>
         <w:rPr>
-          <w:rFonts w:ascii="Helvetica Neue" w:cs="Helvetica Neue" w:hAnsi="Helvetica Neue" w:eastAsia="Helvetica Neue"/>
           <w:sz w:val="26"/>
           <w:szCs w:val="26"/>
         </w:rPr>
@@ -3081,21 +2790,15 @@
     <w:p>
       <w:pPr>
         <w:pStyle w:val="Treść"/>
-        <w:rPr>
-          <w:rFonts w:ascii="Helvetica Neue" w:cs="Helvetica Neue" w:hAnsi="Helvetica Neue" w:eastAsia="Helvetica Neue"/>
-        </w:rPr>
-      </w:pPr>
-    </w:p>
-    <w:p>
-      <w:pPr>
-        <w:pStyle w:val="Treść"/>
-        <w:rPr>
-          <w:rFonts w:ascii="Helvetica Neue" w:cs="Helvetica Neue" w:hAnsi="Helvetica Neue" w:eastAsia="Helvetica Neue"/>
-        </w:rPr>
-      </w:pPr>
-      <w:r>
-        <w:rPr>
-          <w:rFonts w:ascii="Helvetica Neue" w:hAnsi="Helvetica Neue"/>
+      </w:pPr>
+    </w:p>
+    <w:p>
+      <w:pPr>
+        <w:pStyle w:val="Treść"/>
+      </w:pPr>
+      <w:r>
+        <w:rPr>
+          <w:rFonts w:cs="Arial Unicode MS" w:eastAsia="Arial Unicode MS"/>
           <w:rtl w:val="0"/>
         </w:rPr>
         <w:t>Test negatywnych cyfr:</w:t>
@@ -3105,69 +2808,66 @@
       <w:pPr>
         <w:pStyle w:val="Treść"/>
         <w:ind w:left="360"/>
-        <w:rPr>
-          <w:rFonts w:ascii="Helvetica Neue" w:cs="Helvetica Neue" w:hAnsi="Helvetica Neue" w:eastAsia="Helvetica Neue"/>
-        </w:rPr>
-      </w:pPr>
-      <w:r>
-        <w:rPr>
-          <w:rFonts w:ascii="Helvetica Neue" w:hAnsi="Helvetica Neue"/>
+      </w:pPr>
+      <w:r>
+        <w:rPr>
+          <w:rFonts w:cs="Arial Unicode MS" w:eastAsia="Arial Unicode MS"/>
           <w:rtl w:val="0"/>
         </w:rPr>
         <w:t>Opis: Sprawdza, czy algorytm poprawnie sortuje tablic</w:t>
       </w:r>
       <w:r>
         <w:rPr>
-          <w:rFonts w:ascii="Helvetica Neue" w:hAnsi="Helvetica Neue" w:hint="default"/>
+          <w:rFonts w:cs="Arial Unicode MS" w:eastAsia="Arial Unicode MS" w:hint="default"/>
           <w:rtl w:val="0"/>
         </w:rPr>
         <w:t xml:space="preserve">ę </w:t>
       </w:r>
       <w:r>
         <w:rPr>
-          <w:rFonts w:ascii="Helvetica Neue" w:hAnsi="Helvetica Neue"/>
+          <w:rFonts w:cs="Arial Unicode MS" w:eastAsia="Arial Unicode MS"/>
           <w:rtl w:val="0"/>
         </w:rPr>
         <w:t>zawieraj</w:t>
       </w:r>
       <w:r>
         <w:rPr>
-          <w:rFonts w:ascii="Helvetica Neue" w:hAnsi="Helvetica Neue" w:hint="default"/>
+          <w:rFonts w:cs="Arial Unicode MS" w:eastAsia="Arial Unicode MS" w:hint="default"/>
           <w:rtl w:val="0"/>
         </w:rPr>
         <w:t>ą</w:t>
       </w:r>
       <w:r>
         <w:rPr>
-          <w:rFonts w:ascii="Helvetica Neue" w:hAnsi="Helvetica Neue"/>
+          <w:rFonts w:cs="Arial Unicode MS" w:eastAsia="Arial Unicode MS"/>
           <w:rtl w:val="0"/>
         </w:rPr>
         <w:t>c</w:t>
       </w:r>
       <w:r>
         <w:rPr>
-          <w:rFonts w:ascii="Helvetica Neue" w:hAnsi="Helvetica Neue" w:hint="default"/>
+          <w:rFonts w:cs="Arial Unicode MS" w:eastAsia="Arial Unicode MS" w:hint="default"/>
           <w:rtl w:val="0"/>
         </w:rPr>
         <w:t xml:space="preserve">ą </w:t>
       </w:r>
       <w:r>
         <w:rPr>
-          <w:rFonts w:ascii="Helvetica Neue" w:hAnsi="Helvetica Neue"/>
+          <w:rFonts w:cs="Arial Unicode MS" w:eastAsia="Arial Unicode MS"/>
           <w:rtl w:val="0"/>
         </w:rPr>
         <w:t xml:space="preserve">losowe </w:t>
       </w:r>
       <w:r>
         <w:rPr>
-          <w:rFonts w:ascii="Helvetica Neue" w:hAnsi="Helvetica Neue"/>
+          <w:rFonts w:cs="Arial Unicode MS" w:eastAsia="Arial Unicode MS"/>
           <w:rtl w:val="0"/>
         </w:rPr>
         <w:t xml:space="preserve"> negatywne </w:t>
       </w:r>
       <w:r>
         <w:rPr>
-          <w:rFonts w:ascii="Helvetica Neue" w:hAnsi="Helvetica Neue"/>
+          <w:rFonts w:cs="Arial Unicode MS" w:eastAsia="Arial Unicode MS"/>
           <w:rtl w:val="0"/>
         </w:rPr>
         <w:t>liczby dodatnie.</w:t>
@@ -3177,41 +2877,38 @@
       <w:pPr>
         <w:pStyle w:val="Treść"/>
         <w:ind w:left="360"/>
-        <w:rPr>
-          <w:rFonts w:ascii="Helvetica Neue" w:cs="Helvetica Neue" w:hAnsi="Helvetica Neue" w:eastAsia="Helvetica Neue"/>
-        </w:rPr>
-      </w:pPr>
-      <w:r>
-        <w:rPr>
-          <w:rFonts w:ascii="Helvetica Neue" w:hAnsi="Helvetica Neue"/>
+      </w:pPr>
+      <w:r>
+        <w:rPr>
+          <w:rFonts w:cs="Arial Unicode MS" w:eastAsia="Arial Unicode MS"/>
           <w:rtl w:val="0"/>
         </w:rPr>
         <w:t>Wej</w:t>
       </w:r>
       <w:r>
         <w:rPr>
-          <w:rFonts w:ascii="Helvetica Neue" w:hAnsi="Helvetica Neue" w:hint="default"/>
+          <w:rFonts w:cs="Arial Unicode MS" w:eastAsia="Arial Unicode MS" w:hint="default"/>
           <w:rtl w:val="0"/>
         </w:rPr>
         <w:t>ś</w:t>
       </w:r>
       <w:r>
         <w:rPr>
-          <w:rFonts w:ascii="Helvetica Neue" w:hAnsi="Helvetica Neue"/>
+          <w:rFonts w:cs="Arial Unicode MS" w:eastAsia="Arial Unicode MS"/>
           <w:rtl w:val="0"/>
         </w:rPr>
         <w:t>cie: Tablica {</w:t>
       </w:r>
       <w:r>
         <w:rPr>
-          <w:rFonts w:ascii="Helvetica Neue" w:hAnsi="Helvetica Neue"/>
+          <w:rFonts w:cs="Arial Unicode MS" w:eastAsia="Arial Unicode MS"/>
           <w:rtl w:val="0"/>
         </w:rPr>
         <w:t>4,-5,6,3,-2,1</w:t>
       </w:r>
       <w:r>
         <w:rPr>
-          <w:rFonts w:ascii="Helvetica Neue" w:hAnsi="Helvetica Neue"/>
+          <w:rFonts w:cs="Arial Unicode MS" w:eastAsia="Arial Unicode MS"/>
           <w:rtl w:val="0"/>
         </w:rPr>
         <w:t>}.</w:t>
@@ -3221,20 +2918,17 @@
       <w:pPr>
         <w:pStyle w:val="Treść"/>
         <w:ind w:left="360"/>
-        <w:rPr>
-          <w:rFonts w:ascii="Helvetica Neue" w:cs="Helvetica Neue" w:hAnsi="Helvetica Neue" w:eastAsia="Helvetica Neue"/>
-        </w:rPr>
-      </w:pPr>
-      <w:r>
-        <w:rPr>
-          <w:rFonts w:ascii="Helvetica Neue" w:hAnsi="Helvetica Neue"/>
+      </w:pPr>
+      <w:r>
+        <w:rPr>
+          <w:rFonts w:cs="Arial Unicode MS" w:eastAsia="Arial Unicode MS"/>
           <w:rtl w:val="0"/>
         </w:rPr>
         <w:t xml:space="preserve">Oczekiwany wynik: </w:t>
       </w:r>
       <w:r>
         <w:rPr>
-          <w:rFonts w:ascii="Helvetica Neue" w:hAnsi="Helvetica Neue"/>
+          <w:rFonts w:cs="Arial Unicode MS" w:eastAsia="Arial Unicode MS"/>
           <w:sz w:val="26"/>
           <w:szCs w:val="26"/>
           <w:rtl w:val="0"/>
@@ -3243,7 +2937,7 @@
       </w:r>
       <w:r>
         <w:rPr>
-          <w:rFonts w:ascii="Helvetica Neue" w:hAnsi="Helvetica Neue"/>
+          <w:rFonts w:cs="Arial Unicode MS" w:eastAsia="Arial Unicode MS"/>
           <w:sz w:val="26"/>
           <w:szCs w:val="26"/>
           <w:rtl w:val="0"/>
@@ -3252,7 +2946,7 @@
       </w:r>
       <w:r>
         <w:rPr>
-          <w:rFonts w:ascii="Helvetica Neue" w:hAnsi="Helvetica Neue"/>
+          <w:rFonts w:cs="Arial Unicode MS" w:eastAsia="Arial Unicode MS"/>
           <w:sz w:val="26"/>
           <w:szCs w:val="26"/>
           <w:rtl w:val="0"/>
@@ -3261,15 +2955,12 @@
       </w:r>
       <w:r>
         <w:rPr>
-          <w:rFonts w:ascii="Helvetica Neue" w:hAnsi="Helvetica Neue"/>
+          <w:rFonts w:cs="Arial Unicode MS" w:eastAsia="Arial Unicode MS"/>
           <w:rtl w:val="0"/>
         </w:rPr>
         <w:t>.</w:t>
       </w:r>
       <w:r>
-        <w:rPr>
-          <w:rFonts w:ascii="Helvetica Neue" w:cs="Helvetica Neue" w:hAnsi="Helvetica Neue" w:eastAsia="Helvetica Neue"/>
-        </w:rPr>
         <w:drawing xmlns:a="http://schemas.openxmlformats.org/drawingml/2006/main">
           <wp:anchor distT="152400" distB="152400" distL="152400" distR="152400" simplePos="0" relativeHeight="251661312" behindDoc="0" locked="0" layoutInCell="1" allowOverlap="1">
             <wp:simplePos x="0" y="0"/>
@@ -3279,7 +2970,7 @@
             <wp:positionV relativeFrom="line">
               <wp:posOffset>190500</wp:posOffset>
             </wp:positionV>
-            <wp:extent cx="6116320" cy="2466259"/>
+            <wp:extent cx="6116321" cy="2466258"/>
             <wp:effectExtent l="0" t="0" r="0" b="0"/>
             <wp:wrapThrough wrapText="bothSides" distL="152400" distR="152400">
               <wp:wrapPolygon edited="1">
@@ -3312,7 +3003,7 @@
                   <pic:spPr>
                     <a:xfrm>
                       <a:off x="0" y="0"/>
-                      <a:ext cx="6116320" cy="2466259"/>
+                      <a:ext cx="6116321" cy="2466258"/>
                     </a:xfrm>
                     <a:prstGeom prst="rect">
                       <a:avLst/>
@@ -3334,57 +3025,48 @@
       <w:pPr>
         <w:pStyle w:val="Treść"/>
         <w:ind w:left="360"/>
-        <w:rPr>
-          <w:rFonts w:ascii="Helvetica Neue" w:cs="Helvetica Neue" w:hAnsi="Helvetica Neue" w:eastAsia="Helvetica Neue"/>
-        </w:rPr>
-      </w:pPr>
-    </w:p>
-    <w:p>
-      <w:pPr>
-        <w:pStyle w:val="Treść"/>
-        <w:rPr>
-          <w:rFonts w:ascii="Helvetica Neue" w:cs="Helvetica Neue" w:hAnsi="Helvetica Neue" w:eastAsia="Helvetica Neue"/>
-        </w:rPr>
-      </w:pPr>
-    </w:p>
-    <w:p>
-      <w:pPr>
-        <w:pStyle w:val="Treść"/>
-        <w:rPr>
-          <w:rFonts w:ascii="Helvetica Neue" w:cs="Helvetica Neue" w:hAnsi="Helvetica Neue" w:eastAsia="Helvetica Neue"/>
-        </w:rPr>
-      </w:pPr>
-      <w:r>
-        <w:rPr>
-          <w:rFonts w:ascii="Helvetica Neue" w:hAnsi="Helvetica Neue"/>
+      </w:pPr>
+    </w:p>
+    <w:p>
+      <w:pPr>
+        <w:pStyle w:val="Treść"/>
+      </w:pPr>
+    </w:p>
+    <w:p>
+      <w:pPr>
+        <w:pStyle w:val="Treść"/>
+      </w:pPr>
+      <w:r>
+        <w:rPr>
+          <w:rFonts w:cs="Arial Unicode MS" w:eastAsia="Arial Unicode MS"/>
           <w:rtl w:val="0"/>
         </w:rPr>
         <w:t>Test celowo zwracaj</w:t>
       </w:r>
       <w:r>
         <w:rPr>
-          <w:rFonts w:ascii="Helvetica Neue" w:hAnsi="Helvetica Neue" w:hint="default"/>
+          <w:rFonts w:cs="Arial Unicode MS" w:eastAsia="Arial Unicode MS" w:hint="default"/>
           <w:rtl w:val="0"/>
         </w:rPr>
         <w:t>ą</w:t>
       </w:r>
       <w:r>
         <w:rPr>
-          <w:rFonts w:ascii="Helvetica Neue" w:hAnsi="Helvetica Neue"/>
+          <w:rFonts w:cs="Arial Unicode MS" w:eastAsia="Arial Unicode MS"/>
           <w:rtl w:val="0"/>
         </w:rPr>
         <w:t>cy fa</w:t>
       </w:r>
       <w:r>
         <w:rPr>
-          <w:rFonts w:ascii="Helvetica Neue" w:hAnsi="Helvetica Neue" w:hint="default"/>
+          <w:rFonts w:cs="Arial Unicode MS" w:eastAsia="Arial Unicode MS" w:hint="default"/>
           <w:rtl w:val="0"/>
         </w:rPr>
         <w:t>ł</w:t>
       </w:r>
       <w:r>
         <w:rPr>
-          <w:rFonts w:ascii="Helvetica Neue" w:hAnsi="Helvetica Neue"/>
+          <w:rFonts w:cs="Arial Unicode MS" w:eastAsia="Arial Unicode MS"/>
           <w:rtl w:val="0"/>
         </w:rPr>
         <w:t>sz:</w:t>
@@ -3394,48 +3076,45 @@
       <w:pPr>
         <w:pStyle w:val="Treść"/>
         <w:ind w:left="360"/>
-        <w:rPr>
-          <w:rFonts w:ascii="Helvetica Neue" w:cs="Helvetica Neue" w:hAnsi="Helvetica Neue" w:eastAsia="Helvetica Neue"/>
-        </w:rPr>
-      </w:pPr>
-      <w:r>
-        <w:rPr>
-          <w:rFonts w:ascii="Helvetica Neue" w:hAnsi="Helvetica Neue"/>
+      </w:pPr>
+      <w:r>
+        <w:rPr>
+          <w:rFonts w:cs="Arial Unicode MS" w:eastAsia="Arial Unicode MS"/>
           <w:rtl w:val="0"/>
         </w:rPr>
         <w:t>Opis: Test zosta</w:t>
       </w:r>
       <w:r>
         <w:rPr>
-          <w:rFonts w:ascii="Helvetica Neue" w:hAnsi="Helvetica Neue" w:hint="default"/>
+          <w:rFonts w:cs="Arial Unicode MS" w:eastAsia="Arial Unicode MS" w:hint="default"/>
           <w:rtl w:val="0"/>
         </w:rPr>
         <w:t xml:space="preserve">ł </w:t>
       </w:r>
       <w:r>
         <w:rPr>
-          <w:rFonts w:ascii="Helvetica Neue" w:hAnsi="Helvetica Neue"/>
+          <w:rFonts w:cs="Arial Unicode MS" w:eastAsia="Arial Unicode MS"/>
           <w:rtl w:val="0"/>
         </w:rPr>
         <w:t>stworzony</w:t>
       </w:r>
       <w:r>
         <w:rPr>
-          <w:rFonts w:ascii="Helvetica Neue" w:hAnsi="Helvetica Neue"/>
+          <w:rFonts w:cs="Arial Unicode MS" w:eastAsia="Arial Unicode MS"/>
           <w:rtl w:val="0"/>
         </w:rPr>
         <w:t>, aby nie przechodzi</w:t>
       </w:r>
       <w:r>
         <w:rPr>
-          <w:rFonts w:ascii="Helvetica Neue" w:hAnsi="Helvetica Neue" w:hint="default"/>
+          <w:rFonts w:cs="Arial Unicode MS" w:eastAsia="Arial Unicode MS" w:hint="default"/>
           <w:rtl w:val="0"/>
         </w:rPr>
         <w:t>ł</w:t>
       </w:r>
       <w:r>
         <w:rPr>
-          <w:rFonts w:ascii="Helvetica Neue" w:hAnsi="Helvetica Neue"/>
+          <w:rFonts w:cs="Arial Unicode MS" w:eastAsia="Arial Unicode MS"/>
           <w:rtl w:val="0"/>
         </w:rPr>
         <w:t xml:space="preserve">. </w:t>
@@ -3445,34 +3124,31 @@
       <w:pPr>
         <w:pStyle w:val="Treść"/>
         <w:ind w:left="360"/>
-        <w:rPr>
-          <w:rFonts w:ascii="Helvetica Neue" w:cs="Helvetica Neue" w:hAnsi="Helvetica Neue" w:eastAsia="Helvetica Neue"/>
-        </w:rPr>
-      </w:pPr>
-      <w:r>
-        <w:rPr>
-          <w:rFonts w:ascii="Helvetica Neue" w:hAnsi="Helvetica Neue"/>
+      </w:pPr>
+      <w:r>
+        <w:rPr>
+          <w:rFonts w:cs="Arial Unicode MS" w:eastAsia="Arial Unicode MS"/>
           <w:rtl w:val="0"/>
         </w:rPr>
         <w:t>Wej</w:t>
       </w:r>
       <w:r>
         <w:rPr>
-          <w:rFonts w:ascii="Helvetica Neue" w:hAnsi="Helvetica Neue" w:hint="default"/>
+          <w:rFonts w:cs="Arial Unicode MS" w:eastAsia="Arial Unicode MS" w:hint="default"/>
           <w:rtl w:val="0"/>
         </w:rPr>
         <w:t>ś</w:t>
       </w:r>
       <w:r>
         <w:rPr>
-          <w:rFonts w:ascii="Helvetica Neue" w:hAnsi="Helvetica Neue"/>
+          <w:rFonts w:cs="Arial Unicode MS" w:eastAsia="Arial Unicode MS"/>
           <w:rtl w:val="0"/>
         </w:rPr>
         <w:t xml:space="preserve">cie: Tablica </w:t>
       </w:r>
       <w:r>
         <w:rPr>
-          <w:rFonts w:ascii="Helvetica Neue" w:hAnsi="Helvetica Neue"/>
+          <w:rFonts w:cs="Arial Unicode MS" w:eastAsia="Arial Unicode MS"/>
           <w:sz w:val="26"/>
           <w:szCs w:val="26"/>
           <w:rtl w:val="0"/>
@@ -3481,7 +3157,7 @@
       </w:r>
       <w:r>
         <w:rPr>
-          <w:rFonts w:ascii="Helvetica Neue" w:hAnsi="Helvetica Neue"/>
+          <w:rFonts w:cs="Arial Unicode MS" w:eastAsia="Arial Unicode MS"/>
           <w:sz w:val="26"/>
           <w:szCs w:val="26"/>
           <w:rtl w:val="0"/>
@@ -3490,7 +3166,7 @@
       </w:r>
       <w:r>
         <w:rPr>
-          <w:rFonts w:ascii="Helvetica Neue" w:hAnsi="Helvetica Neue"/>
+          <w:rFonts w:cs="Arial Unicode MS" w:eastAsia="Arial Unicode MS"/>
           <w:sz w:val="26"/>
           <w:szCs w:val="26"/>
           <w:rtl w:val="0"/>
@@ -3499,7 +3175,7 @@
       </w:r>
       <w:r>
         <w:rPr>
-          <w:rFonts w:ascii="Helvetica Neue" w:hAnsi="Helvetica Neue"/>
+          <w:rFonts w:cs="Arial Unicode MS" w:eastAsia="Arial Unicode MS"/>
           <w:rtl w:val="0"/>
         </w:rPr>
         <w:t>.</w:t>
@@ -3509,20 +3185,17 @@
       <w:pPr>
         <w:pStyle w:val="Treść"/>
         <w:ind w:left="360"/>
-        <w:rPr>
-          <w:rFonts w:ascii="Helvetica Neue" w:cs="Helvetica Neue" w:hAnsi="Helvetica Neue" w:eastAsia="Helvetica Neue"/>
-        </w:rPr>
-      </w:pPr>
-      <w:r>
-        <w:rPr>
-          <w:rFonts w:ascii="Helvetica Neue" w:hAnsi="Helvetica Neue"/>
+      </w:pPr>
+      <w:r>
+        <w:rPr>
+          <w:rFonts w:cs="Arial Unicode MS" w:eastAsia="Arial Unicode MS"/>
           <w:rtl w:val="0"/>
         </w:rPr>
         <w:t xml:space="preserve">Oczekiwany wynik: </w:t>
       </w:r>
       <w:r>
         <w:rPr>
-          <w:rFonts w:ascii="Helvetica Neue" w:hAnsi="Helvetica Neue"/>
+          <w:rFonts w:cs="Arial Unicode MS" w:eastAsia="Arial Unicode MS"/>
           <w:sz w:val="26"/>
           <w:szCs w:val="26"/>
           <w:rtl w:val="0"/>
@@ -3531,27 +3204,28 @@
       </w:r>
       <w:r>
         <w:rPr>
-          <w:rFonts w:ascii="Helvetica Neue" w:hAnsi="Helvetica Neue"/>
+          <w:rFonts w:cs="Arial Unicode MS" w:eastAsia="Arial Unicode MS"/>
           <w:rtl w:val="0"/>
         </w:rPr>
         <w:t xml:space="preserve"> (celowo niepoprawny wynik).</w:t>
       </w:r>
-    </w:p>
-    <w:p>
-      <w:pPr>
-        <w:pStyle w:val="Treść"/>
-        <w:ind w:left="360"/>
-      </w:pPr>
-      <w:r>
-        <w:rPr>
-          <w:rFonts w:ascii="Helvetica Neue" w:hAnsi="Helvetica Neue"/>
-          <w:rtl w:val="0"/>
-        </w:rPr>
-        <w:t>Oczekiwany rezultat testu: Test powinien zwr</w:t>
-      </w:r>
-      <w:r>
-        <w:rPr>
-          <w:rFonts w:ascii="Helvetica Neue" w:hAnsi="Helvetica Neue" w:hint="default"/>
+      <w:r>
+        <w:rPr>
+          <w:rFonts w:cs="Arial Unicode MS" w:eastAsia="Arial Unicode MS"/>
+          <w:rtl w:val="0"/>
+        </w:rPr>
+        <w:t xml:space="preserve"> </w:t>
+      </w:r>
+      <w:r>
+        <w:rPr>
+          <w:rFonts w:cs="Arial Unicode MS" w:eastAsia="Arial Unicode MS"/>
+          <w:rtl w:val="0"/>
+        </w:rPr>
+        <w:t>Test powinien zwr</w:t>
+      </w:r>
+      <w:r>
+        <w:rPr>
+          <w:rFonts w:cs="Arial Unicode MS" w:eastAsia="Arial Unicode MS" w:hint="default"/>
           <w:rtl w:val="0"/>
           <w:lang w:val="es-ES_tradnl"/>
         </w:rPr>
@@ -3559,87 +3233,80 @@
       </w:r>
       <w:r>
         <w:rPr>
-          <w:rFonts w:ascii="Helvetica Neue" w:hAnsi="Helvetica Neue"/>
+          <w:rFonts w:cs="Arial Unicode MS" w:eastAsia="Arial Unicode MS"/>
           <w:rtl w:val="0"/>
         </w:rPr>
         <w:t>ci</w:t>
       </w:r>
       <w:r>
         <w:rPr>
-          <w:rFonts w:ascii="Helvetica Neue" w:hAnsi="Helvetica Neue" w:hint="default"/>
+          <w:rFonts w:cs="Arial Unicode MS" w:eastAsia="Arial Unicode MS" w:hint="default"/>
           <w:rtl w:val="0"/>
         </w:rPr>
         <w:t xml:space="preserve">ć </w:t>
       </w:r>
       <w:r>
         <w:rPr>
-          <w:rFonts w:ascii="Helvetica Neue" w:hAnsi="Helvetica Neue"/>
+          <w:rFonts w:cs="Arial Unicode MS" w:eastAsia="Arial Unicode MS"/>
           <w:rtl w:val="0"/>
         </w:rPr>
         <w:t>fa</w:t>
       </w:r>
       <w:r>
         <w:rPr>
-          <w:rFonts w:ascii="Helvetica Neue" w:hAnsi="Helvetica Neue" w:hint="default"/>
+          <w:rFonts w:cs="Arial Unicode MS" w:eastAsia="Arial Unicode MS" w:hint="default"/>
           <w:rtl w:val="0"/>
         </w:rPr>
         <w:t>ł</w:t>
       </w:r>
       <w:r>
         <w:rPr>
-          <w:rFonts w:ascii="Helvetica Neue" w:hAnsi="Helvetica Neue"/>
+          <w:rFonts w:cs="Arial Unicode MS" w:eastAsia="Arial Unicode MS"/>
           <w:rtl w:val="0"/>
         </w:rPr>
         <w:t>sz, poniewa</w:t>
       </w:r>
       <w:r>
         <w:rPr>
-          <w:rFonts w:ascii="Helvetica Neue" w:hAnsi="Helvetica Neue" w:hint="default"/>
+          <w:rFonts w:cs="Arial Unicode MS" w:eastAsia="Arial Unicode MS" w:hint="default"/>
           <w:rtl w:val="0"/>
         </w:rPr>
         <w:t xml:space="preserve">ż </w:t>
       </w:r>
       <w:r>
         <w:rPr>
-          <w:rFonts w:ascii="Helvetica Neue" w:hAnsi="Helvetica Neue"/>
+          <w:rFonts w:cs="Arial Unicode MS" w:eastAsia="Arial Unicode MS"/>
           <w:rtl w:val="0"/>
         </w:rPr>
         <w:t>algorytm zawsze sortuje w porz</w:t>
       </w:r>
       <w:r>
         <w:rPr>
-          <w:rFonts w:ascii="Helvetica Neue" w:hAnsi="Helvetica Neue" w:hint="default"/>
+          <w:rFonts w:cs="Arial Unicode MS" w:eastAsia="Arial Unicode MS" w:hint="default"/>
           <w:rtl w:val="0"/>
         </w:rPr>
         <w:t>ą</w:t>
       </w:r>
       <w:r>
         <w:rPr>
-          <w:rFonts w:ascii="Helvetica Neue" w:hAnsi="Helvetica Neue"/>
+          <w:rFonts w:cs="Arial Unicode MS" w:eastAsia="Arial Unicode MS"/>
           <w:rtl w:val="0"/>
         </w:rPr>
         <w:t>dku rosn</w:t>
       </w:r>
       <w:r>
         <w:rPr>
-          <w:rFonts w:ascii="Helvetica Neue" w:hAnsi="Helvetica Neue" w:hint="default"/>
+          <w:rFonts w:cs="Arial Unicode MS" w:eastAsia="Arial Unicode MS" w:hint="default"/>
           <w:rtl w:val="0"/>
         </w:rPr>
         <w:t>ą</w:t>
       </w:r>
       <w:r>
         <w:rPr>
-          <w:rFonts w:ascii="Helvetica Neue" w:hAnsi="Helvetica Neue"/>
-          <w:rtl w:val="0"/>
-        </w:rPr>
-        <w:t>cym, a oczekiwany wynik jest odwrotny</w:t>
-      </w:r>
-      <w:r>
-        <w:rPr>
-          <w:rFonts w:cs="Arial Unicode MS" w:eastAsia="Arial Unicode MS"/>
-          <w:rtl w:val="0"/>
-        </w:rPr>
-        <w:t>.</w:t>
+          <w:rFonts w:cs="Arial Unicode MS" w:eastAsia="Arial Unicode MS"/>
+          <w:rtl w:val="0"/>
+        </w:rPr>
+        <w:t>cym, a oczekiwany wynik jest odwrotny.</w:t>
       </w:r>
       <w:r>
         <w:drawing xmlns:a="http://schemas.openxmlformats.org/drawingml/2006/main">
@@ -3651,7 +3318,7 @@
             <wp:positionV relativeFrom="line">
               <wp:posOffset>190500</wp:posOffset>
             </wp:positionV>
-            <wp:extent cx="6116320" cy="1827866"/>
+            <wp:extent cx="6116321" cy="1827866"/>
             <wp:effectExtent l="0" t="0" r="0" b="0"/>
             <wp:wrapThrough wrapText="bothSides" distL="152400" distR="152400">
               <wp:wrapPolygon edited="1">
@@ -3684,7 +3351,7 @@
                   <pic:spPr>
                     <a:xfrm>
                       <a:off x="0" y="0"/>
-                      <a:ext cx="6116320" cy="1827866"/>
+                      <a:ext cx="6116321" cy="1827866"/>
                     </a:xfrm>
                     <a:prstGeom prst="rect">
                       <a:avLst/>
@@ -3701,11 +3368,953 @@
           </wp:anchor>
         </w:drawing>
       </w:r>
-      <w:r/>
+    </w:p>
+    <w:p>
+      <w:pPr>
+        <w:pStyle w:val="Treść"/>
+      </w:pPr>
+    </w:p>
+    <w:p>
+      <w:pPr>
+        <w:pStyle w:val="Treść"/>
+      </w:pPr>
+    </w:p>
+    <w:p>
+      <w:pPr>
+        <w:pStyle w:val="Treść"/>
+      </w:pPr>
+    </w:p>
+    <w:p>
+      <w:pPr>
+        <w:pStyle w:val="Treść"/>
+      </w:pPr>
+    </w:p>
+    <w:p>
+      <w:pPr>
+        <w:pStyle w:val="Treść"/>
+      </w:pPr>
+    </w:p>
+    <w:p>
+      <w:pPr>
+        <w:pStyle w:val="Treść"/>
+      </w:pPr>
+    </w:p>
+    <w:p>
+      <w:pPr>
+        <w:pStyle w:val="Treść"/>
+      </w:pPr>
+    </w:p>
+    <w:p>
+      <w:pPr>
+        <w:pStyle w:val="Treść"/>
+      </w:pPr>
+    </w:p>
+    <w:p>
+      <w:pPr>
+        <w:pStyle w:val="Treść"/>
+      </w:pPr>
+    </w:p>
+    <w:p>
+      <w:pPr>
+        <w:pStyle w:val="Treść"/>
+      </w:pPr>
+    </w:p>
+    <w:p>
+      <w:pPr>
+        <w:pStyle w:val="Treść"/>
+      </w:pPr>
+    </w:p>
+    <w:p>
+      <w:pPr>
+        <w:pStyle w:val="Nagłówek"/>
+      </w:pPr>
+      <w:bookmarkStart w:name="_Toc2" w:id="2"/>
+      <w:r>
+        <w:rPr>
+          <w:rtl w:val="0"/>
+        </w:rPr>
+        <w:t>Testy integracyjne</w:t>
+      </w:r>
+      <w:bookmarkEnd w:id="2"/>
+    </w:p>
+    <w:p>
+      <w:pPr>
+        <w:pStyle w:val="Treść"/>
+      </w:pPr>
+    </w:p>
+    <w:p>
+      <w:pPr>
+        <w:pStyle w:val="Treść"/>
+      </w:pPr>
+      <w:r>
+        <w:rPr>
+          <w:rFonts w:cs="Arial Unicode MS" w:eastAsia="Arial Unicode MS"/>
+          <w:rtl w:val="0"/>
+        </w:rPr>
+        <w:t>Testy</w:t>
+      </w:r>
+      <w:r>
+        <w:rPr>
+          <w:rFonts w:cs="Arial Unicode MS" w:eastAsia="Arial Unicode MS"/>
+          <w:rtl w:val="0"/>
+        </w:rPr>
+        <w:t xml:space="preserve"> te</w:t>
+      </w:r>
+      <w:r>
+        <w:rPr>
+          <w:rFonts w:cs="Arial Unicode MS" w:eastAsia="Arial Unicode MS"/>
+          <w:rtl w:val="0"/>
+        </w:rPr>
+        <w:t xml:space="preserve"> maj</w:t>
+      </w:r>
+      <w:r>
+        <w:rPr>
+          <w:rFonts w:cs="Arial Unicode MS" w:eastAsia="Arial Unicode MS" w:hint="default"/>
+          <w:rtl w:val="0"/>
+        </w:rPr>
+        <w:t xml:space="preserve">ą </w:t>
+      </w:r>
+      <w:r>
+        <w:rPr>
+          <w:rFonts w:cs="Arial Unicode MS" w:eastAsia="Arial Unicode MS"/>
+          <w:rtl w:val="0"/>
+        </w:rPr>
+        <w:t>na celu wykrywanie b</w:t>
+      </w:r>
+      <w:r>
+        <w:rPr>
+          <w:rFonts w:cs="Arial Unicode MS" w:eastAsia="Arial Unicode MS" w:hint="default"/>
+          <w:rtl w:val="0"/>
+        </w:rPr>
+        <w:t>łę</w:t>
+      </w:r>
+      <w:r>
+        <w:rPr>
+          <w:rFonts w:cs="Arial Unicode MS" w:eastAsia="Arial Unicode MS"/>
+          <w:rtl w:val="0"/>
+        </w:rPr>
+        <w:t>d</w:t>
+      </w:r>
+      <w:r>
+        <w:rPr>
+          <w:rFonts w:cs="Arial Unicode MS" w:eastAsia="Arial Unicode MS" w:hint="default"/>
+          <w:rtl w:val="0"/>
+          <w:lang w:val="es-ES_tradnl"/>
+        </w:rPr>
+        <w:t>ó</w:t>
+      </w:r>
+      <w:r>
+        <w:rPr>
+          <w:rFonts w:cs="Arial Unicode MS" w:eastAsia="Arial Unicode MS"/>
+          <w:rtl w:val="0"/>
+        </w:rPr>
+        <w:t>w w interfejsach i interakcjach mi</w:t>
+      </w:r>
+      <w:r>
+        <w:rPr>
+          <w:rFonts w:cs="Arial Unicode MS" w:eastAsia="Arial Unicode MS" w:hint="default"/>
+          <w:rtl w:val="0"/>
+        </w:rPr>
+        <w:t>ę</w:t>
+      </w:r>
+      <w:r>
+        <w:rPr>
+          <w:rFonts w:cs="Arial Unicode MS" w:eastAsia="Arial Unicode MS"/>
+          <w:rtl w:val="0"/>
+        </w:rPr>
+        <w:t>dzy modu</w:t>
+      </w:r>
+      <w:r>
+        <w:rPr>
+          <w:rFonts w:cs="Arial Unicode MS" w:eastAsia="Arial Unicode MS" w:hint="default"/>
+          <w:rtl w:val="0"/>
+        </w:rPr>
+        <w:t>ł</w:t>
+      </w:r>
+      <w:r>
+        <w:rPr>
+          <w:rFonts w:cs="Arial Unicode MS" w:eastAsia="Arial Unicode MS"/>
+          <w:rtl w:val="0"/>
+        </w:rPr>
+        <w:t>ami lub systemami. Polegaj</w:t>
+      </w:r>
+      <w:r>
+        <w:rPr>
+          <w:rFonts w:cs="Arial Unicode MS" w:eastAsia="Arial Unicode MS" w:hint="default"/>
+          <w:rtl w:val="0"/>
+        </w:rPr>
+        <w:t xml:space="preserve">ą </w:t>
+      </w:r>
+      <w:r>
+        <w:rPr>
+          <w:rFonts w:cs="Arial Unicode MS" w:eastAsia="Arial Unicode MS"/>
+          <w:rtl w:val="0"/>
+        </w:rPr>
+        <w:t>one na logicznym po</w:t>
+      </w:r>
+      <w:r>
+        <w:rPr>
+          <w:rFonts w:cs="Arial Unicode MS" w:eastAsia="Arial Unicode MS" w:hint="default"/>
+          <w:rtl w:val="0"/>
+        </w:rPr>
+        <w:t>łą</w:t>
+      </w:r>
+      <w:r>
+        <w:rPr>
+          <w:rFonts w:cs="Arial Unicode MS" w:eastAsia="Arial Unicode MS"/>
+          <w:rtl w:val="0"/>
+        </w:rPr>
+        <w:t>czeniu modu</w:t>
+      </w:r>
+      <w:r>
+        <w:rPr>
+          <w:rFonts w:cs="Arial Unicode MS" w:eastAsia="Arial Unicode MS" w:hint="default"/>
+          <w:rtl w:val="0"/>
+        </w:rPr>
+        <w:t>łó</w:t>
+      </w:r>
+      <w:r>
+        <w:rPr>
+          <w:rFonts w:cs="Arial Unicode MS" w:eastAsia="Arial Unicode MS"/>
+          <w:rtl w:val="0"/>
+        </w:rPr>
+        <w:t>w oprogramowania i ich testowaniu jako jednej grupy.</w:t>
+      </w:r>
+    </w:p>
+    <w:p>
+      <w:pPr>
+        <w:pStyle w:val="Treść"/>
+      </w:pPr>
+    </w:p>
+    <w:p>
+      <w:pPr>
+        <w:pStyle w:val="Treść"/>
+      </w:pPr>
+      <w:r>
+        <w:rPr>
+          <w:rFonts w:cs="Arial Unicode MS" w:eastAsia="Arial Unicode MS"/>
+          <w:rtl w:val="0"/>
+        </w:rPr>
+        <w:t>Testowanie integracyjne zapewnia prawid</w:t>
+      </w:r>
+      <w:r>
+        <w:rPr>
+          <w:rFonts w:cs="Arial Unicode MS" w:eastAsia="Arial Unicode MS" w:hint="default"/>
+          <w:rtl w:val="0"/>
+        </w:rPr>
+        <w:t>ł</w:t>
+      </w:r>
+      <w:r>
+        <w:rPr>
+          <w:rFonts w:cs="Arial Unicode MS" w:eastAsia="Arial Unicode MS"/>
+          <w:rtl w:val="0"/>
+        </w:rPr>
+        <w:t>owe dzia</w:t>
+      </w:r>
+      <w:r>
+        <w:rPr>
+          <w:rFonts w:cs="Arial Unicode MS" w:eastAsia="Arial Unicode MS" w:hint="default"/>
+          <w:rtl w:val="0"/>
+        </w:rPr>
+        <w:t>ł</w:t>
+      </w:r>
+      <w:r>
+        <w:rPr>
+          <w:rFonts w:cs="Arial Unicode MS" w:eastAsia="Arial Unicode MS"/>
+          <w:rtl w:val="0"/>
+        </w:rPr>
+        <w:t>anie modu</w:t>
+      </w:r>
+      <w:r>
+        <w:rPr>
+          <w:rFonts w:cs="Arial Unicode MS" w:eastAsia="Arial Unicode MS" w:hint="default"/>
+          <w:rtl w:val="0"/>
+        </w:rPr>
+        <w:t>łó</w:t>
+      </w:r>
+      <w:r>
+        <w:rPr>
+          <w:rFonts w:cs="Arial Unicode MS" w:eastAsia="Arial Unicode MS"/>
+          <w:rtl w:val="0"/>
+        </w:rPr>
+        <w:t>w i wykrywanie b</w:t>
+      </w:r>
+      <w:r>
+        <w:rPr>
+          <w:rFonts w:cs="Arial Unicode MS" w:eastAsia="Arial Unicode MS" w:hint="default"/>
+          <w:rtl w:val="0"/>
+        </w:rPr>
+        <w:t>łę</w:t>
+      </w:r>
+      <w:r>
+        <w:rPr>
+          <w:rFonts w:cs="Arial Unicode MS" w:eastAsia="Arial Unicode MS"/>
+          <w:rtl w:val="0"/>
+        </w:rPr>
+        <w:t>d</w:t>
+      </w:r>
+      <w:r>
+        <w:rPr>
+          <w:rFonts w:cs="Arial Unicode MS" w:eastAsia="Arial Unicode MS" w:hint="default"/>
+          <w:rtl w:val="0"/>
+          <w:lang w:val="es-ES_tradnl"/>
+        </w:rPr>
+        <w:t>ó</w:t>
+      </w:r>
+      <w:r>
+        <w:rPr>
+          <w:rFonts w:cs="Arial Unicode MS" w:eastAsia="Arial Unicode MS"/>
+          <w:rtl w:val="0"/>
+        </w:rPr>
+        <w:t>w zwi</w:t>
+      </w:r>
+      <w:r>
+        <w:rPr>
+          <w:rFonts w:cs="Arial Unicode MS" w:eastAsia="Arial Unicode MS" w:hint="default"/>
+          <w:rtl w:val="0"/>
+        </w:rPr>
+        <w:t>ą</w:t>
+      </w:r>
+      <w:r>
+        <w:rPr>
+          <w:rFonts w:cs="Arial Unicode MS" w:eastAsia="Arial Unicode MS"/>
+          <w:rtl w:val="0"/>
+        </w:rPr>
+        <w:t>zanych z interfejsem. Co wi</w:t>
+      </w:r>
+      <w:r>
+        <w:rPr>
+          <w:rFonts w:cs="Arial Unicode MS" w:eastAsia="Arial Unicode MS" w:hint="default"/>
+          <w:rtl w:val="0"/>
+        </w:rPr>
+        <w:t>ę</w:t>
+      </w:r>
+      <w:r>
+        <w:rPr>
+          <w:rFonts w:cs="Arial Unicode MS" w:eastAsia="Arial Unicode MS"/>
+          <w:rtl w:val="0"/>
+        </w:rPr>
+        <w:t>cej, testowanie integracyjne mo</w:t>
+      </w:r>
+      <w:r>
+        <w:rPr>
+          <w:rFonts w:cs="Arial Unicode MS" w:eastAsia="Arial Unicode MS" w:hint="default"/>
+          <w:rtl w:val="0"/>
+        </w:rPr>
+        <w:t>ż</w:t>
+      </w:r>
+      <w:r>
+        <w:rPr>
+          <w:rFonts w:cs="Arial Unicode MS" w:eastAsia="Arial Unicode MS"/>
+          <w:rtl w:val="0"/>
+        </w:rPr>
+        <w:t>na rozpocz</w:t>
+      </w:r>
+      <w:r>
+        <w:rPr>
+          <w:rFonts w:cs="Arial Unicode MS" w:eastAsia="Arial Unicode MS" w:hint="default"/>
+          <w:rtl w:val="0"/>
+        </w:rPr>
+        <w:t xml:space="preserve">ąć </w:t>
+      </w:r>
+      <w:r>
+        <w:rPr>
+          <w:rFonts w:cs="Arial Unicode MS" w:eastAsia="Arial Unicode MS"/>
+          <w:rtl w:val="0"/>
+        </w:rPr>
+        <w:t>ju</w:t>
+      </w:r>
+      <w:r>
+        <w:rPr>
+          <w:rFonts w:cs="Arial Unicode MS" w:eastAsia="Arial Unicode MS" w:hint="default"/>
+          <w:rtl w:val="0"/>
+        </w:rPr>
+        <w:t xml:space="preserve">ż </w:t>
+      </w:r>
+      <w:r>
+        <w:rPr>
+          <w:rFonts w:cs="Arial Unicode MS" w:eastAsia="Arial Unicode MS"/>
+          <w:rtl w:val="0"/>
+        </w:rPr>
+        <w:t>po udost</w:t>
+      </w:r>
+      <w:r>
+        <w:rPr>
+          <w:rFonts w:cs="Arial Unicode MS" w:eastAsia="Arial Unicode MS" w:hint="default"/>
+          <w:rtl w:val="0"/>
+        </w:rPr>
+        <w:t>ę</w:t>
+      </w:r>
+      <w:r>
+        <w:rPr>
+          <w:rFonts w:cs="Arial Unicode MS" w:eastAsia="Arial Unicode MS"/>
+          <w:rtl w:val="0"/>
+        </w:rPr>
+        <w:t>pnieniu testowanych modu</w:t>
+      </w:r>
+      <w:r>
+        <w:rPr>
+          <w:rFonts w:cs="Arial Unicode MS" w:eastAsia="Arial Unicode MS" w:hint="default"/>
+          <w:rtl w:val="0"/>
+        </w:rPr>
+        <w:t>łó</w:t>
+      </w:r>
+      <w:r>
+        <w:rPr>
+          <w:rFonts w:cs="Arial Unicode MS" w:eastAsia="Arial Unicode MS"/>
+          <w:rtl w:val="0"/>
+        </w:rPr>
+        <w:t>w. Przeprowadzenie test</w:t>
+      </w:r>
+      <w:r>
+        <w:rPr>
+          <w:rFonts w:cs="Arial Unicode MS" w:eastAsia="Arial Unicode MS" w:hint="default"/>
+          <w:rtl w:val="0"/>
+          <w:lang w:val="es-ES_tradnl"/>
+        </w:rPr>
+        <w:t>ó</w:t>
+      </w:r>
+      <w:r>
+        <w:rPr>
+          <w:rFonts w:cs="Arial Unicode MS" w:eastAsia="Arial Unicode MS"/>
+          <w:rtl w:val="0"/>
+        </w:rPr>
+        <w:t>w nie wymaga bowiem uprzedniego zako</w:t>
+      </w:r>
+      <w:r>
+        <w:rPr>
+          <w:rFonts w:cs="Arial Unicode MS" w:eastAsia="Arial Unicode MS" w:hint="default"/>
+          <w:rtl w:val="0"/>
+        </w:rPr>
+        <w:t>ń</w:t>
+      </w:r>
+      <w:r>
+        <w:rPr>
+          <w:rFonts w:cs="Arial Unicode MS" w:eastAsia="Arial Unicode MS"/>
+          <w:rtl w:val="0"/>
+        </w:rPr>
+        <w:t>czenia drugiego modu</w:t>
+      </w:r>
+      <w:r>
+        <w:rPr>
+          <w:rFonts w:cs="Arial Unicode MS" w:eastAsia="Arial Unicode MS" w:hint="default"/>
+          <w:rtl w:val="0"/>
+        </w:rPr>
+        <w:t>ł</w:t>
+      </w:r>
+      <w:r>
+        <w:rPr>
+          <w:rFonts w:cs="Arial Unicode MS" w:eastAsia="Arial Unicode MS"/>
+          <w:rtl w:val="0"/>
+        </w:rPr>
+        <w:t>u</w:t>
+      </w:r>
+      <w:r>
+        <w:rPr>
+          <w:rFonts w:cs="Arial Unicode MS" w:eastAsia="Arial Unicode MS"/>
+          <w:rtl w:val="0"/>
+        </w:rPr>
+        <w:t>.</w:t>
+      </w:r>
+    </w:p>
+    <w:p>
+      <w:pPr>
+        <w:pStyle w:val="Domyślne"/>
+        <w:spacing w:before="0" w:line="240" w:lineRule="auto"/>
+        <w:jc w:val="left"/>
+        <w:rPr>
+          <w:sz w:val="32"/>
+          <w:szCs w:val="32"/>
+          <w:shd w:val="clear" w:color="auto" w:fill="ffffff"/>
+        </w:rPr>
+      </w:pPr>
+    </w:p>
+    <w:p>
+      <w:pPr>
+        <w:pStyle w:val="Domyślne"/>
+        <w:spacing w:before="0" w:line="240" w:lineRule="auto"/>
+        <w:jc w:val="left"/>
+        <w:rPr>
+          <w:sz w:val="32"/>
+          <w:szCs w:val="32"/>
+          <w:shd w:val="clear" w:color="auto" w:fill="ffffff"/>
+        </w:rPr>
+      </w:pPr>
+    </w:p>
+    <w:p>
+      <w:pPr>
+        <w:pStyle w:val="Treść"/>
+      </w:pPr>
+      <w:r>
+        <w:rPr>
+          <w:rFonts w:cs="Arial Unicode MS" w:eastAsia="Arial Unicode MS"/>
+          <w:rtl w:val="0"/>
+        </w:rPr>
+        <w:t>Pe</w:t>
+      </w:r>
+      <w:r>
+        <w:rPr>
+          <w:rFonts w:cs="Arial Unicode MS" w:eastAsia="Arial Unicode MS" w:hint="default"/>
+          <w:rtl w:val="0"/>
+        </w:rPr>
+        <w:t>ł</w:t>
+      </w:r>
+      <w:r>
+        <w:rPr>
+          <w:rFonts w:cs="Arial Unicode MS" w:eastAsia="Arial Unicode MS"/>
+          <w:rtl w:val="0"/>
+        </w:rPr>
+        <w:t>ny test integracyjny:</w:t>
+      </w:r>
+    </w:p>
+    <w:p>
+      <w:pPr>
+        <w:pStyle w:val="Treść"/>
+      </w:pPr>
+      <w:r>
+        <w:tab/>
+      </w:r>
+      <w:r>
+        <w:rPr>
+          <w:rFonts w:cs="Arial Unicode MS" w:eastAsia="Arial Unicode MS"/>
+          <w:rtl w:val="0"/>
+        </w:rPr>
+        <w:t xml:space="preserve">Opis: Sprawdza </w:t>
+      </w:r>
+      <w:r>
+        <w:rPr>
+          <w:rFonts w:cs="Arial Unicode MS" w:eastAsia="Arial Unicode MS"/>
+          <w:rtl w:val="0"/>
+        </w:rPr>
+        <w:t>pe</w:t>
+      </w:r>
+      <w:r>
+        <w:rPr>
+          <w:rFonts w:cs="Arial Unicode MS" w:eastAsia="Arial Unicode MS" w:hint="default"/>
+          <w:rtl w:val="0"/>
+        </w:rPr>
+        <w:t>ł</w:t>
+      </w:r>
+      <w:r>
+        <w:rPr>
+          <w:rFonts w:cs="Arial Unicode MS" w:eastAsia="Arial Unicode MS"/>
+          <w:rtl w:val="0"/>
+        </w:rPr>
+        <w:t>ne dzia</w:t>
+      </w:r>
+      <w:r>
+        <w:rPr>
+          <w:rFonts w:cs="Arial Unicode MS" w:eastAsia="Arial Unicode MS" w:hint="default"/>
+          <w:rtl w:val="0"/>
+        </w:rPr>
+        <w:t>ł</w:t>
+      </w:r>
+      <w:r>
+        <w:rPr>
+          <w:rFonts w:cs="Arial Unicode MS" w:eastAsia="Arial Unicode MS"/>
+          <w:rtl w:val="0"/>
+        </w:rPr>
+        <w:t>anie</w:t>
+      </w:r>
+      <w:r>
+        <w:rPr>
+          <w:rFonts w:cs="Arial Unicode MS" w:eastAsia="Arial Unicode MS"/>
+          <w:rtl w:val="0"/>
+        </w:rPr>
+        <w:t xml:space="preserve"> programu na poprawnych danych wej</w:t>
+      </w:r>
+      <w:r>
+        <w:rPr>
+          <w:rFonts w:cs="Arial Unicode MS" w:eastAsia="Arial Unicode MS" w:hint="default"/>
+          <w:rtl w:val="0"/>
+        </w:rPr>
+        <w:t>ś</w:t>
+      </w:r>
+      <w:r>
+        <w:rPr>
+          <w:rFonts w:cs="Arial Unicode MS" w:eastAsia="Arial Unicode MS"/>
+          <w:rtl w:val="0"/>
+        </w:rPr>
+        <w:t>ciowych.</w:t>
+      </w:r>
+    </w:p>
+    <w:p>
+      <w:pPr>
+        <w:pStyle w:val="Treść"/>
+      </w:pPr>
+      <w:r>
+        <w:rPr>
+          <w:rFonts w:cs="Arial Unicode MS" w:eastAsia="Arial Unicode MS"/>
+          <w:rtl w:val="0"/>
+        </w:rPr>
+        <w:tab/>
+        <w:t>Wej</w:t>
+      </w:r>
+      <w:r>
+        <w:rPr>
+          <w:rFonts w:cs="Arial Unicode MS" w:eastAsia="Arial Unicode MS" w:hint="default"/>
+          <w:rtl w:val="0"/>
+        </w:rPr>
+        <w:t>ś</w:t>
+      </w:r>
+      <w:r>
+        <w:rPr>
+          <w:rFonts w:cs="Arial Unicode MS" w:eastAsia="Arial Unicode MS"/>
+          <w:rtl w:val="0"/>
+        </w:rPr>
+        <w:t xml:space="preserve">cie: </w:t>
+      </w:r>
+      <w:r>
+        <w:rPr>
+          <w:rFonts w:cs="Arial Unicode MS" w:eastAsia="Arial Unicode MS"/>
+          <w:rtl w:val="0"/>
+        </w:rPr>
+        <w:t>tablica {3, -2, 5, 0, -8, 10}.</w:t>
+      </w:r>
+    </w:p>
+    <w:p>
+      <w:pPr>
+        <w:pStyle w:val="Treść"/>
+      </w:pPr>
+      <w:r>
+        <w:rPr>
+          <w:rFonts w:cs="Arial Unicode MS" w:eastAsia="Arial Unicode MS"/>
+          <w:rtl w:val="0"/>
+        </w:rPr>
+        <w:tab/>
+        <w:t xml:space="preserve">Oczekiwany wynik: </w:t>
+      </w:r>
+      <w:r>
+        <w:rPr>
+          <w:rFonts w:cs="Arial Unicode MS" w:eastAsia="Arial Unicode MS"/>
+          <w:rtl w:val="0"/>
+        </w:rPr>
+        <w:t>Tablica posortowana {-8, -2, 0, 3, 5, 10}.</w:t>
+      </w:r>
+      <w:r>
+        <w:drawing xmlns:a="http://schemas.openxmlformats.org/drawingml/2006/main">
+          <wp:anchor distT="152400" distB="152400" distL="152400" distR="152400" simplePos="0" relativeHeight="251663360" behindDoc="0" locked="0" layoutInCell="1" allowOverlap="1">
+            <wp:simplePos x="0" y="0"/>
+            <wp:positionH relativeFrom="margin">
+              <wp:posOffset>-6350</wp:posOffset>
+            </wp:positionH>
+            <wp:positionV relativeFrom="line">
+              <wp:posOffset>355599</wp:posOffset>
+            </wp:positionV>
+            <wp:extent cx="6116320" cy="3754463"/>
+            <wp:effectExtent l="0" t="0" r="0" b="0"/>
+            <wp:wrapThrough wrapText="bothSides" distL="152400" distR="152400">
+              <wp:wrapPolygon edited="1">
+                <wp:start x="0" y="0"/>
+                <wp:lineTo x="21600" y="0"/>
+                <wp:lineTo x="21600" y="21615"/>
+                <wp:lineTo x="0" y="21615"/>
+                <wp:lineTo x="0" y="0"/>
+              </wp:wrapPolygon>
+            </wp:wrapThrough>
+            <wp:docPr id="1073741829" name="officeArt object" descr="pasted-image.png"/>
+            <wp:cNvGraphicFramePr/>
+            <a:graphic xmlns:a="http://schemas.openxmlformats.org/drawingml/2006/main">
+              <a:graphicData uri="http://schemas.openxmlformats.org/drawingml/2006/picture">
+                <pic:pic xmlns:pic="http://schemas.openxmlformats.org/drawingml/2006/picture">
+                  <pic:nvPicPr>
+                    <pic:cNvPr id="1073741829" name="pasted-image.png" descr="pasted-image.png"/>
+                    <pic:cNvPicPr>
+                      <a:picLocks noChangeAspect="1"/>
+                    </pic:cNvPicPr>
+                  </pic:nvPicPr>
+                  <pic:blipFill>
+                    <a:blip r:embed="rId8">
+                      <a:extLst/>
+                    </a:blip>
+                    <a:stretch>
+                      <a:fillRect/>
+                    </a:stretch>
+                  </pic:blipFill>
+                  <pic:spPr>
+                    <a:xfrm>
+                      <a:off x="0" y="0"/>
+                      <a:ext cx="6116320" cy="3754463"/>
+                    </a:xfrm>
+                    <a:prstGeom prst="rect">
+                      <a:avLst/>
+                    </a:prstGeom>
+                    <a:ln w="12700" cap="flat">
+                      <a:noFill/>
+                      <a:miter lim="400000"/>
+                    </a:ln>
+                    <a:effectLst/>
+                  </pic:spPr>
+                </pic:pic>
+              </a:graphicData>
+            </a:graphic>
+          </wp:anchor>
+        </w:drawing>
+      </w:r>
+    </w:p>
+    <w:p>
+      <w:pPr>
+        <w:pStyle w:val="Domyślne"/>
+        <w:spacing w:before="0" w:line="240" w:lineRule="auto"/>
+        <w:rPr>
+          <w:rFonts w:ascii="Times Roman" w:cs="Times Roman" w:hAnsi="Times Roman" w:eastAsia="Times Roman"/>
+        </w:rPr>
+      </w:pPr>
+    </w:p>
+    <w:p>
+      <w:pPr>
+        <w:pStyle w:val="Treść"/>
+      </w:pPr>
+    </w:p>
+    <w:p>
+      <w:pPr>
+        <w:pStyle w:val="Treść"/>
+      </w:pPr>
+    </w:p>
+    <w:p>
+      <w:pPr>
+        <w:pStyle w:val="Treść"/>
+      </w:pPr>
+    </w:p>
+    <w:p>
+      <w:pPr>
+        <w:pStyle w:val="Treść"/>
+      </w:pPr>
+    </w:p>
+    <w:p>
+      <w:pPr>
+        <w:pStyle w:val="Treść"/>
+      </w:pPr>
+    </w:p>
+    <w:p>
+      <w:pPr>
+        <w:pStyle w:val="Treść"/>
+      </w:pPr>
+    </w:p>
+    <w:p>
+      <w:pPr>
+        <w:pStyle w:val="Treść"/>
+      </w:pPr>
+    </w:p>
+    <w:p>
+      <w:pPr>
+        <w:pStyle w:val="Treść"/>
+      </w:pPr>
+    </w:p>
+    <w:p>
+      <w:pPr>
+        <w:pStyle w:val="Treść"/>
+      </w:pPr>
+    </w:p>
+    <w:p>
+      <w:pPr>
+        <w:pStyle w:val="Treść"/>
+      </w:pPr>
+    </w:p>
+    <w:p>
+      <w:pPr>
+        <w:pStyle w:val="Treść"/>
+      </w:pPr>
+    </w:p>
+    <w:p>
+      <w:pPr>
+        <w:pStyle w:val="Treść"/>
+      </w:pPr>
+      <w:r>
+        <w:rPr>
+          <w:rFonts w:cs="Arial Unicode MS" w:eastAsia="Arial Unicode MS"/>
+          <w:rtl w:val="0"/>
+        </w:rPr>
+        <w:t>Test integracyjny niepoprawny:</w:t>
+      </w:r>
+    </w:p>
+    <w:p>
+      <w:pPr>
+        <w:pStyle w:val="Treść"/>
+      </w:pPr>
+      <w:r>
+        <w:rPr>
+          <w:rFonts w:cs="Arial Unicode MS" w:eastAsia="Arial Unicode MS"/>
+          <w:rtl w:val="0"/>
+        </w:rPr>
+        <w:tab/>
+        <w:t xml:space="preserve">Opis: </w:t>
+      </w:r>
+      <w:r>
+        <w:rPr>
+          <w:rFonts w:cs="Arial Unicode MS" w:eastAsia="Arial Unicode MS"/>
+          <w:rtl w:val="0"/>
+        </w:rPr>
+        <w:t>Sprawdza, czy program poprawnie identyfikuje nieprawid</w:t>
+      </w:r>
+      <w:r>
+        <w:rPr>
+          <w:rFonts w:cs="Arial Unicode MS" w:eastAsia="Arial Unicode MS" w:hint="default"/>
+          <w:rtl w:val="0"/>
+        </w:rPr>
+        <w:t>ł</w:t>
+      </w:r>
+      <w:r>
+        <w:rPr>
+          <w:rFonts w:cs="Arial Unicode MS" w:eastAsia="Arial Unicode MS"/>
+          <w:rtl w:val="0"/>
+        </w:rPr>
+        <w:t>owe dane wej</w:t>
+      </w:r>
+      <w:r>
+        <w:rPr>
+          <w:rFonts w:cs="Arial Unicode MS" w:eastAsia="Arial Unicode MS" w:hint="default"/>
+          <w:rtl w:val="0"/>
+        </w:rPr>
+        <w:t>ś</w:t>
+      </w:r>
+      <w:r>
+        <w:rPr>
+          <w:rFonts w:cs="Arial Unicode MS" w:eastAsia="Arial Unicode MS"/>
+          <w:rtl w:val="0"/>
+        </w:rPr>
+        <w:t>ciowe (przekroczenie limitu liczby element</w:t>
+      </w:r>
+      <w:r>
+        <w:rPr>
+          <w:rFonts w:cs="Arial Unicode MS" w:eastAsia="Arial Unicode MS" w:hint="default"/>
+          <w:rtl w:val="0"/>
+          <w:lang w:val="es-ES_tradnl"/>
+        </w:rPr>
+        <w:t>ó</w:t>
+      </w:r>
+      <w:r>
+        <w:rPr>
+          <w:rFonts w:cs="Arial Unicode MS" w:eastAsia="Arial Unicode MS"/>
+          <w:rtl w:val="0"/>
+        </w:rPr>
+        <w:t>w).</w:t>
+      </w:r>
+    </w:p>
+    <w:p>
+      <w:pPr>
+        <w:pStyle w:val="Treść"/>
+      </w:pPr>
+      <w:r>
+        <w:rPr>
+          <w:rFonts w:cs="Arial Unicode MS" w:eastAsia="Arial Unicode MS"/>
+          <w:rtl w:val="0"/>
+        </w:rPr>
+        <w:tab/>
+        <w:t>Wej</w:t>
+      </w:r>
+      <w:r>
+        <w:rPr>
+          <w:rFonts w:cs="Arial Unicode MS" w:eastAsia="Arial Unicode MS" w:hint="default"/>
+          <w:rtl w:val="0"/>
+        </w:rPr>
+        <w:t>ś</w:t>
+      </w:r>
+      <w:r>
+        <w:rPr>
+          <w:rFonts w:cs="Arial Unicode MS" w:eastAsia="Arial Unicode MS"/>
+          <w:rtl w:val="0"/>
+        </w:rPr>
+        <w:t xml:space="preserve">cie: </w:t>
+      </w:r>
+      <w:r>
+        <w:rPr>
+          <w:rFonts w:cs="Arial Unicode MS" w:eastAsia="Arial Unicode MS"/>
+          <w:rtl w:val="0"/>
+        </w:rPr>
+        <w:t>Tablica z 101 elementami.</w:t>
+      </w:r>
+    </w:p>
+    <w:p>
+      <w:pPr>
+        <w:pStyle w:val="Treść"/>
+      </w:pPr>
+      <w:r>
+        <w:rPr>
+          <w:rFonts w:cs="Arial Unicode MS" w:eastAsia="Arial Unicode MS"/>
+          <w:rtl w:val="0"/>
+        </w:rPr>
+        <w:tab/>
+        <w:t>Oczekiwany wynik: Walidacja zwraca false</w:t>
+      </w:r>
+    </w:p>
+    <w:p>
+      <w:pPr>
+        <w:pStyle w:val="Domyślne"/>
+        <w:spacing w:before="0" w:line="240" w:lineRule="auto"/>
+      </w:pPr>
+      <w:r>
+        <w:rPr>
+          <w:rFonts w:ascii="Times Roman" w:cs="Times Roman" w:hAnsi="Times Roman" w:eastAsia="Times Roman"/>
+        </w:rPr>
+        <w:drawing xmlns:a="http://schemas.openxmlformats.org/drawingml/2006/main">
+          <wp:anchor distT="152400" distB="152400" distL="152400" distR="152400" simplePos="0" relativeHeight="251664384" behindDoc="0" locked="0" layoutInCell="1" allowOverlap="1">
+            <wp:simplePos x="0" y="0"/>
+            <wp:positionH relativeFrom="margin">
+              <wp:posOffset>48259</wp:posOffset>
+            </wp:positionH>
+            <wp:positionV relativeFrom="line">
+              <wp:posOffset>177800</wp:posOffset>
+            </wp:positionV>
+            <wp:extent cx="6007100" cy="2006600"/>
+            <wp:effectExtent l="0" t="0" r="0" b="0"/>
+            <wp:wrapThrough wrapText="bothSides" distL="152400" distR="152400">
+              <wp:wrapPolygon edited="1">
+                <wp:start x="0" y="0"/>
+                <wp:lineTo x="21600" y="0"/>
+                <wp:lineTo x="21600" y="21600"/>
+                <wp:lineTo x="0" y="21600"/>
+                <wp:lineTo x="0" y="0"/>
+              </wp:wrapPolygon>
+            </wp:wrapThrough>
+            <wp:docPr id="1073741830" name="officeArt object" descr="pasted-image.png"/>
+            <wp:cNvGraphicFramePr/>
+            <a:graphic xmlns:a="http://schemas.openxmlformats.org/drawingml/2006/main">
+              <a:graphicData uri="http://schemas.openxmlformats.org/drawingml/2006/picture">
+                <pic:pic xmlns:pic="http://schemas.openxmlformats.org/drawingml/2006/picture">
+                  <pic:nvPicPr>
+                    <pic:cNvPr id="1073741830" name="pasted-image.png" descr="pasted-image.png"/>
+                    <pic:cNvPicPr>
+                      <a:picLocks noChangeAspect="1"/>
+                    </pic:cNvPicPr>
+                  </pic:nvPicPr>
+                  <pic:blipFill>
+                    <a:blip r:embed="rId9">
+                      <a:extLst/>
+                    </a:blip>
+                    <a:stretch>
+                      <a:fillRect/>
+                    </a:stretch>
+                  </pic:blipFill>
+                  <pic:spPr>
+                    <a:xfrm>
+                      <a:off x="0" y="0"/>
+                      <a:ext cx="6007100" cy="2006600"/>
+                    </a:xfrm>
+                    <a:prstGeom prst="rect">
+                      <a:avLst/>
+                    </a:prstGeom>
+                    <a:ln w="12700" cap="flat">
+                      <a:noFill/>
+                      <a:miter lim="400000"/>
+                    </a:ln>
+                    <a:effectLst/>
+                  </pic:spPr>
+                </pic:pic>
+              </a:graphicData>
+            </a:graphic>
+          </wp:anchor>
+        </w:drawing>
+      </w:r>
+      <w:r>
+        <w:rPr>
+          <w:rFonts w:ascii="Times Roman" w:cs="Times Roman" w:hAnsi="Times Roman" w:eastAsia="Times Roman"/>
+        </w:rPr>
+      </w:r>
     </w:p>
     <w:sectPr>
-      <w:headerReference w:type="default" r:id="rId8"/>
-      <w:footerReference w:type="default" r:id="rId9"/>
+      <w:headerReference w:type="default" r:id="rId10"/>
+      <w:footerReference w:type="default" r:id="rId11"/>
       <w:pgSz w:w="11900" w:h="16840" w:orient="portrait"/>
       <w:pgMar w:top="1134" w:right="1134" w:bottom="1134" w:left="1134" w:header="709" w:footer="850"/>
       <w:bidi w:val="0"/>
@@ -4941,7 +5550,7 @@
       <w:outlineLvl w:val="9"/>
     </w:pPr>
     <w:rPr>
-      <w:rFonts w:ascii="Times New Roman" w:cs="Times New Roman" w:hAnsi="Times New Roman" w:eastAsia="Times New Roman"/>
+      <w:rFonts w:ascii="Helvetica Neue" w:cs="Helvetica Neue" w:hAnsi="Helvetica Neue" w:eastAsia="Helvetica Neue"/>
       <w:b w:val="0"/>
       <w:bCs w:val="0"/>
       <w:i w:val="0"/>

</xml_diff>

<commit_message>
description for additional integ. test
</commit_message>
<xml_diff>
--- a/sprawozdanie.docx
+++ b/sprawozdanie.docx
@@ -3999,9 +3999,9 @@
               <wp:posOffset>-6350</wp:posOffset>
             </wp:positionH>
             <wp:positionV relativeFrom="line">
-              <wp:posOffset>355599</wp:posOffset>
+              <wp:posOffset>355600</wp:posOffset>
             </wp:positionV>
-            <wp:extent cx="6116320" cy="3754463"/>
+            <wp:extent cx="6116321" cy="3754463"/>
             <wp:effectExtent l="0" t="0" r="0" b="0"/>
             <wp:wrapThrough wrapText="bothSides" distL="152400" distR="152400">
               <wp:wrapPolygon edited="1">
@@ -4034,7 +4034,7 @@
                   <pic:spPr>
                     <a:xfrm>
                       <a:off x="0" y="0"/>
-                      <a:ext cx="6116320" cy="3754463"/>
+                      <a:ext cx="6116321" cy="3754463"/>
                     </a:xfrm>
                     <a:prstGeom prst="rect">
                       <a:avLst/>
@@ -4256,6 +4256,9 @@
       <w:pPr>
         <w:pStyle w:val="Domyślne"/>
         <w:spacing w:before="0" w:line="240" w:lineRule="auto"/>
+        <w:rPr>
+          <w:rFonts w:ascii="Times Roman" w:cs="Times Roman" w:hAnsi="Times Roman" w:eastAsia="Times Roman"/>
+        </w:rPr>
       </w:pPr>
       <w:r>
         <w:rPr>
@@ -4320,15 +4323,373 @@
           </wp:anchor>
         </w:drawing>
       </w:r>
-      <w:r>
-        <w:rPr>
-          <w:rFonts w:ascii="Times Roman" w:cs="Times Roman" w:hAnsi="Times Roman" w:eastAsia="Times Roman"/>
-        </w:rPr>
-      </w:r>
+    </w:p>
+    <w:p>
+      <w:pPr>
+        <w:pStyle w:val="Treść"/>
+      </w:pPr>
+    </w:p>
+    <w:p>
+      <w:pPr>
+        <w:pStyle w:val="Treść"/>
+      </w:pPr>
+      <w:r>
+        <w:rPr>
+          <w:rFonts w:cs="Arial Unicode MS" w:eastAsia="Arial Unicode MS"/>
+          <w:rtl w:val="0"/>
+        </w:rPr>
+        <w:t>Test integracyjny z powtarzaj</w:t>
+      </w:r>
+      <w:r>
+        <w:rPr>
+          <w:rFonts w:cs="Arial Unicode MS" w:eastAsia="Arial Unicode MS" w:hint="default"/>
+          <w:rtl w:val="0"/>
+        </w:rPr>
+        <w:t>ą</w:t>
+      </w:r>
+      <w:r>
+        <w:rPr>
+          <w:rFonts w:cs="Arial Unicode MS" w:eastAsia="Arial Unicode MS"/>
+          <w:rtl w:val="0"/>
+        </w:rPr>
+        <w:t>cymi si</w:t>
+      </w:r>
+      <w:r>
+        <w:rPr>
+          <w:rFonts w:cs="Arial Unicode MS" w:eastAsia="Arial Unicode MS" w:hint="default"/>
+          <w:rtl w:val="0"/>
+        </w:rPr>
+        <w:t xml:space="preserve">ę </w:t>
+      </w:r>
+      <w:r>
+        <w:rPr>
+          <w:rFonts w:cs="Arial Unicode MS" w:eastAsia="Arial Unicode MS"/>
+          <w:rtl w:val="0"/>
+        </w:rPr>
+        <w:t>warto</w:t>
+      </w:r>
+      <w:r>
+        <w:rPr>
+          <w:rFonts w:cs="Arial Unicode MS" w:eastAsia="Arial Unicode MS" w:hint="default"/>
+          <w:rtl w:val="0"/>
+        </w:rPr>
+        <w:t>ś</w:t>
+      </w:r>
+      <w:r>
+        <w:rPr>
+          <w:rFonts w:cs="Arial Unicode MS" w:eastAsia="Arial Unicode MS"/>
+          <w:rtl w:val="0"/>
+        </w:rPr>
+        <w:t>ciami</w:t>
+      </w:r>
+    </w:p>
+    <w:p>
+      <w:pPr>
+        <w:pStyle w:val="Treść"/>
+      </w:pPr>
+      <w:r>
+        <w:rPr>
+          <w:rFonts w:cs="Arial Unicode MS" w:eastAsia="Arial Unicode MS"/>
+          <w:rtl w:val="0"/>
+        </w:rPr>
+        <w:tab/>
+        <w:t>Opis: S</w:t>
+      </w:r>
+      <w:r>
+        <w:rPr>
+          <w:rFonts w:cs="Arial Unicode MS" w:eastAsia="Arial Unicode MS"/>
+          <w:rtl w:val="0"/>
+        </w:rPr>
+        <w:t>prawdza, czy program poprawnie sortuje tablic</w:t>
+      </w:r>
+      <w:r>
+        <w:rPr>
+          <w:rFonts w:cs="Arial Unicode MS" w:eastAsia="Arial Unicode MS" w:hint="default"/>
+          <w:rtl w:val="0"/>
+        </w:rPr>
+        <w:t xml:space="preserve">ę </w:t>
+      </w:r>
+      <w:r>
+        <w:rPr>
+          <w:rFonts w:cs="Arial Unicode MS" w:eastAsia="Arial Unicode MS"/>
+          <w:rtl w:val="0"/>
+        </w:rPr>
+        <w:t>zawieraj</w:t>
+      </w:r>
+      <w:r>
+        <w:rPr>
+          <w:rFonts w:cs="Arial Unicode MS" w:eastAsia="Arial Unicode MS" w:hint="default"/>
+          <w:rtl w:val="0"/>
+        </w:rPr>
+        <w:t>ą</w:t>
+      </w:r>
+      <w:r>
+        <w:rPr>
+          <w:rFonts w:cs="Arial Unicode MS" w:eastAsia="Arial Unicode MS"/>
+          <w:rtl w:val="0"/>
+        </w:rPr>
+        <w:t>c</w:t>
+      </w:r>
+      <w:r>
+        <w:rPr>
+          <w:rFonts w:cs="Arial Unicode MS" w:eastAsia="Arial Unicode MS" w:hint="default"/>
+          <w:rtl w:val="0"/>
+        </w:rPr>
+        <w:t xml:space="preserve">ą </w:t>
+      </w:r>
+      <w:r>
+        <w:rPr>
+          <w:rFonts w:cs="Arial Unicode MS" w:eastAsia="Arial Unicode MS"/>
+          <w:rtl w:val="0"/>
+        </w:rPr>
+        <w:t>powtarzaj</w:t>
+      </w:r>
+      <w:r>
+        <w:rPr>
+          <w:rFonts w:cs="Arial Unicode MS" w:eastAsia="Arial Unicode MS" w:hint="default"/>
+          <w:rtl w:val="0"/>
+        </w:rPr>
+        <w:t>ą</w:t>
+      </w:r>
+      <w:r>
+        <w:rPr>
+          <w:rFonts w:cs="Arial Unicode MS" w:eastAsia="Arial Unicode MS"/>
+          <w:rtl w:val="0"/>
+        </w:rPr>
+        <w:t>ce si</w:t>
+      </w:r>
+      <w:r>
+        <w:rPr>
+          <w:rFonts w:cs="Arial Unicode MS" w:eastAsia="Arial Unicode MS" w:hint="default"/>
+          <w:rtl w:val="0"/>
+        </w:rPr>
+        <w:t xml:space="preserve">ę </w:t>
+      </w:r>
+      <w:r>
+        <w:rPr>
+          <w:rFonts w:cs="Arial Unicode MS" w:eastAsia="Arial Unicode MS"/>
+          <w:rtl w:val="0"/>
+        </w:rPr>
+        <w:t>warto</w:t>
+      </w:r>
+      <w:r>
+        <w:rPr>
+          <w:rFonts w:cs="Arial Unicode MS" w:eastAsia="Arial Unicode MS" w:hint="default"/>
+          <w:rtl w:val="0"/>
+        </w:rPr>
+        <w:t>ś</w:t>
+      </w:r>
+      <w:r>
+        <w:rPr>
+          <w:rFonts w:cs="Arial Unicode MS" w:eastAsia="Arial Unicode MS"/>
+          <w:rtl w:val="0"/>
+        </w:rPr>
+        <w:t>ci</w:t>
+      </w:r>
+    </w:p>
+    <w:p>
+      <w:pPr>
+        <w:pStyle w:val="Treść"/>
+      </w:pPr>
+      <w:r>
+        <w:rPr>
+          <w:rFonts w:cs="Arial Unicode MS" w:eastAsia="Arial Unicode MS"/>
+          <w:rtl w:val="0"/>
+        </w:rPr>
+        <w:tab/>
+        <w:t>Wej</w:t>
+      </w:r>
+      <w:r>
+        <w:rPr>
+          <w:rFonts w:cs="Arial Unicode MS" w:eastAsia="Arial Unicode MS" w:hint="default"/>
+          <w:rtl w:val="0"/>
+        </w:rPr>
+        <w:t>ś</w:t>
+      </w:r>
+      <w:r>
+        <w:rPr>
+          <w:rFonts w:cs="Arial Unicode MS" w:eastAsia="Arial Unicode MS"/>
+          <w:rtl w:val="0"/>
+        </w:rPr>
+        <w:t xml:space="preserve">cie: </w:t>
+      </w:r>
+      <w:r>
+        <w:rPr>
+          <w:rFonts w:cs="Arial Unicode MS" w:eastAsia="Arial Unicode MS"/>
+          <w:rtl w:val="0"/>
+        </w:rPr>
+        <w:t>Tablica z powtarzaj</w:t>
+      </w:r>
+      <w:r>
+        <w:rPr>
+          <w:rFonts w:cs="Arial Unicode MS" w:eastAsia="Arial Unicode MS" w:hint="default"/>
+          <w:rtl w:val="0"/>
+        </w:rPr>
+        <w:t>ą</w:t>
+      </w:r>
+      <w:r>
+        <w:rPr>
+          <w:rFonts w:cs="Arial Unicode MS" w:eastAsia="Arial Unicode MS"/>
+          <w:rtl w:val="0"/>
+        </w:rPr>
+        <w:t>cymi si</w:t>
+      </w:r>
+      <w:r>
+        <w:rPr>
+          <w:rFonts w:cs="Arial Unicode MS" w:eastAsia="Arial Unicode MS" w:hint="default"/>
+          <w:rtl w:val="0"/>
+        </w:rPr>
+        <w:t xml:space="preserve">ę </w:t>
+      </w:r>
+      <w:r>
+        <w:rPr>
+          <w:rFonts w:cs="Arial Unicode MS" w:eastAsia="Arial Unicode MS"/>
+          <w:rtl w:val="0"/>
+        </w:rPr>
+        <w:t>warto</w:t>
+      </w:r>
+      <w:r>
+        <w:rPr>
+          <w:rFonts w:cs="Arial Unicode MS" w:eastAsia="Arial Unicode MS" w:hint="default"/>
+          <w:rtl w:val="0"/>
+        </w:rPr>
+        <w:t>ś</w:t>
+      </w:r>
+      <w:r>
+        <w:rPr>
+          <w:rFonts w:cs="Arial Unicode MS" w:eastAsia="Arial Unicode MS"/>
+          <w:rtl w:val="0"/>
+        </w:rPr>
+        <w:t>ciami</w:t>
+      </w:r>
+      <w:r>
+        <w:rPr>
+          <w:rFonts w:cs="Arial Unicode MS" w:eastAsia="Arial Unicode MS"/>
+          <w:rtl w:val="0"/>
+        </w:rPr>
+        <w:t>.</w:t>
+      </w:r>
+    </w:p>
+    <w:p>
+      <w:pPr>
+        <w:pStyle w:val="Treść"/>
+      </w:pPr>
+      <w:r>
+        <w:rPr>
+          <w:rFonts w:cs="Arial Unicode MS" w:eastAsia="Arial Unicode MS"/>
+          <w:rtl w:val="0"/>
+        </w:rPr>
+        <w:tab/>
+        <w:t xml:space="preserve">Oczekiwany wynik: </w:t>
+      </w:r>
+      <w:r>
+        <w:rPr>
+          <w:rFonts w:cs="Arial Unicode MS" w:eastAsia="Arial Unicode MS"/>
+          <w:rtl w:val="0"/>
+        </w:rPr>
+        <w:t>Tablica posortowana w z uwzgl</w:t>
+      </w:r>
+      <w:r>
+        <w:rPr>
+          <w:rFonts w:cs="Arial Unicode MS" w:eastAsia="Arial Unicode MS" w:hint="default"/>
+          <w:rtl w:val="0"/>
+        </w:rPr>
+        <w:t>ę</w:t>
+      </w:r>
+      <w:r>
+        <w:rPr>
+          <w:rFonts w:cs="Arial Unicode MS" w:eastAsia="Arial Unicode MS"/>
+          <w:rtl w:val="0"/>
+        </w:rPr>
+        <w:t>dnieniem powt</w:t>
+      </w:r>
+      <w:r>
+        <w:rPr>
+          <w:rFonts w:cs="Arial Unicode MS" w:eastAsia="Arial Unicode MS" w:hint="default"/>
+          <w:rtl w:val="0"/>
+          <w:lang w:val="es-ES_tradnl"/>
+        </w:rPr>
+        <w:t>ó</w:t>
+      </w:r>
+      <w:r>
+        <w:rPr>
+          <w:rFonts w:cs="Arial Unicode MS" w:eastAsia="Arial Unicode MS"/>
+          <w:rtl w:val="0"/>
+        </w:rPr>
+        <w:t>rze</w:t>
+      </w:r>
+      <w:r>
+        <w:rPr>
+          <w:rFonts w:cs="Arial Unicode MS" w:eastAsia="Arial Unicode MS" w:hint="default"/>
+          <w:rtl w:val="0"/>
+        </w:rPr>
+        <w:t>ń</w:t>
+      </w:r>
+      <w:r>
+        <w:drawing xmlns:a="http://schemas.openxmlformats.org/drawingml/2006/main">
+          <wp:anchor distT="152400" distB="152400" distL="152400" distR="152400" simplePos="0" relativeHeight="251665408" behindDoc="0" locked="0" layoutInCell="1" allowOverlap="1">
+            <wp:simplePos x="0" y="0"/>
+            <wp:positionH relativeFrom="margin">
+              <wp:posOffset>-6350</wp:posOffset>
+            </wp:positionH>
+            <wp:positionV relativeFrom="line">
+              <wp:posOffset>177800</wp:posOffset>
+            </wp:positionV>
+            <wp:extent cx="6116320" cy="3005844"/>
+            <wp:effectExtent l="0" t="0" r="0" b="0"/>
+            <wp:wrapThrough wrapText="bothSides" distL="152400" distR="152400">
+              <wp:wrapPolygon edited="1">
+                <wp:start x="0" y="0"/>
+                <wp:lineTo x="21621" y="0"/>
+                <wp:lineTo x="21621" y="21633"/>
+                <wp:lineTo x="0" y="21633"/>
+                <wp:lineTo x="0" y="0"/>
+              </wp:wrapPolygon>
+            </wp:wrapThrough>
+            <wp:docPr id="1073741831" name="officeArt object" descr="pasted-image.png"/>
+            <wp:cNvGraphicFramePr/>
+            <a:graphic xmlns:a="http://schemas.openxmlformats.org/drawingml/2006/main">
+              <a:graphicData uri="http://schemas.openxmlformats.org/drawingml/2006/picture">
+                <pic:pic xmlns:pic="http://schemas.openxmlformats.org/drawingml/2006/picture">
+                  <pic:nvPicPr>
+                    <pic:cNvPr id="1073741831" name="pasted-image.png" descr="pasted-image.png"/>
+                    <pic:cNvPicPr>
+                      <a:picLocks noChangeAspect="1"/>
+                    </pic:cNvPicPr>
+                  </pic:nvPicPr>
+                  <pic:blipFill>
+                    <a:blip r:embed="rId10">
+                      <a:extLst/>
+                    </a:blip>
+                    <a:stretch>
+                      <a:fillRect/>
+                    </a:stretch>
+                  </pic:blipFill>
+                  <pic:spPr>
+                    <a:xfrm>
+                      <a:off x="0" y="0"/>
+                      <a:ext cx="6116320" cy="3005844"/>
+                    </a:xfrm>
+                    <a:prstGeom prst="rect">
+                      <a:avLst/>
+                    </a:prstGeom>
+                    <a:ln w="12700" cap="flat">
+                      <a:noFill/>
+                      <a:miter lim="400000"/>
+                    </a:ln>
+                    <a:effectLst/>
+                  </pic:spPr>
+                </pic:pic>
+              </a:graphicData>
+            </a:graphic>
+          </wp:anchor>
+        </w:drawing>
+      </w:r>
+      <w:r/>
     </w:p>
     <w:sectPr>
-      <w:headerReference w:type="default" r:id="rId10"/>
-      <w:footerReference w:type="default" r:id="rId11"/>
+      <w:headerReference w:type="default" r:id="rId11"/>
+      <w:footerReference w:type="default" r:id="rId12"/>
       <w:pgSz w:w="11900" w:h="16840" w:orient="portrait"/>
       <w:pgMar w:top="1134" w:right="1134" w:bottom="1134" w:left="1134" w:header="709" w:footer="850"/>
       <w:bidi w:val="0"/>

</xml_diff>

<commit_message>
added testy systemowe section
</commit_message>
<xml_diff>
--- a/sprawozdanie.docx
+++ b/sprawozdanie.docx
@@ -602,7 +602,7 @@
           <w:sz w:val="43"/>
           <w:szCs w:val="43"/>
         </w:rPr>
-        <w:instrText xml:space="preserve"> TOC \t "Nagłówek, 1"</w:instrText>
+        <w:instrText xml:space="preserve"> TOC \t "Nagłówek, 1,Nagłówek 2, 2" \n "2-2"\n  \n "2-2" </w:instrText>
       </w:r>
       <w:r>
         <w:rPr>
@@ -746,6 +746,18 @@
       <w:r>
         <w:rPr/>
         <w:fldChar w:fldCharType="end" w:fldLock="0"/>
+      </w:r>
+    </w:p>
+    <w:p>
+      <w:pPr>
+        <w:pStyle w:val="TOC 2"/>
+        <w:bidi w:val="0"/>
+      </w:pPr>
+      <w:r>
+        <w:rPr>
+          <w:rtl w:val="0"/>
+        </w:rPr>
+        <w:t>Testy systemowe</w:t>
       </w:r>
     </w:p>
     <w:p>
@@ -3924,7 +3936,7 @@
             <wp:positionV relativeFrom="line">
               <wp:posOffset>177800</wp:posOffset>
             </wp:positionV>
-            <wp:extent cx="3963861" cy="6116320"/>
+            <wp:extent cx="3963861" cy="6116321"/>
             <wp:effectExtent l="0" t="0" r="0" b="0"/>
             <wp:wrapThrough wrapText="bothSides" distL="152400" distR="152400">
               <wp:wrapPolygon edited="1">
@@ -3957,7 +3969,7 @@
                   <pic:spPr>
                     <a:xfrm>
                       <a:off x="0" y="0"/>
-                      <a:ext cx="3963861" cy="6116320"/>
+                      <a:ext cx="3963861" cy="6116321"/>
                     </a:xfrm>
                     <a:prstGeom prst="rect">
                       <a:avLst/>
@@ -5195,7 +5207,7 @@
             <wp:positionV relativeFrom="line">
               <wp:posOffset>177800</wp:posOffset>
             </wp:positionV>
-            <wp:extent cx="6116320" cy="3141609"/>
+            <wp:extent cx="6116321" cy="3141610"/>
             <wp:effectExtent l="0" t="0" r="0" b="0"/>
             <wp:wrapThrough wrapText="bothSides" distL="152400" distR="152400">
               <wp:wrapPolygon edited="1">
@@ -5228,7 +5240,7 @@
                   <pic:spPr>
                     <a:xfrm>
                       <a:off x="0" y="0"/>
-                      <a:ext cx="6116320" cy="3141609"/>
+                      <a:ext cx="6116321" cy="3141610"/>
                     </a:xfrm>
                     <a:prstGeom prst="rect">
                       <a:avLst/>
@@ -5260,7 +5272,7 @@
             <wp:positionV relativeFrom="line">
               <wp:posOffset>177800</wp:posOffset>
             </wp:positionV>
-            <wp:extent cx="6116320" cy="2062101"/>
+            <wp:extent cx="6116321" cy="2062101"/>
             <wp:effectExtent l="0" t="0" r="0" b="0"/>
             <wp:wrapThrough wrapText="bothSides" distL="152400" distR="152400">
               <wp:wrapPolygon edited="1">
@@ -5293,7 +5305,7 @@
                   <pic:spPr>
                     <a:xfrm>
                       <a:off x="0" y="0"/>
-                      <a:ext cx="6116320" cy="2062101"/>
+                      <a:ext cx="6116321" cy="2062101"/>
                     </a:xfrm>
                     <a:prstGeom prst="rect">
                       <a:avLst/>
@@ -5385,6 +5397,1296 @@
         <w:t>Testy systemowe i akceptacyjne</w:t>
       </w:r>
       <w:bookmarkEnd w:id="3"/>
+    </w:p>
+    <w:p>
+      <w:pPr>
+        <w:pStyle w:val="Treść"/>
+      </w:pPr>
+    </w:p>
+    <w:p>
+      <w:pPr>
+        <w:pStyle w:val="Nagłówek 2"/>
+        <w:bidi w:val="0"/>
+      </w:pPr>
+      <w:bookmarkStart w:name="_Toc4" w:id="4"/>
+      <w:r>
+        <w:rPr>
+          <w:rFonts w:cs="Arial Unicode MS" w:eastAsia="Arial Unicode MS"/>
+          <w:rtl w:val="0"/>
+        </w:rPr>
+        <w:t>Testy systemowe</w:t>
+      </w:r>
+      <w:bookmarkEnd w:id="4"/>
+    </w:p>
+    <w:p>
+      <w:pPr>
+        <w:pStyle w:val="Treść"/>
+      </w:pPr>
+    </w:p>
+    <w:p>
+      <w:pPr>
+        <w:pStyle w:val="Treść"/>
+        <w:jc w:val="both"/>
+      </w:pPr>
+      <w:r>
+        <w:rPr>
+          <w:rtl w:val="0"/>
+        </w:rPr>
+        <w:t>Testy systemowe to etap testowania oprogramowania wykonywany na w pe</w:t>
+      </w:r>
+      <w:r>
+        <w:rPr>
+          <w:rtl w:val="0"/>
+        </w:rPr>
+        <w:t>ł</w:t>
+      </w:r>
+      <w:r>
+        <w:rPr>
+          <w:rtl w:val="0"/>
+        </w:rPr>
+        <w:t>ni zintegrowanym i kompletnym systemie, kt</w:t>
+      </w:r>
+      <w:r>
+        <w:rPr>
+          <w:rtl w:val="0"/>
+          <w:lang w:val="es-ES_tradnl"/>
+        </w:rPr>
+        <w:t>ó</w:t>
+      </w:r>
+      <w:r>
+        <w:rPr>
+          <w:rtl w:val="0"/>
+        </w:rPr>
+        <w:t>rego celem jest weryfikacja zgodno</w:t>
+      </w:r>
+      <w:r>
+        <w:rPr>
+          <w:rtl w:val="0"/>
+        </w:rPr>
+        <w:t>ś</w:t>
+      </w:r>
+      <w:r>
+        <w:rPr>
+          <w:rtl w:val="0"/>
+        </w:rPr>
+        <w:t>ci systemu z okre</w:t>
+      </w:r>
+      <w:r>
+        <w:rPr>
+          <w:rtl w:val="0"/>
+        </w:rPr>
+        <w:t>ś</w:t>
+      </w:r>
+      <w:r>
+        <w:rPr>
+          <w:rtl w:val="0"/>
+        </w:rPr>
+        <w:t>lonymi wcze</w:t>
+      </w:r>
+      <w:r>
+        <w:rPr>
+          <w:rtl w:val="0"/>
+        </w:rPr>
+        <w:t>ś</w:t>
+      </w:r>
+      <w:r>
+        <w:rPr>
+          <w:rtl w:val="0"/>
+        </w:rPr>
+        <w:t>niej wymaganiami. Stanowi</w:t>
+      </w:r>
+      <w:r>
+        <w:rPr>
+          <w:rtl w:val="0"/>
+        </w:rPr>
+        <w:t xml:space="preserve">ą </w:t>
+      </w:r>
+      <w:r>
+        <w:rPr>
+          <w:rtl w:val="0"/>
+        </w:rPr>
+        <w:t>kompleksow</w:t>
+      </w:r>
+      <w:r>
+        <w:rPr>
+          <w:rtl w:val="0"/>
+        </w:rPr>
+        <w:t xml:space="preserve">ą </w:t>
+      </w:r>
+      <w:r>
+        <w:rPr>
+          <w:rtl w:val="0"/>
+        </w:rPr>
+        <w:t>ocen</w:t>
+      </w:r>
+      <w:r>
+        <w:rPr>
+          <w:rtl w:val="0"/>
+        </w:rPr>
+        <w:t xml:space="preserve">ę </w:t>
+      </w:r>
+      <w:r>
+        <w:rPr>
+          <w:rtl w:val="0"/>
+        </w:rPr>
+        <w:t>dzia</w:t>
+      </w:r>
+      <w:r>
+        <w:rPr>
+          <w:rtl w:val="0"/>
+        </w:rPr>
+        <w:t>ł</w:t>
+      </w:r>
+      <w:r>
+        <w:rPr>
+          <w:rtl w:val="0"/>
+        </w:rPr>
+        <w:t>ania aplikacji, dlatego niezwykle istotne jest, aby przeprowadza</w:t>
+      </w:r>
+      <w:r>
+        <w:rPr>
+          <w:rtl w:val="0"/>
+        </w:rPr>
+        <w:t xml:space="preserve">ć </w:t>
+      </w:r>
+      <w:r>
+        <w:rPr>
+          <w:rtl w:val="0"/>
+        </w:rPr>
+        <w:t xml:space="preserve">je w </w:t>
+      </w:r>
+      <w:r>
+        <w:rPr>
+          <w:rtl w:val="0"/>
+        </w:rPr>
+        <w:t>ś</w:t>
+      </w:r>
+      <w:r>
+        <w:rPr>
+          <w:rtl w:val="0"/>
+        </w:rPr>
+        <w:t>rodowisku jak najbardziej zbli</w:t>
+      </w:r>
+      <w:r>
+        <w:rPr>
+          <w:rtl w:val="0"/>
+        </w:rPr>
+        <w:t>ż</w:t>
+      </w:r>
+      <w:r>
+        <w:rPr>
+          <w:rtl w:val="0"/>
+        </w:rPr>
+        <w:t>onym do produkcyjnego. Dzi</w:t>
+      </w:r>
+      <w:r>
+        <w:rPr>
+          <w:rtl w:val="0"/>
+        </w:rPr>
+        <w:t>ę</w:t>
+      </w:r>
+      <w:r>
+        <w:rPr>
+          <w:rtl w:val="0"/>
+        </w:rPr>
+        <w:t>ki temu mo</w:t>
+      </w:r>
+      <w:r>
+        <w:rPr>
+          <w:rtl w:val="0"/>
+        </w:rPr>
+        <w:t>ż</w:t>
+      </w:r>
+      <w:r>
+        <w:rPr>
+          <w:rtl w:val="0"/>
+        </w:rPr>
+        <w:t>na wykry</w:t>
+      </w:r>
+      <w:r>
+        <w:rPr>
+          <w:rtl w:val="0"/>
+        </w:rPr>
+        <w:t xml:space="preserve">ć </w:t>
+      </w:r>
+      <w:r>
+        <w:rPr>
+          <w:rtl w:val="0"/>
+        </w:rPr>
+        <w:t xml:space="preserve">potencjalne problemy </w:t>
+      </w:r>
+      <w:r>
+        <w:rPr>
+          <w:rtl w:val="0"/>
+        </w:rPr>
+        <w:t>ś</w:t>
+      </w:r>
+      <w:r>
+        <w:rPr>
+          <w:rtl w:val="0"/>
+        </w:rPr>
+        <w:t>rodowiskowe, kt</w:t>
+      </w:r>
+      <w:r>
+        <w:rPr>
+          <w:rtl w:val="0"/>
+          <w:lang w:val="es-ES_tradnl"/>
+        </w:rPr>
+        <w:t>ó</w:t>
+      </w:r>
+      <w:r>
+        <w:rPr>
+          <w:rtl w:val="0"/>
+        </w:rPr>
+        <w:t>re mog</w:t>
+      </w:r>
+      <w:r>
+        <w:rPr>
+          <w:rtl w:val="0"/>
+        </w:rPr>
+        <w:t>ł</w:t>
+      </w:r>
+      <w:r>
+        <w:rPr>
+          <w:rtl w:val="0"/>
+        </w:rPr>
+        <w:t>yby wp</w:t>
+      </w:r>
+      <w:r>
+        <w:rPr>
+          <w:rtl w:val="0"/>
+        </w:rPr>
+        <w:t>ł</w:t>
+      </w:r>
+      <w:r>
+        <w:rPr>
+          <w:rtl w:val="0"/>
+        </w:rPr>
+        <w:t>ywa</w:t>
+      </w:r>
+      <w:r>
+        <w:rPr>
+          <w:rtl w:val="0"/>
+        </w:rPr>
+        <w:t xml:space="preserve">ć </w:t>
+      </w:r>
+      <w:r>
+        <w:rPr>
+          <w:rtl w:val="0"/>
+        </w:rPr>
+        <w:t>na komfort u</w:t>
+      </w:r>
+      <w:r>
+        <w:rPr>
+          <w:rtl w:val="0"/>
+        </w:rPr>
+        <w:t>ż</w:t>
+      </w:r>
+      <w:r>
+        <w:rPr>
+          <w:rtl w:val="0"/>
+        </w:rPr>
+        <w:t>ytkowania systemu.</w:t>
+      </w:r>
+    </w:p>
+    <w:p>
+      <w:pPr>
+        <w:pStyle w:val="Treść"/>
+        <w:jc w:val="both"/>
+      </w:pPr>
+    </w:p>
+    <w:p>
+      <w:pPr>
+        <w:pStyle w:val="Treść"/>
+        <w:jc w:val="both"/>
+      </w:pPr>
+      <w:r>
+        <w:rPr>
+          <w:rtl w:val="0"/>
+        </w:rPr>
+        <w:t>Na tym etapie testuje si</w:t>
+      </w:r>
+      <w:r>
+        <w:rPr>
+          <w:rtl w:val="0"/>
+        </w:rPr>
+        <w:t xml:space="preserve">ę </w:t>
+      </w:r>
+      <w:r>
+        <w:rPr>
+          <w:rtl w:val="0"/>
+        </w:rPr>
+        <w:t>zazwyczaj uko</w:t>
+      </w:r>
+      <w:r>
+        <w:rPr>
+          <w:rtl w:val="0"/>
+        </w:rPr>
+        <w:t>ń</w:t>
+      </w:r>
+      <w:r>
+        <w:rPr>
+          <w:rtl w:val="0"/>
+        </w:rPr>
+        <w:t>czony system, cho</w:t>
+      </w:r>
+      <w:r>
+        <w:rPr>
+          <w:rtl w:val="0"/>
+        </w:rPr>
+        <w:t xml:space="preserve">ć </w:t>
+      </w:r>
+      <w:r>
+        <w:rPr>
+          <w:rtl w:val="0"/>
+        </w:rPr>
+        <w:t>mo</w:t>
+      </w:r>
+      <w:r>
+        <w:rPr>
+          <w:rtl w:val="0"/>
+        </w:rPr>
+        <w:t>ż</w:t>
+      </w:r>
+      <w:r>
+        <w:rPr>
+          <w:rtl w:val="0"/>
+        </w:rPr>
+        <w:t>na je przeprowadza</w:t>
+      </w:r>
+      <w:r>
+        <w:rPr>
+          <w:rtl w:val="0"/>
+        </w:rPr>
+        <w:t xml:space="preserve">ć </w:t>
+      </w:r>
+      <w:r>
+        <w:rPr>
+          <w:rtl w:val="0"/>
+        </w:rPr>
+        <w:t>wielokrotnie na r</w:t>
+      </w:r>
+      <w:r>
+        <w:rPr>
+          <w:rtl w:val="0"/>
+        </w:rPr>
+        <w:t>óż</w:t>
+      </w:r>
+      <w:r>
+        <w:rPr>
+          <w:rtl w:val="0"/>
+        </w:rPr>
+        <w:t xml:space="preserve">nych etapach cyklu </w:t>
+      </w:r>
+      <w:r>
+        <w:rPr>
+          <w:rtl w:val="0"/>
+        </w:rPr>
+        <w:t>ż</w:t>
+      </w:r>
+      <w:r>
+        <w:rPr>
+          <w:rtl w:val="0"/>
+        </w:rPr>
+        <w:t>ycia oprogramowania. Weryfikowane s</w:t>
+      </w:r>
+      <w:r>
+        <w:rPr>
+          <w:rtl w:val="0"/>
+        </w:rPr>
+        <w:t xml:space="preserve">ą </w:t>
+      </w:r>
+      <w:r>
+        <w:rPr>
+          <w:rtl w:val="0"/>
+        </w:rPr>
+        <w:t>zar</w:t>
+      </w:r>
+      <w:r>
+        <w:rPr>
+          <w:rtl w:val="0"/>
+          <w:lang w:val="es-ES_tradnl"/>
+        </w:rPr>
+        <w:t>ó</w:t>
+      </w:r>
+      <w:r>
+        <w:rPr>
+          <w:rtl w:val="0"/>
+        </w:rPr>
+        <w:t>wno wymagania funkcjonalne, jak i niefunkcjonalne, takie jak wydajno</w:t>
+      </w:r>
+      <w:r>
+        <w:rPr>
+          <w:rtl w:val="0"/>
+        </w:rPr>
+        <w:t>ść</w:t>
+      </w:r>
+      <w:r>
+        <w:rPr>
+          <w:rtl w:val="0"/>
+        </w:rPr>
+        <w:t>, niezawodno</w:t>
+      </w:r>
+      <w:r>
+        <w:rPr>
+          <w:rtl w:val="0"/>
+        </w:rPr>
+        <w:t xml:space="preserve">ść </w:t>
+      </w:r>
+      <w:r>
+        <w:rPr>
+          <w:rtl w:val="0"/>
+        </w:rPr>
+        <w:t>czy skalowalno</w:t>
+      </w:r>
+      <w:r>
+        <w:rPr>
+          <w:rtl w:val="0"/>
+        </w:rPr>
+        <w:t>ść</w:t>
+      </w:r>
+      <w:r>
+        <w:rPr>
+          <w:rtl w:val="0"/>
+        </w:rPr>
+        <w:t>. Testy systemowe opieraj</w:t>
+      </w:r>
+      <w:r>
+        <w:rPr>
+          <w:rtl w:val="0"/>
+        </w:rPr>
+        <w:t xml:space="preserve">ą </w:t>
+      </w:r>
+      <w:r>
+        <w:rPr>
+          <w:rtl w:val="0"/>
+        </w:rPr>
+        <w:t>si</w:t>
+      </w:r>
+      <w:r>
+        <w:rPr>
+          <w:rtl w:val="0"/>
+        </w:rPr>
+        <w:t xml:space="preserve">ę </w:t>
+      </w:r>
+      <w:r>
+        <w:rPr>
+          <w:rtl w:val="0"/>
+        </w:rPr>
+        <w:t>na technice czarnej skrzynki, a ich modelowy przebieg zak</w:t>
+      </w:r>
+      <w:r>
+        <w:rPr>
+          <w:rtl w:val="0"/>
+        </w:rPr>
+        <w:t>ł</w:t>
+      </w:r>
+      <w:r>
+        <w:rPr>
+          <w:rtl w:val="0"/>
+          <w:lang w:val="es-ES_tradnl"/>
+        </w:rPr>
+        <w:t xml:space="preserve">ada, </w:t>
+      </w:r>
+      <w:r>
+        <w:rPr>
+          <w:rtl w:val="0"/>
+        </w:rPr>
+        <w:t>ż</w:t>
+      </w:r>
+      <w:r>
+        <w:rPr>
+          <w:rtl w:val="0"/>
+        </w:rPr>
+        <w:t>e s</w:t>
+      </w:r>
+      <w:r>
+        <w:rPr>
+          <w:rtl w:val="0"/>
+        </w:rPr>
+        <w:t xml:space="preserve">ą </w:t>
+      </w:r>
+      <w:r>
+        <w:rPr>
+          <w:rtl w:val="0"/>
+        </w:rPr>
+        <w:t>realizowane przez niezale</w:t>
+      </w:r>
+      <w:r>
+        <w:rPr>
+          <w:rtl w:val="0"/>
+        </w:rPr>
+        <w:t>ż</w:t>
+      </w:r>
+      <w:r>
+        <w:rPr>
+          <w:rtl w:val="0"/>
+        </w:rPr>
+        <w:t>ny zesp</w:t>
+      </w:r>
+      <w:r>
+        <w:rPr>
+          <w:rtl w:val="0"/>
+        </w:rPr>
+        <w:t xml:space="preserve">ół </w:t>
+      </w:r>
+      <w:r>
+        <w:rPr>
+          <w:rtl w:val="0"/>
+        </w:rPr>
+        <w:t>tester</w:t>
+      </w:r>
+      <w:r>
+        <w:rPr>
+          <w:rtl w:val="0"/>
+          <w:lang w:val="es-ES_tradnl"/>
+        </w:rPr>
+        <w:t>ó</w:t>
+      </w:r>
+      <w:r>
+        <w:rPr>
+          <w:rtl w:val="0"/>
+        </w:rPr>
+        <w:t>w. Typowe obiekty testowe obejmuj</w:t>
+      </w:r>
+      <w:r>
+        <w:rPr>
+          <w:rtl w:val="0"/>
+        </w:rPr>
+        <w:t>ą</w:t>
+      </w:r>
+      <w:r>
+        <w:rPr>
+          <w:rtl w:val="0"/>
+        </w:rPr>
+        <w:t>:</w:t>
+      </w:r>
+    </w:p>
+    <w:p>
+      <w:pPr>
+        <w:pStyle w:val="Treść"/>
+        <w:jc w:val="both"/>
+      </w:pPr>
+    </w:p>
+    <w:p>
+      <w:pPr>
+        <w:pStyle w:val="Treść"/>
+        <w:numPr>
+          <w:ilvl w:val="0"/>
+          <w:numId w:val="6"/>
+        </w:numPr>
+      </w:pPr>
+      <w:r>
+        <w:rPr>
+          <w:rFonts w:cs="Arial Unicode MS" w:eastAsia="Arial Unicode MS"/>
+          <w:rtl w:val="0"/>
+        </w:rPr>
+        <w:t>konfiguracje systemowe,</w:t>
+      </w:r>
+    </w:p>
+    <w:p>
+      <w:pPr>
+        <w:pStyle w:val="Treść"/>
+        <w:numPr>
+          <w:ilvl w:val="0"/>
+          <w:numId w:val="6"/>
+        </w:numPr>
+      </w:pPr>
+      <w:r>
+        <w:rPr>
+          <w:rFonts w:cs="Arial Unicode MS" w:eastAsia="Arial Unicode MS"/>
+          <w:rtl w:val="0"/>
+        </w:rPr>
+        <w:t>dane konfiguracyjne,</w:t>
+      </w:r>
+    </w:p>
+    <w:p>
+      <w:pPr>
+        <w:pStyle w:val="Treść"/>
+        <w:numPr>
+          <w:ilvl w:val="0"/>
+          <w:numId w:val="6"/>
+        </w:numPr>
+      </w:pPr>
+      <w:r>
+        <w:rPr>
+          <w:rFonts w:cs="Arial Unicode MS" w:eastAsia="Arial Unicode MS"/>
+          <w:rtl w:val="0"/>
+        </w:rPr>
+        <w:t>podr</w:t>
+      </w:r>
+      <w:r>
+        <w:rPr>
+          <w:rFonts w:cs="Arial Unicode MS" w:eastAsia="Arial Unicode MS" w:hint="default"/>
+          <w:rtl w:val="0"/>
+        </w:rPr>
+        <w:t>ę</w:t>
+      </w:r>
+      <w:r>
+        <w:rPr>
+          <w:rFonts w:cs="Arial Unicode MS" w:eastAsia="Arial Unicode MS"/>
+          <w:rtl w:val="0"/>
+        </w:rPr>
+        <w:t>czniki u</w:t>
+      </w:r>
+      <w:r>
+        <w:rPr>
+          <w:rFonts w:cs="Arial Unicode MS" w:eastAsia="Arial Unicode MS" w:hint="default"/>
+          <w:rtl w:val="0"/>
+        </w:rPr>
+        <w:t>ż</w:t>
+      </w:r>
+      <w:r>
+        <w:rPr>
+          <w:rFonts w:cs="Arial Unicode MS" w:eastAsia="Arial Unicode MS"/>
+          <w:rtl w:val="0"/>
+        </w:rPr>
+        <w:t>ytkownika,</w:t>
+      </w:r>
+    </w:p>
+    <w:p>
+      <w:pPr>
+        <w:pStyle w:val="Treść"/>
+        <w:numPr>
+          <w:ilvl w:val="0"/>
+          <w:numId w:val="6"/>
+        </w:numPr>
+      </w:pPr>
+      <w:r>
+        <w:rPr>
+          <w:rFonts w:cs="Arial Unicode MS" w:eastAsia="Arial Unicode MS"/>
+          <w:rtl w:val="0"/>
+        </w:rPr>
+        <w:t>systemowe dokumentacje operacyjne.</w:t>
+      </w:r>
+    </w:p>
+    <w:p>
+      <w:pPr>
+        <w:pStyle w:val="Domyślne"/>
+        <w:spacing w:before="0" w:after="240" w:line="240" w:lineRule="auto"/>
+        <w:jc w:val="left"/>
+        <w:rPr>
+          <w:rFonts w:ascii="Times Roman" w:cs="Times Roman" w:hAnsi="Times Roman" w:eastAsia="Times Roman"/>
+        </w:rPr>
+      </w:pPr>
+    </w:p>
+    <w:p>
+      <w:pPr>
+        <w:pStyle w:val="Treść"/>
+      </w:pPr>
+      <w:r>
+        <w:rPr>
+          <w:rFonts w:cs="Arial Unicode MS" w:eastAsia="Arial Unicode MS"/>
+          <w:rtl w:val="0"/>
+        </w:rPr>
+        <w:t>W ramach test</w:t>
+      </w:r>
+      <w:r>
+        <w:rPr>
+          <w:rFonts w:cs="Arial Unicode MS" w:eastAsia="Arial Unicode MS" w:hint="default"/>
+          <w:rtl w:val="0"/>
+          <w:lang w:val="es-ES_tradnl"/>
+        </w:rPr>
+        <w:t>ó</w:t>
+      </w:r>
+      <w:r>
+        <w:rPr>
+          <w:rFonts w:cs="Arial Unicode MS" w:eastAsia="Arial Unicode MS"/>
+          <w:rtl w:val="0"/>
+        </w:rPr>
+        <w:t>w systemowych mo</w:t>
+      </w:r>
+      <w:r>
+        <w:rPr>
+          <w:rFonts w:cs="Arial Unicode MS" w:eastAsia="Arial Unicode MS" w:hint="default"/>
+          <w:rtl w:val="0"/>
+        </w:rPr>
+        <w:t>ż</w:t>
+      </w:r>
+      <w:r>
+        <w:rPr>
+          <w:rFonts w:cs="Arial Unicode MS" w:eastAsia="Arial Unicode MS"/>
+          <w:rtl w:val="0"/>
+        </w:rPr>
+        <w:t>na wyr</w:t>
+      </w:r>
+      <w:r>
+        <w:rPr>
+          <w:rFonts w:cs="Arial Unicode MS" w:eastAsia="Arial Unicode MS" w:hint="default"/>
+          <w:rtl w:val="0"/>
+        </w:rPr>
+        <w:t>óż</w:t>
+      </w:r>
+      <w:r>
+        <w:rPr>
+          <w:rFonts w:cs="Arial Unicode MS" w:eastAsia="Arial Unicode MS"/>
+          <w:rtl w:val="0"/>
+        </w:rPr>
+        <w:t>ni</w:t>
+      </w:r>
+      <w:r>
+        <w:rPr>
+          <w:rFonts w:cs="Arial Unicode MS" w:eastAsia="Arial Unicode MS" w:hint="default"/>
+          <w:rtl w:val="0"/>
+        </w:rPr>
+        <w:t xml:space="preserve">ć </w:t>
+      </w:r>
+      <w:r>
+        <w:rPr>
+          <w:rFonts w:cs="Arial Unicode MS" w:eastAsia="Arial Unicode MS"/>
+          <w:rtl w:val="0"/>
+        </w:rPr>
+        <w:t>wiele ich rodzaj</w:t>
+      </w:r>
+      <w:r>
+        <w:rPr>
+          <w:rFonts w:cs="Arial Unicode MS" w:eastAsia="Arial Unicode MS" w:hint="default"/>
+          <w:rtl w:val="0"/>
+          <w:lang w:val="es-ES_tradnl"/>
+        </w:rPr>
+        <w:t>ó</w:t>
+      </w:r>
+      <w:r>
+        <w:rPr>
+          <w:rFonts w:cs="Arial Unicode MS" w:eastAsia="Arial Unicode MS"/>
+          <w:rtl w:val="0"/>
+        </w:rPr>
+        <w:t>w, m.in.:</w:t>
+      </w:r>
+    </w:p>
+    <w:p>
+      <w:pPr>
+        <w:pStyle w:val="Treść"/>
+      </w:pPr>
+    </w:p>
+    <w:p>
+      <w:pPr>
+        <w:pStyle w:val="Treść"/>
+        <w:numPr>
+          <w:ilvl w:val="0"/>
+          <w:numId w:val="6"/>
+        </w:numPr>
+      </w:pPr>
+      <w:r>
+        <w:rPr>
+          <w:rFonts w:cs="Arial Unicode MS" w:eastAsia="Arial Unicode MS"/>
+          <w:rtl w:val="0"/>
+        </w:rPr>
+        <w:t>testy regresji,</w:t>
+      </w:r>
+    </w:p>
+    <w:p>
+      <w:pPr>
+        <w:pStyle w:val="Treść"/>
+        <w:numPr>
+          <w:ilvl w:val="0"/>
+          <w:numId w:val="6"/>
+        </w:numPr>
+      </w:pPr>
+      <w:r>
+        <w:rPr>
+          <w:rFonts w:cs="Arial Unicode MS" w:eastAsia="Arial Unicode MS"/>
+          <w:rtl w:val="0"/>
+        </w:rPr>
+        <w:t>testy u</w:t>
+      </w:r>
+      <w:r>
+        <w:rPr>
+          <w:rFonts w:cs="Arial Unicode MS" w:eastAsia="Arial Unicode MS" w:hint="default"/>
+          <w:rtl w:val="0"/>
+        </w:rPr>
+        <w:t>ż</w:t>
+      </w:r>
+      <w:r>
+        <w:rPr>
+          <w:rFonts w:cs="Arial Unicode MS" w:eastAsia="Arial Unicode MS"/>
+          <w:rtl w:val="0"/>
+        </w:rPr>
+        <w:t>yteczno</w:t>
+      </w:r>
+      <w:r>
+        <w:rPr>
+          <w:rFonts w:cs="Arial Unicode MS" w:eastAsia="Arial Unicode MS" w:hint="default"/>
+          <w:rtl w:val="0"/>
+        </w:rPr>
+        <w:t>ś</w:t>
+      </w:r>
+      <w:r>
+        <w:rPr>
+          <w:rFonts w:cs="Arial Unicode MS" w:eastAsia="Arial Unicode MS"/>
+          <w:rtl w:val="0"/>
+          <w:lang w:val="it-IT"/>
+        </w:rPr>
+        <w:t>ci,</w:t>
+      </w:r>
+    </w:p>
+    <w:p>
+      <w:pPr>
+        <w:pStyle w:val="Treść"/>
+        <w:numPr>
+          <w:ilvl w:val="0"/>
+          <w:numId w:val="6"/>
+        </w:numPr>
+      </w:pPr>
+      <w:r>
+        <w:rPr>
+          <w:rFonts w:cs="Arial Unicode MS" w:eastAsia="Arial Unicode MS"/>
+          <w:rtl w:val="0"/>
+        </w:rPr>
+        <w:t>testy wydajno</w:t>
+      </w:r>
+      <w:r>
+        <w:rPr>
+          <w:rFonts w:cs="Arial Unicode MS" w:eastAsia="Arial Unicode MS" w:hint="default"/>
+          <w:rtl w:val="0"/>
+        </w:rPr>
+        <w:t>ś</w:t>
+      </w:r>
+      <w:r>
+        <w:rPr>
+          <w:rFonts w:cs="Arial Unicode MS" w:eastAsia="Arial Unicode MS"/>
+          <w:rtl w:val="0"/>
+          <w:lang w:val="it-IT"/>
+        </w:rPr>
+        <w:t>ci,</w:t>
+      </w:r>
+    </w:p>
+    <w:p>
+      <w:pPr>
+        <w:pStyle w:val="Treść"/>
+        <w:numPr>
+          <w:ilvl w:val="0"/>
+          <w:numId w:val="6"/>
+        </w:numPr>
+      </w:pPr>
+      <w:r>
+        <w:rPr>
+          <w:rFonts w:cs="Arial Unicode MS" w:eastAsia="Arial Unicode MS"/>
+          <w:rtl w:val="0"/>
+        </w:rPr>
+        <w:t>testy obci</w:t>
+      </w:r>
+      <w:r>
+        <w:rPr>
+          <w:rFonts w:cs="Arial Unicode MS" w:eastAsia="Arial Unicode MS" w:hint="default"/>
+          <w:rtl w:val="0"/>
+        </w:rPr>
+        <w:t>ąż</w:t>
+      </w:r>
+      <w:r>
+        <w:rPr>
+          <w:rFonts w:cs="Arial Unicode MS" w:eastAsia="Arial Unicode MS"/>
+          <w:rtl w:val="0"/>
+        </w:rPr>
+        <w:t>enia,</w:t>
+      </w:r>
+    </w:p>
+    <w:p>
+      <w:pPr>
+        <w:pStyle w:val="Treść"/>
+        <w:numPr>
+          <w:ilvl w:val="0"/>
+          <w:numId w:val="6"/>
+        </w:numPr>
+      </w:pPr>
+      <w:r>
+        <w:rPr>
+          <w:rFonts w:cs="Arial Unicode MS" w:eastAsia="Arial Unicode MS"/>
+          <w:rtl w:val="0"/>
+        </w:rPr>
+        <w:t>testy niezawodno</w:t>
+      </w:r>
+      <w:r>
+        <w:rPr>
+          <w:rFonts w:cs="Arial Unicode MS" w:eastAsia="Arial Unicode MS" w:hint="default"/>
+          <w:rtl w:val="0"/>
+        </w:rPr>
+        <w:t>ś</w:t>
+      </w:r>
+      <w:r>
+        <w:rPr>
+          <w:rFonts w:cs="Arial Unicode MS" w:eastAsia="Arial Unicode MS"/>
+          <w:rtl w:val="0"/>
+          <w:lang w:val="it-IT"/>
+        </w:rPr>
+        <w:t>ci,</w:t>
+      </w:r>
+    </w:p>
+    <w:p>
+      <w:pPr>
+        <w:pStyle w:val="Treść"/>
+        <w:numPr>
+          <w:ilvl w:val="0"/>
+          <w:numId w:val="6"/>
+        </w:numPr>
+      </w:pPr>
+      <w:r>
+        <w:rPr>
+          <w:rFonts w:cs="Arial Unicode MS" w:eastAsia="Arial Unicode MS"/>
+          <w:rtl w:val="0"/>
+        </w:rPr>
+        <w:t>testy migracji,</w:t>
+      </w:r>
+    </w:p>
+    <w:p>
+      <w:pPr>
+        <w:pStyle w:val="Treść"/>
+        <w:numPr>
+          <w:ilvl w:val="0"/>
+          <w:numId w:val="6"/>
+        </w:numPr>
+      </w:pPr>
+      <w:r>
+        <w:rPr>
+          <w:rFonts w:cs="Arial Unicode MS" w:eastAsia="Arial Unicode MS"/>
+          <w:rtl w:val="0"/>
+        </w:rPr>
+        <w:t>testy bezpiecze</w:t>
+      </w:r>
+      <w:r>
+        <w:rPr>
+          <w:rFonts w:cs="Arial Unicode MS" w:eastAsia="Arial Unicode MS" w:hint="default"/>
+          <w:rtl w:val="0"/>
+        </w:rPr>
+        <w:t>ń</w:t>
+      </w:r>
+      <w:r>
+        <w:rPr>
+          <w:rFonts w:cs="Arial Unicode MS" w:eastAsia="Arial Unicode MS"/>
+          <w:rtl w:val="0"/>
+        </w:rPr>
+        <w:t>stwa,</w:t>
+      </w:r>
+    </w:p>
+    <w:p>
+      <w:pPr>
+        <w:pStyle w:val="Treść"/>
+      </w:pPr>
+    </w:p>
+    <w:p>
+      <w:pPr>
+        <w:pStyle w:val="Treść"/>
+      </w:pPr>
+    </w:p>
+    <w:p>
+      <w:pPr>
+        <w:pStyle w:val="Treść"/>
+      </w:pPr>
+      <w:r>
+        <w:rPr>
+          <w:rFonts w:cs="Arial Unicode MS" w:eastAsia="Arial Unicode MS"/>
+          <w:rtl w:val="0"/>
+        </w:rPr>
+        <w:t>W testach systemowych cz</w:t>
+      </w:r>
+      <w:r>
+        <w:rPr>
+          <w:rFonts w:cs="Arial Unicode MS" w:eastAsia="Arial Unicode MS" w:hint="default"/>
+          <w:rtl w:val="0"/>
+        </w:rPr>
+        <w:t>ę</w:t>
+      </w:r>
+      <w:r>
+        <w:rPr>
+          <w:rFonts w:cs="Arial Unicode MS" w:eastAsia="Arial Unicode MS"/>
+          <w:rtl w:val="0"/>
+        </w:rPr>
+        <w:t>sto stosuje si</w:t>
+      </w:r>
+      <w:r>
+        <w:rPr>
+          <w:rFonts w:cs="Arial Unicode MS" w:eastAsia="Arial Unicode MS" w:hint="default"/>
+          <w:rtl w:val="0"/>
+        </w:rPr>
+        <w:t xml:space="preserve">ę </w:t>
+      </w:r>
+      <w:r>
+        <w:rPr>
+          <w:rFonts w:cs="Arial Unicode MS" w:eastAsia="Arial Unicode MS"/>
+          <w:rtl w:val="0"/>
+        </w:rPr>
+        <w:t>podej</w:t>
+      </w:r>
+      <w:r>
+        <w:rPr>
+          <w:rFonts w:cs="Arial Unicode MS" w:eastAsia="Arial Unicode MS" w:hint="default"/>
+          <w:rtl w:val="0"/>
+        </w:rPr>
+        <w:t>ś</w:t>
+      </w:r>
+      <w:r>
+        <w:rPr>
+          <w:rFonts w:cs="Arial Unicode MS" w:eastAsia="Arial Unicode MS"/>
+          <w:rtl w:val="0"/>
+        </w:rPr>
+        <w:t>cie end-to-end, gdzie badane s</w:t>
+      </w:r>
+      <w:r>
+        <w:rPr>
+          <w:rFonts w:cs="Arial Unicode MS" w:eastAsia="Arial Unicode MS" w:hint="default"/>
+          <w:rtl w:val="0"/>
+        </w:rPr>
+        <w:t xml:space="preserve">ą </w:t>
+      </w:r>
+      <w:r>
+        <w:rPr>
+          <w:rFonts w:cs="Arial Unicode MS" w:eastAsia="Arial Unicode MS"/>
+          <w:rtl w:val="0"/>
+        </w:rPr>
+        <w:t>pe</w:t>
+      </w:r>
+      <w:r>
+        <w:rPr>
+          <w:rFonts w:cs="Arial Unicode MS" w:eastAsia="Arial Unicode MS" w:hint="default"/>
+          <w:rtl w:val="0"/>
+        </w:rPr>
+        <w:t>ł</w:t>
+      </w:r>
+      <w:r>
+        <w:rPr>
+          <w:rFonts w:cs="Arial Unicode MS" w:eastAsia="Arial Unicode MS"/>
+          <w:rtl w:val="0"/>
+        </w:rPr>
+        <w:t>ne scenariusze u</w:t>
+      </w:r>
+      <w:r>
+        <w:rPr>
+          <w:rFonts w:cs="Arial Unicode MS" w:eastAsia="Arial Unicode MS" w:hint="default"/>
+          <w:rtl w:val="0"/>
+        </w:rPr>
+        <w:t>ż</w:t>
+      </w:r>
+      <w:r>
+        <w:rPr>
+          <w:rFonts w:cs="Arial Unicode MS" w:eastAsia="Arial Unicode MS"/>
+          <w:rtl w:val="0"/>
+        </w:rPr>
+        <w:t>ytkownika, np.:</w:t>
+      </w:r>
+    </w:p>
+    <w:p>
+      <w:pPr>
+        <w:pStyle w:val="Treść"/>
+      </w:pPr>
+    </w:p>
+    <w:p>
+      <w:pPr>
+        <w:pStyle w:val="Treść"/>
+        <w:numPr>
+          <w:ilvl w:val="0"/>
+          <w:numId w:val="8"/>
+        </w:numPr>
+      </w:pPr>
+      <w:r>
+        <w:rPr>
+          <w:rFonts w:cs="Arial Unicode MS" w:eastAsia="Arial Unicode MS"/>
+          <w:rtl w:val="0"/>
+        </w:rPr>
+        <w:t>Za</w:t>
+      </w:r>
+      <w:r>
+        <w:rPr>
+          <w:rFonts w:cs="Arial Unicode MS" w:eastAsia="Arial Unicode MS" w:hint="default"/>
+          <w:rtl w:val="0"/>
+        </w:rPr>
+        <w:t>ł</w:t>
+      </w:r>
+      <w:r>
+        <w:rPr>
+          <w:rFonts w:cs="Arial Unicode MS" w:eastAsia="Arial Unicode MS"/>
+          <w:rtl w:val="0"/>
+        </w:rPr>
+        <w:t>o</w:t>
+      </w:r>
+      <w:r>
+        <w:rPr>
+          <w:rFonts w:cs="Arial Unicode MS" w:eastAsia="Arial Unicode MS" w:hint="default"/>
+          <w:rtl w:val="0"/>
+        </w:rPr>
+        <w:t>ż</w:t>
+      </w:r>
+      <w:r>
+        <w:rPr>
+          <w:rFonts w:cs="Arial Unicode MS" w:eastAsia="Arial Unicode MS"/>
+          <w:rtl w:val="0"/>
+        </w:rPr>
+        <w:t>enie konta i logowanie.</w:t>
+      </w:r>
+    </w:p>
+    <w:p>
+      <w:pPr>
+        <w:pStyle w:val="Treść"/>
+        <w:numPr>
+          <w:ilvl w:val="0"/>
+          <w:numId w:val="8"/>
+        </w:numPr>
+      </w:pPr>
+      <w:r>
+        <w:rPr>
+          <w:rFonts w:cs="Arial Unicode MS" w:eastAsia="Arial Unicode MS"/>
+          <w:rtl w:val="0"/>
+        </w:rPr>
+        <w:t>Wykonanie kluczowych operacji, np. zakup produktu.</w:t>
+      </w:r>
+    </w:p>
+    <w:p>
+      <w:pPr>
+        <w:pStyle w:val="Treść"/>
+        <w:numPr>
+          <w:ilvl w:val="0"/>
+          <w:numId w:val="8"/>
+        </w:numPr>
+      </w:pPr>
+      <w:r>
+        <w:rPr>
+          <w:rFonts w:cs="Arial Unicode MS" w:eastAsia="Arial Unicode MS"/>
+          <w:rtl w:val="0"/>
+        </w:rPr>
+        <w:t>Wylogowanie z systemu.</w:t>
+      </w:r>
+    </w:p>
+    <w:p>
+      <w:pPr>
+        <w:pStyle w:val="Treść"/>
+      </w:pPr>
+    </w:p>
+    <w:p>
+      <w:pPr>
+        <w:pStyle w:val="Treść"/>
+      </w:pPr>
+      <w:r>
+        <w:rPr>
+          <w:rFonts w:cs="Arial Unicode MS" w:eastAsia="Arial Unicode MS"/>
+          <w:rtl w:val="0"/>
+        </w:rPr>
+        <w:t>Wyniki test</w:t>
+      </w:r>
+      <w:r>
+        <w:rPr>
+          <w:rFonts w:cs="Arial Unicode MS" w:eastAsia="Arial Unicode MS" w:hint="default"/>
+          <w:rtl w:val="0"/>
+          <w:lang w:val="es-ES_tradnl"/>
+        </w:rPr>
+        <w:t>ó</w:t>
+      </w:r>
+      <w:r>
+        <w:rPr>
+          <w:rFonts w:cs="Arial Unicode MS" w:eastAsia="Arial Unicode MS"/>
+          <w:rtl w:val="0"/>
+        </w:rPr>
+        <w:t>w pomagaj</w:t>
+      </w:r>
+      <w:r>
+        <w:rPr>
+          <w:rFonts w:cs="Arial Unicode MS" w:eastAsia="Arial Unicode MS" w:hint="default"/>
+          <w:rtl w:val="0"/>
+        </w:rPr>
+        <w:t xml:space="preserve">ą </w:t>
+      </w:r>
+      <w:r>
+        <w:rPr>
+          <w:rFonts w:cs="Arial Unicode MS" w:eastAsia="Arial Unicode MS"/>
+          <w:rtl w:val="0"/>
+        </w:rPr>
+        <w:t>upewni</w:t>
+      </w:r>
+      <w:r>
+        <w:rPr>
+          <w:rFonts w:cs="Arial Unicode MS" w:eastAsia="Arial Unicode MS" w:hint="default"/>
+          <w:rtl w:val="0"/>
+        </w:rPr>
+        <w:t xml:space="preserve">ć </w:t>
+      </w:r>
+      <w:r>
+        <w:rPr>
+          <w:rFonts w:cs="Arial Unicode MS" w:eastAsia="Arial Unicode MS"/>
+          <w:rtl w:val="0"/>
+        </w:rPr>
+        <w:t>si</w:t>
+      </w:r>
+      <w:r>
+        <w:rPr>
+          <w:rFonts w:cs="Arial Unicode MS" w:eastAsia="Arial Unicode MS" w:hint="default"/>
+          <w:rtl w:val="0"/>
+        </w:rPr>
+        <w:t>ę</w:t>
+      </w:r>
+      <w:r>
+        <w:rPr>
+          <w:rFonts w:cs="Arial Unicode MS" w:eastAsia="Arial Unicode MS"/>
+          <w:rtl w:val="0"/>
+        </w:rPr>
+        <w:t xml:space="preserve">, </w:t>
+      </w:r>
+      <w:r>
+        <w:rPr>
+          <w:rFonts w:cs="Arial Unicode MS" w:eastAsia="Arial Unicode MS" w:hint="default"/>
+          <w:rtl w:val="0"/>
+        </w:rPr>
+        <w:t>ż</w:t>
+      </w:r>
+      <w:r>
+        <w:rPr>
+          <w:rFonts w:cs="Arial Unicode MS" w:eastAsia="Arial Unicode MS"/>
+          <w:rtl w:val="0"/>
+        </w:rPr>
+        <w:t>e system spe</w:t>
+      </w:r>
+      <w:r>
+        <w:rPr>
+          <w:rFonts w:cs="Arial Unicode MS" w:eastAsia="Arial Unicode MS" w:hint="default"/>
+          <w:rtl w:val="0"/>
+        </w:rPr>
+        <w:t>ł</w:t>
+      </w:r>
+      <w:r>
+        <w:rPr>
+          <w:rFonts w:cs="Arial Unicode MS" w:eastAsia="Arial Unicode MS"/>
+          <w:rtl w:val="0"/>
+        </w:rPr>
+        <w:t>nia wymagania i dzia</w:t>
+      </w:r>
+      <w:r>
+        <w:rPr>
+          <w:rFonts w:cs="Arial Unicode MS" w:eastAsia="Arial Unicode MS" w:hint="default"/>
+          <w:rtl w:val="0"/>
+        </w:rPr>
+        <w:t>ł</w:t>
+      </w:r>
+      <w:r>
+        <w:rPr>
+          <w:rFonts w:cs="Arial Unicode MS" w:eastAsia="Arial Unicode MS"/>
+          <w:rtl w:val="0"/>
+        </w:rPr>
+        <w:t>a zgodnie z oczekiwaniami, zanim zostanie przekazany do dalszych etap</w:t>
+      </w:r>
+      <w:r>
+        <w:rPr>
+          <w:rFonts w:cs="Arial Unicode MS" w:eastAsia="Arial Unicode MS" w:hint="default"/>
+          <w:rtl w:val="0"/>
+          <w:lang w:val="es-ES_tradnl"/>
+        </w:rPr>
+        <w:t>ó</w:t>
+      </w:r>
+      <w:r>
+        <w:rPr>
+          <w:rFonts w:cs="Arial Unicode MS" w:eastAsia="Arial Unicode MS"/>
+          <w:rtl w:val="0"/>
+        </w:rPr>
+        <w:t>w oceny.</w:t>
+      </w:r>
+    </w:p>
+    <w:p>
+      <w:pPr>
+        <w:pStyle w:val="Domyślne"/>
+        <w:spacing w:before="0" w:after="240" w:line="240" w:lineRule="auto"/>
+        <w:jc w:val="left"/>
+      </w:pPr>
+      <w:r>
+        <w:rPr>
+          <w:rFonts w:ascii="Times Roman" w:cs="Times Roman" w:hAnsi="Times Roman" w:eastAsia="Times Roman"/>
+        </w:rPr>
+      </w:r>
     </w:p>
     <w:sectPr>
       <w:headerReference w:type="default" r:id="rId13"/>
@@ -5994,6 +7296,284 @@
       </w:rPr>
     </w:lvl>
   </w:abstractNum>
+  <w:abstractNum w:abstractNumId="4">
+    <w:multiLevelType w:val="hybridMultilevel"/>
+    <w:numStyleLink w:val="Numery"/>
+  </w:abstractNum>
+  <w:abstractNum w:abstractNumId="5">
+    <w:multiLevelType w:val="hybridMultilevel"/>
+    <w:styleLink w:val="Numery"/>
+    <w:lvl w:ilvl="0">
+      <w:start w:val="1"/>
+      <w:numFmt w:val="decimal"/>
+      <w:suff w:val="tab"/>
+      <w:lvlText w:val="%1."/>
+      <w:lvlJc w:val="left"/>
+      <w:pPr>
+        <w:ind w:left="720" w:hanging="500"/>
+      </w:pPr>
+      <w:rPr>
+        <w:rFonts w:ascii="Times Roman" w:cs="Times Roman" w:hAnsi="Times Roman" w:eastAsia="Times Roman"/>
+        <w:b w:val="0"/>
+        <w:bCs w:val="0"/>
+        <w:i w:val="0"/>
+        <w:iCs w:val="0"/>
+        <w:caps w:val="0"/>
+        <w:smallCaps w:val="0"/>
+        <w:strike w:val="0"/>
+        <w:dstrike w:val="0"/>
+        <w:outline w:val="0"/>
+        <w:emboss w:val="0"/>
+        <w:imprint w:val="0"/>
+        <w:spacing w:val="0"/>
+        <w:w w:val="100"/>
+        <w:kern w:val="0"/>
+        <w:position w:val="0"/>
+        <w:highlight w:val="none"/>
+        <w:vertAlign w:val="baseline"/>
+      </w:rPr>
+    </w:lvl>
+    <w:lvl w:ilvl="1">
+      <w:start w:val="1"/>
+      <w:numFmt w:val="decimal"/>
+      <w:suff w:val="tab"/>
+      <w:lvlText w:val="%2."/>
+      <w:lvlJc w:val="left"/>
+      <w:pPr>
+        <w:ind w:left="940" w:hanging="500"/>
+      </w:pPr>
+      <w:rPr>
+        <w:rFonts w:ascii="Times Roman" w:cs="Times Roman" w:hAnsi="Times Roman" w:eastAsia="Times Roman"/>
+        <w:b w:val="0"/>
+        <w:bCs w:val="0"/>
+        <w:i w:val="0"/>
+        <w:iCs w:val="0"/>
+        <w:caps w:val="0"/>
+        <w:smallCaps w:val="0"/>
+        <w:strike w:val="0"/>
+        <w:dstrike w:val="0"/>
+        <w:outline w:val="0"/>
+        <w:emboss w:val="0"/>
+        <w:imprint w:val="0"/>
+        <w:spacing w:val="0"/>
+        <w:w w:val="100"/>
+        <w:kern w:val="0"/>
+        <w:position w:val="0"/>
+        <w:highlight w:val="none"/>
+        <w:vertAlign w:val="baseline"/>
+      </w:rPr>
+    </w:lvl>
+    <w:lvl w:ilvl="2">
+      <w:start w:val="1"/>
+      <w:numFmt w:val="decimal"/>
+      <w:suff w:val="tab"/>
+      <w:lvlText w:val="%3."/>
+      <w:lvlJc w:val="left"/>
+      <w:pPr>
+        <w:ind w:left="1160" w:hanging="500"/>
+      </w:pPr>
+      <w:rPr>
+        <w:rFonts w:ascii="Times Roman" w:cs="Times Roman" w:hAnsi="Times Roman" w:eastAsia="Times Roman"/>
+        <w:b w:val="0"/>
+        <w:bCs w:val="0"/>
+        <w:i w:val="0"/>
+        <w:iCs w:val="0"/>
+        <w:caps w:val="0"/>
+        <w:smallCaps w:val="0"/>
+        <w:strike w:val="0"/>
+        <w:dstrike w:val="0"/>
+        <w:outline w:val="0"/>
+        <w:emboss w:val="0"/>
+        <w:imprint w:val="0"/>
+        <w:spacing w:val="0"/>
+        <w:w w:val="100"/>
+        <w:kern w:val="0"/>
+        <w:position w:val="0"/>
+        <w:highlight w:val="none"/>
+        <w:vertAlign w:val="baseline"/>
+      </w:rPr>
+    </w:lvl>
+    <w:lvl w:ilvl="3">
+      <w:start w:val="1"/>
+      <w:numFmt w:val="decimal"/>
+      <w:suff w:val="tab"/>
+      <w:lvlText w:val="%4."/>
+      <w:lvlJc w:val="left"/>
+      <w:pPr>
+        <w:ind w:left="1380" w:hanging="500"/>
+      </w:pPr>
+      <w:rPr>
+        <w:rFonts w:ascii="Times Roman" w:cs="Times Roman" w:hAnsi="Times Roman" w:eastAsia="Times Roman"/>
+        <w:b w:val="0"/>
+        <w:bCs w:val="0"/>
+        <w:i w:val="0"/>
+        <w:iCs w:val="0"/>
+        <w:caps w:val="0"/>
+        <w:smallCaps w:val="0"/>
+        <w:strike w:val="0"/>
+        <w:dstrike w:val="0"/>
+        <w:outline w:val="0"/>
+        <w:emboss w:val="0"/>
+        <w:imprint w:val="0"/>
+        <w:spacing w:val="0"/>
+        <w:w w:val="100"/>
+        <w:kern w:val="0"/>
+        <w:position w:val="0"/>
+        <w:highlight w:val="none"/>
+        <w:vertAlign w:val="baseline"/>
+      </w:rPr>
+    </w:lvl>
+    <w:lvl w:ilvl="4">
+      <w:start w:val="1"/>
+      <w:numFmt w:val="decimal"/>
+      <w:suff w:val="tab"/>
+      <w:lvlText w:val="%5."/>
+      <w:lvlJc w:val="left"/>
+      <w:pPr>
+        <w:ind w:left="1600" w:hanging="500"/>
+      </w:pPr>
+      <w:rPr>
+        <w:rFonts w:ascii="Times Roman" w:cs="Times Roman" w:hAnsi="Times Roman" w:eastAsia="Times Roman"/>
+        <w:b w:val="0"/>
+        <w:bCs w:val="0"/>
+        <w:i w:val="0"/>
+        <w:iCs w:val="0"/>
+        <w:caps w:val="0"/>
+        <w:smallCaps w:val="0"/>
+        <w:strike w:val="0"/>
+        <w:dstrike w:val="0"/>
+        <w:outline w:val="0"/>
+        <w:emboss w:val="0"/>
+        <w:imprint w:val="0"/>
+        <w:spacing w:val="0"/>
+        <w:w w:val="100"/>
+        <w:kern w:val="0"/>
+        <w:position w:val="0"/>
+        <w:highlight w:val="none"/>
+        <w:vertAlign w:val="baseline"/>
+      </w:rPr>
+    </w:lvl>
+    <w:lvl w:ilvl="5">
+      <w:start w:val="1"/>
+      <w:numFmt w:val="decimal"/>
+      <w:suff w:val="tab"/>
+      <w:lvlText w:val="%6."/>
+      <w:lvlJc w:val="left"/>
+      <w:pPr>
+        <w:ind w:left="1820" w:hanging="500"/>
+      </w:pPr>
+      <w:rPr>
+        <w:rFonts w:ascii="Times Roman" w:cs="Times Roman" w:hAnsi="Times Roman" w:eastAsia="Times Roman"/>
+        <w:b w:val="0"/>
+        <w:bCs w:val="0"/>
+        <w:i w:val="0"/>
+        <w:iCs w:val="0"/>
+        <w:caps w:val="0"/>
+        <w:smallCaps w:val="0"/>
+        <w:strike w:val="0"/>
+        <w:dstrike w:val="0"/>
+        <w:outline w:val="0"/>
+        <w:emboss w:val="0"/>
+        <w:imprint w:val="0"/>
+        <w:spacing w:val="0"/>
+        <w:w w:val="100"/>
+        <w:kern w:val="0"/>
+        <w:position w:val="0"/>
+        <w:highlight w:val="none"/>
+        <w:vertAlign w:val="baseline"/>
+      </w:rPr>
+    </w:lvl>
+    <w:lvl w:ilvl="6">
+      <w:start w:val="1"/>
+      <w:numFmt w:val="decimal"/>
+      <w:suff w:val="tab"/>
+      <w:lvlText w:val="%7."/>
+      <w:lvlJc w:val="left"/>
+      <w:pPr>
+        <w:ind w:left="2040" w:hanging="500"/>
+      </w:pPr>
+      <w:rPr>
+        <w:rFonts w:ascii="Times Roman" w:cs="Times Roman" w:hAnsi="Times Roman" w:eastAsia="Times Roman"/>
+        <w:b w:val="0"/>
+        <w:bCs w:val="0"/>
+        <w:i w:val="0"/>
+        <w:iCs w:val="0"/>
+        <w:caps w:val="0"/>
+        <w:smallCaps w:val="0"/>
+        <w:strike w:val="0"/>
+        <w:dstrike w:val="0"/>
+        <w:outline w:val="0"/>
+        <w:emboss w:val="0"/>
+        <w:imprint w:val="0"/>
+        <w:spacing w:val="0"/>
+        <w:w w:val="100"/>
+        <w:kern w:val="0"/>
+        <w:position w:val="0"/>
+        <w:highlight w:val="none"/>
+        <w:vertAlign w:val="baseline"/>
+      </w:rPr>
+    </w:lvl>
+    <w:lvl w:ilvl="7">
+      <w:start w:val="1"/>
+      <w:numFmt w:val="decimal"/>
+      <w:suff w:val="tab"/>
+      <w:lvlText w:val="%8."/>
+      <w:lvlJc w:val="left"/>
+      <w:pPr>
+        <w:ind w:left="2260" w:hanging="500"/>
+      </w:pPr>
+      <w:rPr>
+        <w:rFonts w:ascii="Times Roman" w:cs="Times Roman" w:hAnsi="Times Roman" w:eastAsia="Times Roman"/>
+        <w:b w:val="0"/>
+        <w:bCs w:val="0"/>
+        <w:i w:val="0"/>
+        <w:iCs w:val="0"/>
+        <w:caps w:val="0"/>
+        <w:smallCaps w:val="0"/>
+        <w:strike w:val="0"/>
+        <w:dstrike w:val="0"/>
+        <w:outline w:val="0"/>
+        <w:emboss w:val="0"/>
+        <w:imprint w:val="0"/>
+        <w:spacing w:val="0"/>
+        <w:w w:val="100"/>
+        <w:kern w:val="0"/>
+        <w:position w:val="0"/>
+        <w:highlight w:val="none"/>
+        <w:vertAlign w:val="baseline"/>
+      </w:rPr>
+    </w:lvl>
+    <w:lvl w:ilvl="8">
+      <w:start w:val="1"/>
+      <w:numFmt w:val="decimal"/>
+      <w:suff w:val="tab"/>
+      <w:lvlText w:val="%9."/>
+      <w:lvlJc w:val="left"/>
+      <w:pPr>
+        <w:ind w:left="2480" w:hanging="500"/>
+      </w:pPr>
+      <w:rPr>
+        <w:rFonts w:ascii="Times Roman" w:cs="Times Roman" w:hAnsi="Times Roman" w:eastAsia="Times Roman"/>
+        <w:b w:val="0"/>
+        <w:bCs w:val="0"/>
+        <w:i w:val="0"/>
+        <w:iCs w:val="0"/>
+        <w:caps w:val="0"/>
+        <w:smallCaps w:val="0"/>
+        <w:strike w:val="0"/>
+        <w:dstrike w:val="0"/>
+        <w:outline w:val="0"/>
+        <w:emboss w:val="0"/>
+        <w:imprint w:val="0"/>
+        <w:spacing w:val="0"/>
+        <w:w w:val="100"/>
+        <w:kern w:val="0"/>
+        <w:position w:val="0"/>
+        <w:highlight w:val="none"/>
+        <w:vertAlign w:val="baseline"/>
+      </w:rPr>
+    </w:lvl>
+  </w:abstractNum>
   <w:num w:numId="1">
     <w:abstractNumId w:val="1"/>
   </w:num>
@@ -6296,6 +7876,303 @@
   </w:num>
   <w:num w:numId="5">
     <w:abstractNumId w:val="2"/>
+  </w:num>
+  <w:num w:numId="6">
+    <w:abstractNumId w:val="0"/>
+    <w:lvlOverride w:ilvl="0">
+      <w:lvl w:ilvl="0">
+        <w:start w:val="1"/>
+        <w:numFmt w:val="bullet"/>
+        <w:suff w:val="tab"/>
+        <w:lvlText w:val="•"/>
+        <w:lvlJc w:val="left"/>
+        <w:pPr>
+          <w:ind w:left="720" w:hanging="500"/>
+        </w:pPr>
+        <w:rPr>
+          <w:rFonts w:ascii="Times Roman" w:cs="Times Roman" w:hAnsi="Times Roman" w:eastAsia="Times Roman"/>
+          <w:b w:val="0"/>
+          <w:bCs w:val="0"/>
+          <w:i w:val="0"/>
+          <w:iCs w:val="0"/>
+          <w:caps w:val="0"/>
+          <w:smallCaps w:val="0"/>
+          <w:strike w:val="0"/>
+          <w:dstrike w:val="0"/>
+          <w:outline w:val="0"/>
+          <w:emboss w:val="0"/>
+          <w:imprint w:val="0"/>
+          <w:spacing w:val="0"/>
+          <w:w w:val="100"/>
+          <w:kern w:val="0"/>
+          <w:position w:val="0"/>
+          <w:highlight w:val="none"/>
+          <w:vertAlign w:val="baseline"/>
+        </w:rPr>
+      </w:lvl>
+    </w:lvlOverride>
+    <w:lvlOverride w:ilvl="1">
+      <w:lvl w:ilvl="1">
+        <w:start w:val="1"/>
+        <w:numFmt w:val="bullet"/>
+        <w:suff w:val="tab"/>
+        <w:lvlText w:val="•"/>
+        <w:lvlJc w:val="left"/>
+        <w:pPr>
+          <w:ind w:left="940" w:hanging="500"/>
+        </w:pPr>
+        <w:rPr>
+          <w:rFonts w:ascii="Times Roman" w:cs="Times Roman" w:hAnsi="Times Roman" w:eastAsia="Times Roman"/>
+          <w:b w:val="0"/>
+          <w:bCs w:val="0"/>
+          <w:i w:val="0"/>
+          <w:iCs w:val="0"/>
+          <w:caps w:val="0"/>
+          <w:smallCaps w:val="0"/>
+          <w:strike w:val="0"/>
+          <w:dstrike w:val="0"/>
+          <w:outline w:val="0"/>
+          <w:emboss w:val="0"/>
+          <w:imprint w:val="0"/>
+          <w:spacing w:val="0"/>
+          <w:w w:val="100"/>
+          <w:kern w:val="0"/>
+          <w:position w:val="-2"/>
+          <w:highlight w:val="none"/>
+          <w:vertAlign w:val="baseline"/>
+        </w:rPr>
+      </w:lvl>
+    </w:lvlOverride>
+    <w:lvlOverride w:ilvl="2">
+      <w:lvl w:ilvl="2">
+        <w:start w:val="1"/>
+        <w:numFmt w:val="bullet"/>
+        <w:suff w:val="tab"/>
+        <w:lvlText w:val="•"/>
+        <w:lvlJc w:val="left"/>
+        <w:pPr>
+          <w:ind w:left="1160" w:hanging="500"/>
+        </w:pPr>
+        <w:rPr>
+          <w:rFonts w:ascii="Times Roman" w:cs="Times Roman" w:hAnsi="Times Roman" w:eastAsia="Times Roman"/>
+          <w:b w:val="0"/>
+          <w:bCs w:val="0"/>
+          <w:i w:val="0"/>
+          <w:iCs w:val="0"/>
+          <w:caps w:val="0"/>
+          <w:smallCaps w:val="0"/>
+          <w:strike w:val="0"/>
+          <w:dstrike w:val="0"/>
+          <w:outline w:val="0"/>
+          <w:emboss w:val="0"/>
+          <w:imprint w:val="0"/>
+          <w:spacing w:val="0"/>
+          <w:w w:val="100"/>
+          <w:kern w:val="0"/>
+          <w:position w:val="-2"/>
+          <w:highlight w:val="none"/>
+          <w:vertAlign w:val="baseline"/>
+        </w:rPr>
+      </w:lvl>
+    </w:lvlOverride>
+    <w:lvlOverride w:ilvl="3">
+      <w:lvl w:ilvl="3">
+        <w:start w:val="1"/>
+        <w:numFmt w:val="bullet"/>
+        <w:suff w:val="tab"/>
+        <w:lvlText w:val="•"/>
+        <w:lvlJc w:val="left"/>
+        <w:pPr>
+          <w:ind w:left="1380" w:hanging="500"/>
+        </w:pPr>
+        <w:rPr>
+          <w:rFonts w:ascii="Times Roman" w:cs="Times Roman" w:hAnsi="Times Roman" w:eastAsia="Times Roman"/>
+          <w:b w:val="0"/>
+          <w:bCs w:val="0"/>
+          <w:i w:val="0"/>
+          <w:iCs w:val="0"/>
+          <w:caps w:val="0"/>
+          <w:smallCaps w:val="0"/>
+          <w:strike w:val="0"/>
+          <w:dstrike w:val="0"/>
+          <w:outline w:val="0"/>
+          <w:emboss w:val="0"/>
+          <w:imprint w:val="0"/>
+          <w:spacing w:val="0"/>
+          <w:w w:val="100"/>
+          <w:kern w:val="0"/>
+          <w:position w:val="-2"/>
+          <w:highlight w:val="none"/>
+          <w:vertAlign w:val="baseline"/>
+        </w:rPr>
+      </w:lvl>
+    </w:lvlOverride>
+    <w:lvlOverride w:ilvl="4">
+      <w:lvl w:ilvl="4">
+        <w:start w:val="1"/>
+        <w:numFmt w:val="bullet"/>
+        <w:suff w:val="tab"/>
+        <w:lvlText w:val="•"/>
+        <w:lvlJc w:val="left"/>
+        <w:pPr>
+          <w:ind w:left="1600" w:hanging="500"/>
+        </w:pPr>
+        <w:rPr>
+          <w:rFonts w:ascii="Times Roman" w:cs="Times Roman" w:hAnsi="Times Roman" w:eastAsia="Times Roman"/>
+          <w:b w:val="0"/>
+          <w:bCs w:val="0"/>
+          <w:i w:val="0"/>
+          <w:iCs w:val="0"/>
+          <w:caps w:val="0"/>
+          <w:smallCaps w:val="0"/>
+          <w:strike w:val="0"/>
+          <w:dstrike w:val="0"/>
+          <w:outline w:val="0"/>
+          <w:emboss w:val="0"/>
+          <w:imprint w:val="0"/>
+          <w:spacing w:val="0"/>
+          <w:w w:val="100"/>
+          <w:kern w:val="0"/>
+          <w:position w:val="-2"/>
+          <w:highlight w:val="none"/>
+          <w:vertAlign w:val="baseline"/>
+        </w:rPr>
+      </w:lvl>
+    </w:lvlOverride>
+    <w:lvlOverride w:ilvl="5">
+      <w:lvl w:ilvl="5">
+        <w:start w:val="1"/>
+        <w:numFmt w:val="bullet"/>
+        <w:suff w:val="tab"/>
+        <w:lvlText w:val="•"/>
+        <w:lvlJc w:val="left"/>
+        <w:pPr>
+          <w:ind w:left="1820" w:hanging="500"/>
+        </w:pPr>
+        <w:rPr>
+          <w:rFonts w:ascii="Times Roman" w:cs="Times Roman" w:hAnsi="Times Roman" w:eastAsia="Times Roman"/>
+          <w:b w:val="0"/>
+          <w:bCs w:val="0"/>
+          <w:i w:val="0"/>
+          <w:iCs w:val="0"/>
+          <w:caps w:val="0"/>
+          <w:smallCaps w:val="0"/>
+          <w:strike w:val="0"/>
+          <w:dstrike w:val="0"/>
+          <w:outline w:val="0"/>
+          <w:emboss w:val="0"/>
+          <w:imprint w:val="0"/>
+          <w:spacing w:val="0"/>
+          <w:w w:val="100"/>
+          <w:kern w:val="0"/>
+          <w:position w:val="-2"/>
+          <w:highlight w:val="none"/>
+          <w:vertAlign w:val="baseline"/>
+        </w:rPr>
+      </w:lvl>
+    </w:lvlOverride>
+    <w:lvlOverride w:ilvl="6">
+      <w:lvl w:ilvl="6">
+        <w:start w:val="1"/>
+        <w:numFmt w:val="bullet"/>
+        <w:suff w:val="tab"/>
+        <w:lvlText w:val="•"/>
+        <w:lvlJc w:val="left"/>
+        <w:pPr>
+          <w:ind w:left="2040" w:hanging="500"/>
+        </w:pPr>
+        <w:rPr>
+          <w:rFonts w:ascii="Times Roman" w:cs="Times Roman" w:hAnsi="Times Roman" w:eastAsia="Times Roman"/>
+          <w:b w:val="0"/>
+          <w:bCs w:val="0"/>
+          <w:i w:val="0"/>
+          <w:iCs w:val="0"/>
+          <w:caps w:val="0"/>
+          <w:smallCaps w:val="0"/>
+          <w:strike w:val="0"/>
+          <w:dstrike w:val="0"/>
+          <w:outline w:val="0"/>
+          <w:emboss w:val="0"/>
+          <w:imprint w:val="0"/>
+          <w:spacing w:val="0"/>
+          <w:w w:val="100"/>
+          <w:kern w:val="0"/>
+          <w:position w:val="-2"/>
+          <w:highlight w:val="none"/>
+          <w:vertAlign w:val="baseline"/>
+        </w:rPr>
+      </w:lvl>
+    </w:lvlOverride>
+    <w:lvlOverride w:ilvl="7">
+      <w:lvl w:ilvl="7">
+        <w:start w:val="1"/>
+        <w:numFmt w:val="bullet"/>
+        <w:suff w:val="tab"/>
+        <w:lvlText w:val="•"/>
+        <w:lvlJc w:val="left"/>
+        <w:pPr>
+          <w:ind w:left="2260" w:hanging="500"/>
+        </w:pPr>
+        <w:rPr>
+          <w:rFonts w:ascii="Times Roman" w:cs="Times Roman" w:hAnsi="Times Roman" w:eastAsia="Times Roman"/>
+          <w:b w:val="0"/>
+          <w:bCs w:val="0"/>
+          <w:i w:val="0"/>
+          <w:iCs w:val="0"/>
+          <w:caps w:val="0"/>
+          <w:smallCaps w:val="0"/>
+          <w:strike w:val="0"/>
+          <w:dstrike w:val="0"/>
+          <w:outline w:val="0"/>
+          <w:emboss w:val="0"/>
+          <w:imprint w:val="0"/>
+          <w:spacing w:val="0"/>
+          <w:w w:val="100"/>
+          <w:kern w:val="0"/>
+          <w:position w:val="-2"/>
+          <w:highlight w:val="none"/>
+          <w:vertAlign w:val="baseline"/>
+        </w:rPr>
+      </w:lvl>
+    </w:lvlOverride>
+    <w:lvlOverride w:ilvl="8">
+      <w:lvl w:ilvl="8">
+        <w:start w:val="1"/>
+        <w:numFmt w:val="bullet"/>
+        <w:suff w:val="tab"/>
+        <w:lvlText w:val="•"/>
+        <w:lvlJc w:val="left"/>
+        <w:pPr>
+          <w:ind w:left="2480" w:hanging="500"/>
+        </w:pPr>
+        <w:rPr>
+          <w:rFonts w:ascii="Times Roman" w:cs="Times Roman" w:hAnsi="Times Roman" w:eastAsia="Times Roman"/>
+          <w:b w:val="0"/>
+          <w:bCs w:val="0"/>
+          <w:i w:val="0"/>
+          <w:iCs w:val="0"/>
+          <w:caps w:val="0"/>
+          <w:smallCaps w:val="0"/>
+          <w:strike w:val="0"/>
+          <w:dstrike w:val="0"/>
+          <w:outline w:val="0"/>
+          <w:emboss w:val="0"/>
+          <w:imprint w:val="0"/>
+          <w:spacing w:val="0"/>
+          <w:w w:val="100"/>
+          <w:kern w:val="0"/>
+          <w:position w:val="-2"/>
+          <w:highlight w:val="none"/>
+          <w:vertAlign w:val="baseline"/>
+        </w:rPr>
+      </w:lvl>
+    </w:lvlOverride>
+  </w:num>
+  <w:num w:numId="7">
+    <w:abstractNumId w:val="5"/>
+  </w:num>
+  <w:num w:numId="8">
+    <w:abstractNumId w:val="4"/>
   </w:num>
 </w:numbering>
 </file>
@@ -6653,6 +8530,109 @@
       </w14:textFill>
     </w:rPr>
   </w:style>
+  <w:style w:type="paragraph" w:styleId="TOC 2 (nadrzędne)">
+    <w:name w:val="TOC 2 (nadrzędne)"/>
+    <w:next w:val="TOC 2 (nadrzędne)"/>
+    <w:pPr>
+      <w:keepNext w:val="0"/>
+      <w:keepLines w:val="0"/>
+      <w:pageBreakBefore w:val="0"/>
+      <w:widowControl w:val="1"/>
+      <w:shd w:val="clear" w:color="auto" w:fill="auto"/>
+      <w:tabs>
+        <w:tab w:val="right" w:pos="9638"/>
+      </w:tabs>
+      <w:suppressAutoHyphens w:val="0"/>
+      <w:bidi w:val="0"/>
+      <w:spacing w:before="160" w:after="0" w:line="240" w:lineRule="auto"/>
+      <w:ind w:left="0" w:right="0" w:firstLine="0"/>
+      <w:jc w:val="left"/>
+      <w:outlineLvl w:val="9"/>
+    </w:pPr>
+    <w:rPr>
+      <w:rFonts w:ascii="Helvetica Neue" w:cs="Helvetica Neue" w:hAnsi="Helvetica Neue" w:eastAsia="Helvetica Neue"/>
+      <w:b w:val="0"/>
+      <w:bCs w:val="0"/>
+      <w:i w:val="0"/>
+      <w:iCs w:val="0"/>
+      <w:caps w:val="0"/>
+      <w:smallCaps w:val="0"/>
+      <w:strike w:val="0"/>
+      <w:dstrike w:val="0"/>
+      <w:outline w:val="0"/>
+      <w:color w:val="000000"/>
+      <w:spacing w:val="0"/>
+      <w:kern w:val="0"/>
+      <w:position w:val="0"/>
+      <w:sz w:val="28"/>
+      <w:szCs w:val="28"/>
+      <w:u w:val="none"/>
+      <w:shd w:val="nil" w:color="auto" w:fill="auto"/>
+      <w:vertAlign w:val="baseline"/>
+      <w14:textOutline>
+        <w14:noFill/>
+      </w14:textOutline>
+      <w14:textFill>
+        <w14:solidFill>
+          <w14:srgbClr w14:val="000000"/>
+        </w14:solidFill>
+      </w14:textFill>
+    </w:rPr>
+  </w:style>
+  <w:style w:type="paragraph" w:styleId="TOC 2">
+    <w:name w:val="TOC 2"/>
+    <w:basedOn w:val="TOC 2 (nadrzędne)"/>
+    <w:next w:val="TOC 2 (nadrzędne)"/>
+    <w:pPr>
+      <w:ind w:left="9071" w:hanging="8504"/>
+    </w:pPr>
+  </w:style>
+  <w:style w:type="paragraph" w:styleId="Nagłówek 2">
+    <w:name w:val="Nagłówek 2"/>
+    <w:next w:val="Treść"/>
+    <w:pPr>
+      <w:keepNext w:val="1"/>
+      <w:keepLines w:val="0"/>
+      <w:pageBreakBefore w:val="0"/>
+      <w:widowControl w:val="1"/>
+      <w:shd w:val="clear" w:color="auto" w:fill="auto"/>
+      <w:suppressAutoHyphens w:val="0"/>
+      <w:bidi w:val="0"/>
+      <w:spacing w:before="0" w:after="0" w:line="240" w:lineRule="auto"/>
+      <w:ind w:left="0" w:right="0" w:firstLine="0"/>
+      <w:jc w:val="left"/>
+      <w:outlineLvl w:val="1"/>
+    </w:pPr>
+    <w:rPr>
+      <w:rFonts w:ascii="Helvetica Neue" w:cs="Helvetica Neue" w:hAnsi="Helvetica Neue" w:eastAsia="Helvetica Neue"/>
+      <w:b w:val="1"/>
+      <w:bCs w:val="1"/>
+      <w:i w:val="0"/>
+      <w:iCs w:val="0"/>
+      <w:caps w:val="0"/>
+      <w:smallCaps w:val="0"/>
+      <w:strike w:val="0"/>
+      <w:dstrike w:val="0"/>
+      <w:outline w:val="0"/>
+      <w:color w:val="000000"/>
+      <w:spacing w:val="0"/>
+      <w:kern w:val="0"/>
+      <w:position w:val="0"/>
+      <w:sz w:val="32"/>
+      <w:szCs w:val="32"/>
+      <w:u w:val="none"/>
+      <w:shd w:val="nil" w:color="auto" w:fill="auto"/>
+      <w:vertAlign w:val="baseline"/>
+      <w14:textOutline>
+        <w14:noFill/>
+      </w14:textOutline>
+      <w14:textFill>
+        <w14:solidFill>
+          <w14:srgbClr w14:val="000000"/>
+        </w14:solidFill>
+      </w14:textFill>
+    </w:rPr>
+  </w:style>
   <w:style w:type="numbering" w:styleId="Punktor">
     <w:name w:val="Punktor"/>
     <w:pPr>
@@ -6666,6 +8646,14 @@
     <w:pPr>
       <w:numPr>
         <w:numId w:val="4"/>
+      </w:numPr>
+    </w:pPr>
+  </w:style>
+  <w:style w:type="numbering" w:styleId="Numery">
+    <w:name w:val="Numery"/>
+    <w:pPr>
+      <w:numPr>
+        <w:numId w:val="7"/>
       </w:numPr>
     </w:pPr>
   </w:style>

</xml_diff>

<commit_message>
added testy akceptacyjne section
</commit_message>
<xml_diff>
--- a/sprawozdanie.docx
+++ b/sprawozdanie.docx
@@ -758,6 +758,18 @@
           <w:rtl w:val="0"/>
         </w:rPr>
         <w:t>Testy systemowe</w:t>
+      </w:r>
+    </w:p>
+    <w:p>
+      <w:pPr>
+        <w:pStyle w:val="TOC 2"/>
+        <w:bidi w:val="0"/>
+      </w:pPr>
+      <w:r>
+        <w:rPr>
+          <w:rtl w:val="0"/>
+        </w:rPr>
+        <w:t>Testy akceptacyjne</w:t>
       </w:r>
     </w:p>
     <w:p>
@@ -6681,10 +6693,1075 @@
         <w:pStyle w:val="Domyślne"/>
         <w:spacing w:before="0" w:after="240" w:line="240" w:lineRule="auto"/>
         <w:jc w:val="left"/>
-      </w:pPr>
-      <w:r>
         <w:rPr>
           <w:rFonts w:ascii="Times Roman" w:cs="Times Roman" w:hAnsi="Times Roman" w:eastAsia="Times Roman"/>
+        </w:rPr>
+      </w:pPr>
+    </w:p>
+    <w:p>
+      <w:pPr>
+        <w:pStyle w:val="Domyślne"/>
+        <w:spacing w:before="0" w:after="240" w:line="240" w:lineRule="auto"/>
+        <w:jc w:val="left"/>
+        <w:rPr>
+          <w:rFonts w:ascii="Times Roman" w:cs="Times Roman" w:hAnsi="Times Roman" w:eastAsia="Times Roman"/>
+        </w:rPr>
+      </w:pPr>
+    </w:p>
+    <w:p>
+      <w:pPr>
+        <w:pStyle w:val="Domyślne"/>
+        <w:spacing w:before="0" w:after="240" w:line="240" w:lineRule="auto"/>
+        <w:jc w:val="left"/>
+        <w:rPr>
+          <w:rFonts w:ascii="Times Roman" w:cs="Times Roman" w:hAnsi="Times Roman" w:eastAsia="Times Roman"/>
+        </w:rPr>
+      </w:pPr>
+    </w:p>
+    <w:p>
+      <w:pPr>
+        <w:pStyle w:val="Domyślne"/>
+        <w:spacing w:before="0" w:after="240" w:line="240" w:lineRule="auto"/>
+        <w:jc w:val="left"/>
+        <w:rPr>
+          <w:rFonts w:ascii="Times Roman" w:cs="Times Roman" w:hAnsi="Times Roman" w:eastAsia="Times Roman"/>
+        </w:rPr>
+      </w:pPr>
+    </w:p>
+    <w:p>
+      <w:pPr>
+        <w:pStyle w:val="Nagłówek 2"/>
+        <w:bidi w:val="0"/>
+      </w:pPr>
+      <w:bookmarkStart w:name="_Toc5" w:id="5"/>
+      <w:r>
+        <w:rPr>
+          <w:rFonts w:cs="Arial Unicode MS" w:eastAsia="Arial Unicode MS"/>
+          <w:rtl w:val="0"/>
+        </w:rPr>
+        <w:t>Testy akceptacyjne</w:t>
+      </w:r>
+      <w:bookmarkEnd w:id="5"/>
+    </w:p>
+    <w:p>
+      <w:pPr>
+        <w:pStyle w:val="Treść"/>
+      </w:pPr>
+    </w:p>
+    <w:p>
+      <w:pPr>
+        <w:pStyle w:val="Treść"/>
+        <w:jc w:val="both"/>
+      </w:pPr>
+      <w:r>
+        <w:rPr>
+          <w:rtl w:val="0"/>
+        </w:rPr>
+        <w:t>Testy akceptacyjne to kluczowy etap w procesie testowania oprogramowania, kt</w:t>
+      </w:r>
+      <w:r>
+        <w:rPr>
+          <w:rtl w:val="0"/>
+          <w:lang w:val="es-ES_tradnl"/>
+        </w:rPr>
+        <w:t>ó</w:t>
+      </w:r>
+      <w:r>
+        <w:rPr>
+          <w:rtl w:val="0"/>
+        </w:rPr>
+        <w:t>rego g</w:t>
+      </w:r>
+      <w:r>
+        <w:rPr>
+          <w:rtl w:val="0"/>
+        </w:rPr>
+        <w:t>łó</w:t>
+      </w:r>
+      <w:r>
+        <w:rPr>
+          <w:rtl w:val="0"/>
+        </w:rPr>
+        <w:t>wnym celem jest potwierdzenie zgodno</w:t>
+      </w:r>
+      <w:r>
+        <w:rPr>
+          <w:rtl w:val="0"/>
+        </w:rPr>
+        <w:t>ś</w:t>
+      </w:r>
+      <w:r>
+        <w:rPr>
+          <w:rtl w:val="0"/>
+        </w:rPr>
+        <w:t>ci systemu z wymaganiami klienta oraz jego gotowo</w:t>
+      </w:r>
+      <w:r>
+        <w:rPr>
+          <w:rtl w:val="0"/>
+        </w:rPr>
+        <w:t>ś</w:t>
+      </w:r>
+      <w:r>
+        <w:rPr>
+          <w:rtl w:val="0"/>
+        </w:rPr>
+        <w:t>ci do wdro</w:t>
+      </w:r>
+      <w:r>
+        <w:rPr>
+          <w:rtl w:val="0"/>
+        </w:rPr>
+        <w:t>ż</w:t>
+      </w:r>
+      <w:r>
+        <w:rPr>
+          <w:rtl w:val="0"/>
+        </w:rPr>
+        <w:t>enia. Koncentruj</w:t>
+      </w:r>
+      <w:r>
+        <w:rPr>
+          <w:rtl w:val="0"/>
+        </w:rPr>
+        <w:t xml:space="preserve">ą </w:t>
+      </w:r>
+      <w:r>
+        <w:rPr>
+          <w:rtl w:val="0"/>
+        </w:rPr>
+        <w:t>si</w:t>
+      </w:r>
+      <w:r>
+        <w:rPr>
+          <w:rtl w:val="0"/>
+        </w:rPr>
+        <w:t xml:space="preserve">ę </w:t>
+      </w:r>
+      <w:r>
+        <w:rPr>
+          <w:rtl w:val="0"/>
+          <w:lang w:val="it-IT"/>
+        </w:rPr>
+        <w:t>one na:</w:t>
+      </w:r>
+    </w:p>
+    <w:p>
+      <w:pPr>
+        <w:pStyle w:val="Treść"/>
+        <w:jc w:val="both"/>
+      </w:pPr>
+    </w:p>
+    <w:p>
+      <w:pPr>
+        <w:pStyle w:val="Treść"/>
+        <w:numPr>
+          <w:ilvl w:val="0"/>
+          <w:numId w:val="9"/>
+        </w:numPr>
+        <w:jc w:val="both"/>
+      </w:pPr>
+      <w:r>
+        <w:rPr>
+          <w:rtl w:val="0"/>
+        </w:rPr>
+        <w:t>weryfikacji kompletno</w:t>
+      </w:r>
+      <w:r>
+        <w:rPr>
+          <w:rtl w:val="0"/>
+        </w:rPr>
+        <w:t>ś</w:t>
+      </w:r>
+      <w:r>
+        <w:rPr>
+          <w:rtl w:val="0"/>
+        </w:rPr>
+        <w:t>ci systemu,</w:t>
+      </w:r>
+    </w:p>
+    <w:p>
+      <w:pPr>
+        <w:pStyle w:val="Treść"/>
+        <w:numPr>
+          <w:ilvl w:val="0"/>
+          <w:numId w:val="9"/>
+        </w:numPr>
+        <w:jc w:val="both"/>
+      </w:pPr>
+      <w:r>
+        <w:rPr>
+          <w:rtl w:val="0"/>
+        </w:rPr>
+        <w:t>sprawdzeniu zgodno</w:t>
+      </w:r>
+      <w:r>
+        <w:rPr>
+          <w:rtl w:val="0"/>
+        </w:rPr>
+        <w:t>ś</w:t>
+      </w:r>
+      <w:r>
+        <w:rPr>
+          <w:rtl w:val="0"/>
+        </w:rPr>
+        <w:t>ci funkcjonalnej i niefunkcjonalnej,</w:t>
+      </w:r>
+    </w:p>
+    <w:p>
+      <w:pPr>
+        <w:pStyle w:val="Treść"/>
+        <w:numPr>
+          <w:ilvl w:val="0"/>
+          <w:numId w:val="9"/>
+        </w:numPr>
+        <w:jc w:val="both"/>
+      </w:pPr>
+      <w:r>
+        <w:rPr>
+          <w:rtl w:val="0"/>
+        </w:rPr>
+        <w:t xml:space="preserve">potwierdzeniu, </w:t>
+      </w:r>
+      <w:r>
+        <w:rPr>
+          <w:rtl w:val="0"/>
+        </w:rPr>
+        <w:t>ż</w:t>
+      </w:r>
+      <w:r>
+        <w:rPr>
+          <w:rtl w:val="0"/>
+        </w:rPr>
+        <w:t>e system spe</w:t>
+      </w:r>
+      <w:r>
+        <w:rPr>
+          <w:rtl w:val="0"/>
+        </w:rPr>
+        <w:t>ł</w:t>
+      </w:r>
+      <w:r>
+        <w:rPr>
+          <w:rtl w:val="0"/>
+        </w:rPr>
+        <w:t>nia wymagania klienta.</w:t>
+      </w:r>
+    </w:p>
+    <w:p>
+      <w:pPr>
+        <w:pStyle w:val="Treść"/>
+        <w:jc w:val="both"/>
+      </w:pPr>
+    </w:p>
+    <w:p>
+      <w:pPr>
+        <w:pStyle w:val="Treść"/>
+        <w:jc w:val="both"/>
+      </w:pPr>
+      <w:r>
+        <w:rPr>
+          <w:rtl w:val="0"/>
+        </w:rPr>
+        <w:t>Wyniki tych test</w:t>
+      </w:r>
+      <w:r>
+        <w:rPr>
+          <w:rtl w:val="0"/>
+          <w:lang w:val="es-ES_tradnl"/>
+        </w:rPr>
+        <w:t>ó</w:t>
+      </w:r>
+      <w:r>
+        <w:rPr>
+          <w:rtl w:val="0"/>
+        </w:rPr>
+        <w:t>w dostarczaj</w:t>
+      </w:r>
+      <w:r>
+        <w:rPr>
+          <w:rtl w:val="0"/>
+        </w:rPr>
+        <w:t xml:space="preserve">ą </w:t>
+      </w:r>
+      <w:r>
+        <w:rPr>
+          <w:rtl w:val="0"/>
+        </w:rPr>
+        <w:t>informacji niezb</w:t>
+      </w:r>
+      <w:r>
+        <w:rPr>
+          <w:rtl w:val="0"/>
+        </w:rPr>
+        <w:t>ę</w:t>
+      </w:r>
+      <w:r>
+        <w:rPr>
+          <w:rtl w:val="0"/>
+        </w:rPr>
+        <w:t>dnych do oceny, czy system jest gotowy do u</w:t>
+      </w:r>
+      <w:r>
+        <w:rPr>
+          <w:rtl w:val="0"/>
+        </w:rPr>
+        <w:t>ż</w:t>
+      </w:r>
+      <w:r>
+        <w:rPr>
+          <w:rtl w:val="0"/>
+        </w:rPr>
+        <w:t>ytkowania przez klienta. Chocia</w:t>
+      </w:r>
+      <w:r>
+        <w:rPr>
+          <w:rtl w:val="0"/>
+        </w:rPr>
+        <w:t xml:space="preserve">ż </w:t>
+      </w:r>
+      <w:r>
+        <w:rPr>
+          <w:rtl w:val="0"/>
+        </w:rPr>
+        <w:t>wykrywanie defekt</w:t>
+      </w:r>
+      <w:r>
+        <w:rPr>
+          <w:rtl w:val="0"/>
+          <w:lang w:val="es-ES_tradnl"/>
+        </w:rPr>
+        <w:t>ó</w:t>
+      </w:r>
+      <w:r>
+        <w:rPr>
+          <w:rtl w:val="0"/>
+        </w:rPr>
+        <w:t>w nie jest g</w:t>
+      </w:r>
+      <w:r>
+        <w:rPr>
+          <w:rtl w:val="0"/>
+        </w:rPr>
+        <w:t>łó</w:t>
+      </w:r>
+      <w:r>
+        <w:rPr>
+          <w:rtl w:val="0"/>
+        </w:rPr>
+        <w:t>wnym celem test</w:t>
+      </w:r>
+      <w:r>
+        <w:rPr>
+          <w:rtl w:val="0"/>
+          <w:lang w:val="es-ES_tradnl"/>
+        </w:rPr>
+        <w:t>ó</w:t>
+      </w:r>
+      <w:r>
+        <w:rPr>
+          <w:rtl w:val="0"/>
+        </w:rPr>
+        <w:t>w akceptacyjnych, ich identyfikacja mo</w:t>
+      </w:r>
+      <w:r>
+        <w:rPr>
+          <w:rtl w:val="0"/>
+        </w:rPr>
+        <w:t>ż</w:t>
+      </w:r>
+      <w:r>
+        <w:rPr>
+          <w:rtl w:val="0"/>
+        </w:rPr>
+        <w:t>e pom</w:t>
+      </w:r>
+      <w:r>
+        <w:rPr>
+          <w:rtl w:val="0"/>
+          <w:lang w:val="es-ES_tradnl"/>
+        </w:rPr>
+        <w:t>ó</w:t>
+      </w:r>
+      <w:r>
+        <w:rPr>
+          <w:rtl w:val="0"/>
+        </w:rPr>
+        <w:t>c w ocenie ryzyka projektowego.</w:t>
+      </w:r>
+    </w:p>
+    <w:p>
+      <w:pPr>
+        <w:pStyle w:val="Treść"/>
+        <w:jc w:val="both"/>
+      </w:pPr>
+    </w:p>
+    <w:p>
+      <w:pPr>
+        <w:pStyle w:val="Treść"/>
+        <w:jc w:val="both"/>
+      </w:pPr>
+      <w:r>
+        <w:rPr>
+          <w:rtl w:val="0"/>
+        </w:rPr>
+        <w:t>Testy te cz</w:t>
+      </w:r>
+      <w:r>
+        <w:rPr>
+          <w:rtl w:val="0"/>
+        </w:rPr>
+        <w:t>ę</w:t>
+      </w:r>
+      <w:r>
+        <w:rPr>
+          <w:rtl w:val="0"/>
+        </w:rPr>
+        <w:t>sto wykonuj</w:t>
+      </w:r>
+      <w:r>
+        <w:rPr>
+          <w:rtl w:val="0"/>
+        </w:rPr>
+        <w:t>ą</w:t>
+      </w:r>
+      <w:r>
+        <w:rPr>
+          <w:rtl w:val="0"/>
+        </w:rPr>
+        <w:t>:</w:t>
+      </w:r>
+    </w:p>
+    <w:p>
+      <w:pPr>
+        <w:pStyle w:val="Treść"/>
+        <w:numPr>
+          <w:ilvl w:val="0"/>
+          <w:numId w:val="9"/>
+        </w:numPr>
+        <w:jc w:val="both"/>
+      </w:pPr>
+      <w:r>
+        <w:rPr>
+          <w:rtl w:val="0"/>
+        </w:rPr>
+        <w:t>klienci</w:t>
+      </w:r>
+    </w:p>
+    <w:p>
+      <w:pPr>
+        <w:pStyle w:val="Treść"/>
+        <w:numPr>
+          <w:ilvl w:val="0"/>
+          <w:numId w:val="9"/>
+        </w:numPr>
+        <w:jc w:val="both"/>
+      </w:pPr>
+      <w:r>
+        <w:rPr>
+          <w:rtl w:val="0"/>
+        </w:rPr>
+        <w:t>w</w:t>
+      </w:r>
+      <w:r>
+        <w:rPr>
+          <w:rtl w:val="0"/>
+        </w:rPr>
+        <w:t>ł</w:t>
+      </w:r>
+      <w:r>
+        <w:rPr>
+          <w:rtl w:val="0"/>
+        </w:rPr>
+        <w:t>a</w:t>
+      </w:r>
+      <w:r>
+        <w:rPr>
+          <w:rtl w:val="0"/>
+        </w:rPr>
+        <w:t>ś</w:t>
+      </w:r>
+      <w:r>
+        <w:rPr>
+          <w:rtl w:val="0"/>
+        </w:rPr>
+        <w:t>ciciele produkt</w:t>
+      </w:r>
+      <w:r>
+        <w:rPr>
+          <w:rtl w:val="0"/>
+          <w:lang w:val="es-ES_tradnl"/>
+        </w:rPr>
+        <w:t>ó</w:t>
+      </w:r>
+      <w:r>
+        <w:rPr>
+          <w:rtl w:val="0"/>
+        </w:rPr>
+        <w:t>w</w:t>
+      </w:r>
+    </w:p>
+    <w:p>
+      <w:pPr>
+        <w:pStyle w:val="Treść"/>
+        <w:numPr>
+          <w:ilvl w:val="0"/>
+          <w:numId w:val="9"/>
+        </w:numPr>
+        <w:jc w:val="both"/>
+      </w:pPr>
+      <w:r>
+        <w:rPr>
+          <w:rtl w:val="0"/>
+        </w:rPr>
+        <w:t>u</w:t>
+      </w:r>
+      <w:r>
+        <w:rPr>
+          <w:rtl w:val="0"/>
+        </w:rPr>
+        <w:t>ż</w:t>
+      </w:r>
+      <w:r>
+        <w:rPr>
+          <w:rtl w:val="0"/>
+        </w:rPr>
+        <w:t>ytkownicy biznesowi</w:t>
+      </w:r>
+    </w:p>
+    <w:p>
+      <w:pPr>
+        <w:pStyle w:val="Domyślne"/>
+        <w:spacing w:before="0" w:after="240" w:line="240" w:lineRule="auto"/>
+        <w:jc w:val="left"/>
+        <w:rPr>
+          <w:rFonts w:ascii="Times Roman" w:cs="Times Roman" w:hAnsi="Times Roman" w:eastAsia="Times Roman"/>
+        </w:rPr>
+      </w:pPr>
+    </w:p>
+    <w:p>
+      <w:pPr>
+        <w:pStyle w:val="Treść"/>
+        <w:jc w:val="both"/>
+      </w:pPr>
+      <w:r>
+        <w:rPr>
+          <w:rtl w:val="0"/>
+        </w:rPr>
+        <w:t>W tradycyjnym modelu testy akceptacyjne s</w:t>
+      </w:r>
+      <w:r>
+        <w:rPr>
+          <w:rtl w:val="0"/>
+        </w:rPr>
+        <w:t xml:space="preserve">ą </w:t>
+      </w:r>
+      <w:r>
+        <w:rPr>
+          <w:rtl w:val="0"/>
+        </w:rPr>
+        <w:t xml:space="preserve">ostatnim poziomem w cyklu </w:t>
+      </w:r>
+      <w:r>
+        <w:rPr>
+          <w:rtl w:val="0"/>
+        </w:rPr>
+        <w:t>ż</w:t>
+      </w:r>
+      <w:r>
+        <w:rPr>
+          <w:rtl w:val="0"/>
+        </w:rPr>
+        <w:t>ycia oprogramowania. W iteracyjnych modelach wytwarzania mog</w:t>
+      </w:r>
+      <w:r>
+        <w:rPr>
+          <w:rtl w:val="0"/>
+        </w:rPr>
+        <w:t xml:space="preserve">ą </w:t>
+      </w:r>
+      <w:r>
+        <w:rPr>
+          <w:rtl w:val="0"/>
+        </w:rPr>
+        <w:t>by</w:t>
+      </w:r>
+      <w:r>
+        <w:rPr>
+          <w:rtl w:val="0"/>
+        </w:rPr>
+        <w:t xml:space="preserve">ć </w:t>
+      </w:r>
+      <w:r>
+        <w:rPr>
+          <w:rtl w:val="0"/>
+        </w:rPr>
+        <w:t>przeprowadzane na zako</w:t>
+      </w:r>
+      <w:r>
+        <w:rPr>
+          <w:rtl w:val="0"/>
+        </w:rPr>
+        <w:t>ń</w:t>
+      </w:r>
+      <w:r>
+        <w:rPr>
+          <w:rtl w:val="0"/>
+        </w:rPr>
+        <w:t>czenie ka</w:t>
+      </w:r>
+      <w:r>
+        <w:rPr>
+          <w:rtl w:val="0"/>
+        </w:rPr>
+        <w:t>ż</w:t>
+      </w:r>
+      <w:r>
+        <w:rPr>
+          <w:rtl w:val="0"/>
+        </w:rPr>
+        <w:t>dej iteracji i obejmuj</w:t>
+      </w:r>
+      <w:r>
+        <w:rPr>
+          <w:rtl w:val="0"/>
+        </w:rPr>
+        <w:t>ą</w:t>
+      </w:r>
+      <w:r>
+        <w:rPr>
+          <w:rtl w:val="0"/>
+        </w:rPr>
+        <w:t>:</w:t>
+      </w:r>
+    </w:p>
+    <w:p>
+      <w:pPr>
+        <w:pStyle w:val="Treść"/>
+        <w:jc w:val="both"/>
+      </w:pPr>
+    </w:p>
+    <w:p>
+      <w:pPr>
+        <w:pStyle w:val="Treść"/>
+        <w:numPr>
+          <w:ilvl w:val="0"/>
+          <w:numId w:val="9"/>
+        </w:numPr>
+        <w:jc w:val="both"/>
+      </w:pPr>
+      <w:r>
+        <w:rPr>
+          <w:rtl w:val="0"/>
+        </w:rPr>
+        <w:t>weryfikacj</w:t>
+      </w:r>
+      <w:r>
+        <w:rPr>
+          <w:rtl w:val="0"/>
+        </w:rPr>
+        <w:t xml:space="preserve">ę </w:t>
+      </w:r>
+      <w:r>
+        <w:rPr>
+          <w:rtl w:val="0"/>
+        </w:rPr>
+        <w:t>zgodno</w:t>
+      </w:r>
+      <w:r>
+        <w:rPr>
+          <w:rtl w:val="0"/>
+        </w:rPr>
+        <w:t>ś</w:t>
+      </w:r>
+      <w:r>
+        <w:rPr>
+          <w:rtl w:val="0"/>
+        </w:rPr>
+        <w:t>ci nowej funkcjonalno</w:t>
+      </w:r>
+      <w:r>
+        <w:rPr>
+          <w:rtl w:val="0"/>
+        </w:rPr>
+        <w:t>ś</w:t>
+      </w:r>
+      <w:r>
+        <w:rPr>
+          <w:rtl w:val="0"/>
+        </w:rPr>
+        <w:t>ci z kryteriami akceptacji</w:t>
+      </w:r>
+    </w:p>
+    <w:p>
+      <w:pPr>
+        <w:pStyle w:val="Treść"/>
+        <w:numPr>
+          <w:ilvl w:val="0"/>
+          <w:numId w:val="9"/>
+        </w:numPr>
+        <w:jc w:val="both"/>
+      </w:pPr>
+      <w:r>
+        <w:rPr>
+          <w:rtl w:val="0"/>
+        </w:rPr>
+        <w:t>walidacj</w:t>
+      </w:r>
+      <w:r>
+        <w:rPr>
+          <w:rtl w:val="0"/>
+        </w:rPr>
+        <w:t xml:space="preserve">ę </w:t>
+      </w:r>
+      <w:r>
+        <w:rPr>
+          <w:rtl w:val="0"/>
+        </w:rPr>
+        <w:t>nowej funkcjonalno</w:t>
+      </w:r>
+      <w:r>
+        <w:rPr>
+          <w:rtl w:val="0"/>
+        </w:rPr>
+        <w:t>ś</w:t>
+      </w:r>
+      <w:r>
+        <w:rPr>
+          <w:rtl w:val="0"/>
+        </w:rPr>
+        <w:t>ci pod k</w:t>
+      </w:r>
+      <w:r>
+        <w:rPr>
+          <w:rtl w:val="0"/>
+        </w:rPr>
+        <w:t>ą</w:t>
+      </w:r>
+      <w:r>
+        <w:rPr>
+          <w:rtl w:val="0"/>
+        </w:rPr>
+        <w:t>tem potrzeb u</w:t>
+      </w:r>
+      <w:r>
+        <w:rPr>
+          <w:rtl w:val="0"/>
+        </w:rPr>
+        <w:t>ż</w:t>
+      </w:r>
+      <w:r>
+        <w:rPr>
+          <w:rtl w:val="0"/>
+        </w:rPr>
+        <w:t>ytkownik</w:t>
+      </w:r>
+      <w:r>
+        <w:rPr>
+          <w:rtl w:val="0"/>
+          <w:lang w:val="es-ES_tradnl"/>
+        </w:rPr>
+        <w:t>ó</w:t>
+      </w:r>
+      <w:r>
+        <w:rPr>
+          <w:rtl w:val="0"/>
+        </w:rPr>
+        <w:t>w</w:t>
+      </w:r>
+    </w:p>
+    <w:p>
+      <w:pPr>
+        <w:pStyle w:val="Domyślne"/>
+        <w:spacing w:before="0" w:after="240" w:line="240" w:lineRule="auto"/>
+        <w:jc w:val="left"/>
+        <w:rPr>
+          <w:rFonts w:ascii="Times Roman" w:cs="Times Roman" w:hAnsi="Times Roman" w:eastAsia="Times Roman"/>
+        </w:rPr>
+      </w:pPr>
+    </w:p>
+    <w:p>
+      <w:pPr>
+        <w:pStyle w:val="Treść"/>
+        <w:jc w:val="both"/>
+      </w:pPr>
+      <w:r>
+        <w:rPr>
+          <w:rtl w:val="0"/>
+        </w:rPr>
+        <w:t>Ich realizacja odgrywa istotn</w:t>
+      </w:r>
+      <w:r>
+        <w:rPr>
+          <w:rtl w:val="0"/>
+        </w:rPr>
+        <w:t xml:space="preserve">ą </w:t>
+      </w:r>
+      <w:r>
+        <w:rPr>
+          <w:rtl w:val="0"/>
+        </w:rPr>
+        <w:t>rol</w:t>
+      </w:r>
+      <w:r>
+        <w:rPr>
+          <w:rtl w:val="0"/>
+        </w:rPr>
+        <w:t xml:space="preserve">ę </w:t>
+      </w:r>
+      <w:r>
+        <w:rPr>
+          <w:rtl w:val="0"/>
+        </w:rPr>
+        <w:t>w:</w:t>
+      </w:r>
+    </w:p>
+    <w:p>
+      <w:pPr>
+        <w:pStyle w:val="Treść"/>
+        <w:jc w:val="both"/>
+      </w:pPr>
+    </w:p>
+    <w:p>
+      <w:pPr>
+        <w:pStyle w:val="Treść"/>
+        <w:numPr>
+          <w:ilvl w:val="0"/>
+          <w:numId w:val="6"/>
+        </w:numPr>
+        <w:jc w:val="both"/>
+      </w:pPr>
+      <w:r>
+        <w:rPr>
+          <w:rtl w:val="0"/>
+        </w:rPr>
+        <w:t>budowaniu zaufania do systemu</w:t>
+      </w:r>
+    </w:p>
+    <w:p>
+      <w:pPr>
+        <w:pStyle w:val="Treść"/>
+        <w:numPr>
+          <w:ilvl w:val="0"/>
+          <w:numId w:val="6"/>
+        </w:numPr>
+        <w:jc w:val="both"/>
+      </w:pPr>
+      <w:r>
+        <w:rPr>
+          <w:rtl w:val="0"/>
+        </w:rPr>
+        <w:t>potwierdzeniu kompletno</w:t>
+      </w:r>
+      <w:r>
+        <w:rPr>
+          <w:rtl w:val="0"/>
+        </w:rPr>
+        <w:t>ś</w:t>
+      </w:r>
+      <w:r>
+        <w:rPr>
+          <w:rtl w:val="0"/>
+        </w:rPr>
+        <w:t>ci i prawid</w:t>
+      </w:r>
+      <w:r>
+        <w:rPr>
+          <w:rtl w:val="0"/>
+        </w:rPr>
+        <w:t>ł</w:t>
+      </w:r>
+      <w:r>
+        <w:rPr>
+          <w:rtl w:val="0"/>
+        </w:rPr>
+        <w:t>owego dzia</w:t>
+      </w:r>
+      <w:r>
+        <w:rPr>
+          <w:rtl w:val="0"/>
+        </w:rPr>
+        <w:t>ł</w:t>
+      </w:r>
+      <w:r>
+        <w:rPr>
+          <w:rtl w:val="0"/>
+        </w:rPr>
+        <w:t>ania systemu</w:t>
+      </w:r>
+    </w:p>
+    <w:p>
+      <w:pPr>
+        <w:pStyle w:val="Treść"/>
+        <w:numPr>
+          <w:ilvl w:val="0"/>
+          <w:numId w:val="6"/>
+        </w:numPr>
+        <w:jc w:val="both"/>
+      </w:pPr>
+      <w:r>
+        <w:rPr>
+          <w:rtl w:val="0"/>
+        </w:rPr>
+        <w:t>weryfikacji zgodno</w:t>
+      </w:r>
+      <w:r>
+        <w:rPr>
+          <w:rtl w:val="0"/>
+        </w:rPr>
+        <w:t>ś</w:t>
+      </w:r>
+      <w:r>
+        <w:rPr>
+          <w:rtl w:val="0"/>
+        </w:rPr>
+        <w:t>ci z wymaganiami prawnymi i standardami</w:t>
+      </w:r>
+    </w:p>
+    <w:p>
+      <w:pPr>
+        <w:pStyle w:val="Treść"/>
+        <w:jc w:val="both"/>
+      </w:pPr>
+    </w:p>
+    <w:p>
+      <w:pPr>
+        <w:pStyle w:val="Treść"/>
+        <w:jc w:val="both"/>
+      </w:pPr>
+      <w:r>
+        <w:rPr>
+          <w:rtl w:val="0"/>
+        </w:rPr>
+        <w:t>Testy akceptacyjne s</w:t>
+      </w:r>
+      <w:r>
+        <w:rPr>
+          <w:rtl w:val="0"/>
+        </w:rPr>
+        <w:t xml:space="preserve">ą </w:t>
+      </w:r>
+      <w:r>
+        <w:rPr>
+          <w:rtl w:val="0"/>
+        </w:rPr>
+        <w:t>niezb</w:t>
+      </w:r>
+      <w:r>
+        <w:rPr>
+          <w:rtl w:val="0"/>
+        </w:rPr>
+        <w:t>ę</w:t>
+      </w:r>
+      <w:r>
+        <w:rPr>
+          <w:rtl w:val="0"/>
+        </w:rPr>
+        <w:t>dnym elementem oceny gotowo</w:t>
+      </w:r>
+      <w:r>
+        <w:rPr>
+          <w:rtl w:val="0"/>
+        </w:rPr>
+        <w:t>ś</w:t>
+      </w:r>
+      <w:r>
+        <w:rPr>
+          <w:rtl w:val="0"/>
+        </w:rPr>
+        <w:t>ci systemu do wdro</w:t>
+      </w:r>
+      <w:r>
+        <w:rPr>
+          <w:rtl w:val="0"/>
+        </w:rPr>
+        <w:t>ż</w:t>
+      </w:r>
+      <w:r>
+        <w:rPr>
+          <w:rtl w:val="0"/>
+        </w:rPr>
+        <w:t>enia, a ich wyniki decyduj</w:t>
+      </w:r>
+      <w:r>
+        <w:rPr>
+          <w:rtl w:val="0"/>
+        </w:rPr>
+        <w:t xml:space="preserve">ą </w:t>
+      </w:r>
+      <w:r>
+        <w:rPr>
+          <w:rtl w:val="0"/>
+        </w:rPr>
+        <w:t>o uznaniu rozwi</w:t>
+      </w:r>
+      <w:r>
+        <w:rPr>
+          <w:rtl w:val="0"/>
+        </w:rPr>
+        <w:t>ą</w:t>
+      </w:r>
+      <w:r>
+        <w:rPr>
+          <w:rtl w:val="0"/>
+        </w:rPr>
+        <w:t>zania za spe</w:t>
+      </w:r>
+      <w:r>
+        <w:rPr>
+          <w:rtl w:val="0"/>
+        </w:rPr>
+        <w:t>ł</w:t>
+      </w:r>
+      <w:r>
+        <w:rPr>
+          <w:rtl w:val="0"/>
+        </w:rPr>
+        <w:t>niaj</w:t>
+      </w:r>
+      <w:r>
+        <w:rPr>
+          <w:rtl w:val="0"/>
+        </w:rPr>
+        <w:t>ą</w:t>
+      </w:r>
+      <w:r>
+        <w:rPr>
+          <w:rtl w:val="0"/>
+        </w:rPr>
+        <w:t>ce oczekiwania klienta.</w:t>
+      </w:r>
+    </w:p>
+    <w:p>
+      <w:pPr>
+        <w:pStyle w:val="Domyślne"/>
+        <w:spacing w:before="0" w:line="240" w:lineRule="auto"/>
+        <w:jc w:val="left"/>
+        <w:rPr>
+          <w:rFonts w:ascii="Times Roman" w:cs="Times Roman" w:hAnsi="Times Roman" w:eastAsia="Times Roman"/>
+        </w:rPr>
+      </w:pPr>
+    </w:p>
+    <w:p>
+      <w:pPr>
+        <w:pStyle w:val="Domyślne"/>
+        <w:spacing w:before="0" w:line="240" w:lineRule="auto"/>
+        <w:jc w:val="center"/>
+      </w:pPr>
+      <w:r>
+        <w:rPr>
+          <w:rFonts w:ascii="Helvetica" w:cs="Helvetica" w:hAnsi="Helvetica" w:eastAsia="Helvetica"/>
+          <w:outline w:val="0"/>
+          <w:color w:val="000000"/>
+          <w:sz w:val="22"/>
+          <w:szCs w:val="22"/>
+          <w14:textFill>
+            <w14:solidFill>
+              <w14:srgbClr w14:val="000000">
+                <w14:alpha w14:val="15294"/>
+              </w14:srgbClr>
+            </w14:solidFill>
+          </w14:textFill>
         </w:rPr>
       </w:r>
     </w:p>
@@ -8173,6 +9250,297 @@
   </w:num>
   <w:num w:numId="8">
     <w:abstractNumId w:val="4"/>
+  </w:num>
+  <w:num w:numId="9">
+    <w:abstractNumId w:val="2"/>
+    <w:lvlOverride w:ilvl="0">
+      <w:lvl w:ilvl="0">
+        <w:start w:val="1"/>
+        <w:numFmt w:val="bullet"/>
+        <w:suff w:val="tab"/>
+        <w:lvlText w:val="•"/>
+        <w:lvlJc w:val="left"/>
+        <w:pPr>
+          <w:ind w:left="720" w:hanging="500"/>
+        </w:pPr>
+        <w:rPr>
+          <w:rFonts w:ascii="Times Roman" w:cs="Times Roman" w:hAnsi="Times Roman" w:eastAsia="Times Roman"/>
+          <w:b w:val="0"/>
+          <w:bCs w:val="0"/>
+          <w:i w:val="0"/>
+          <w:iCs w:val="0"/>
+          <w:caps w:val="0"/>
+          <w:smallCaps w:val="0"/>
+          <w:strike w:val="0"/>
+          <w:dstrike w:val="0"/>
+          <w:outline w:val="0"/>
+          <w:emboss w:val="0"/>
+          <w:imprint w:val="0"/>
+          <w:spacing w:val="0"/>
+          <w:w w:val="100"/>
+          <w:kern w:val="0"/>
+          <w:position w:val="0"/>
+          <w:highlight w:val="none"/>
+          <w:vertAlign w:val="baseline"/>
+        </w:rPr>
+      </w:lvl>
+    </w:lvlOverride>
+    <w:lvlOverride w:ilvl="1">
+      <w:lvl w:ilvl="1">
+        <w:start w:val="1"/>
+        <w:numFmt w:val="bullet"/>
+        <w:suff w:val="tab"/>
+        <w:lvlText w:val="•"/>
+        <w:lvlJc w:val="left"/>
+        <w:pPr>
+          <w:ind w:left="940" w:hanging="500"/>
+        </w:pPr>
+        <w:rPr>
+          <w:rFonts w:ascii="Times Roman" w:cs="Times Roman" w:hAnsi="Times Roman" w:eastAsia="Times Roman"/>
+          <w:b w:val="0"/>
+          <w:bCs w:val="0"/>
+          <w:i w:val="0"/>
+          <w:iCs w:val="0"/>
+          <w:caps w:val="0"/>
+          <w:smallCaps w:val="0"/>
+          <w:strike w:val="0"/>
+          <w:dstrike w:val="0"/>
+          <w:outline w:val="0"/>
+          <w:emboss w:val="0"/>
+          <w:imprint w:val="0"/>
+          <w:spacing w:val="0"/>
+          <w:w w:val="100"/>
+          <w:kern w:val="0"/>
+          <w:position w:val="0"/>
+          <w:highlight w:val="none"/>
+          <w:vertAlign w:val="baseline"/>
+        </w:rPr>
+      </w:lvl>
+    </w:lvlOverride>
+    <w:lvlOverride w:ilvl="2">
+      <w:lvl w:ilvl="2">
+        <w:start w:val="1"/>
+        <w:numFmt w:val="bullet"/>
+        <w:suff w:val="tab"/>
+        <w:lvlText w:val="•"/>
+        <w:lvlJc w:val="left"/>
+        <w:pPr>
+          <w:ind w:left="1160" w:hanging="500"/>
+        </w:pPr>
+        <w:rPr>
+          <w:rFonts w:ascii="Times Roman" w:cs="Times Roman" w:hAnsi="Times Roman" w:eastAsia="Times Roman"/>
+          <w:b w:val="0"/>
+          <w:bCs w:val="0"/>
+          <w:i w:val="0"/>
+          <w:iCs w:val="0"/>
+          <w:caps w:val="0"/>
+          <w:smallCaps w:val="0"/>
+          <w:strike w:val="0"/>
+          <w:dstrike w:val="0"/>
+          <w:outline w:val="0"/>
+          <w:emboss w:val="0"/>
+          <w:imprint w:val="0"/>
+          <w:spacing w:val="0"/>
+          <w:w w:val="100"/>
+          <w:kern w:val="0"/>
+          <w:position w:val="0"/>
+          <w:highlight w:val="none"/>
+          <w:vertAlign w:val="baseline"/>
+        </w:rPr>
+      </w:lvl>
+    </w:lvlOverride>
+    <w:lvlOverride w:ilvl="3">
+      <w:lvl w:ilvl="3">
+        <w:start w:val="1"/>
+        <w:numFmt w:val="bullet"/>
+        <w:suff w:val="tab"/>
+        <w:lvlText w:val="•"/>
+        <w:lvlJc w:val="left"/>
+        <w:pPr>
+          <w:ind w:left="1380" w:hanging="500"/>
+        </w:pPr>
+        <w:rPr>
+          <w:rFonts w:ascii="Times Roman" w:cs="Times Roman" w:hAnsi="Times Roman" w:eastAsia="Times Roman"/>
+          <w:b w:val="0"/>
+          <w:bCs w:val="0"/>
+          <w:i w:val="0"/>
+          <w:iCs w:val="0"/>
+          <w:caps w:val="0"/>
+          <w:smallCaps w:val="0"/>
+          <w:strike w:val="0"/>
+          <w:dstrike w:val="0"/>
+          <w:outline w:val="0"/>
+          <w:emboss w:val="0"/>
+          <w:imprint w:val="0"/>
+          <w:spacing w:val="0"/>
+          <w:w w:val="100"/>
+          <w:kern w:val="0"/>
+          <w:position w:val="0"/>
+          <w:highlight w:val="none"/>
+          <w:vertAlign w:val="baseline"/>
+        </w:rPr>
+      </w:lvl>
+    </w:lvlOverride>
+    <w:lvlOverride w:ilvl="4">
+      <w:lvl w:ilvl="4">
+        <w:start w:val="1"/>
+        <w:numFmt w:val="bullet"/>
+        <w:suff w:val="tab"/>
+        <w:lvlText w:val="•"/>
+        <w:lvlJc w:val="left"/>
+        <w:pPr>
+          <w:ind w:left="1600" w:hanging="500"/>
+        </w:pPr>
+        <w:rPr>
+          <w:rFonts w:ascii="Times Roman" w:cs="Times Roman" w:hAnsi="Times Roman" w:eastAsia="Times Roman"/>
+          <w:b w:val="0"/>
+          <w:bCs w:val="0"/>
+          <w:i w:val="0"/>
+          <w:iCs w:val="0"/>
+          <w:caps w:val="0"/>
+          <w:smallCaps w:val="0"/>
+          <w:strike w:val="0"/>
+          <w:dstrike w:val="0"/>
+          <w:outline w:val="0"/>
+          <w:emboss w:val="0"/>
+          <w:imprint w:val="0"/>
+          <w:spacing w:val="0"/>
+          <w:w w:val="100"/>
+          <w:kern w:val="0"/>
+          <w:position w:val="0"/>
+          <w:highlight w:val="none"/>
+          <w:vertAlign w:val="baseline"/>
+        </w:rPr>
+      </w:lvl>
+    </w:lvlOverride>
+    <w:lvlOverride w:ilvl="5">
+      <w:lvl w:ilvl="5">
+        <w:start w:val="1"/>
+        <w:numFmt w:val="bullet"/>
+        <w:suff w:val="tab"/>
+        <w:lvlText w:val="•"/>
+        <w:lvlJc w:val="left"/>
+        <w:pPr>
+          <w:ind w:left="1820" w:hanging="500"/>
+        </w:pPr>
+        <w:rPr>
+          <w:rFonts w:ascii="Times Roman" w:cs="Times Roman" w:hAnsi="Times Roman" w:eastAsia="Times Roman"/>
+          <w:b w:val="0"/>
+          <w:bCs w:val="0"/>
+          <w:i w:val="0"/>
+          <w:iCs w:val="0"/>
+          <w:caps w:val="0"/>
+          <w:smallCaps w:val="0"/>
+          <w:strike w:val="0"/>
+          <w:dstrike w:val="0"/>
+          <w:outline w:val="0"/>
+          <w:emboss w:val="0"/>
+          <w:imprint w:val="0"/>
+          <w:spacing w:val="0"/>
+          <w:w w:val="100"/>
+          <w:kern w:val="0"/>
+          <w:position w:val="0"/>
+          <w:highlight w:val="none"/>
+          <w:vertAlign w:val="baseline"/>
+        </w:rPr>
+      </w:lvl>
+    </w:lvlOverride>
+    <w:lvlOverride w:ilvl="6">
+      <w:lvl w:ilvl="6">
+        <w:start w:val="1"/>
+        <w:numFmt w:val="bullet"/>
+        <w:suff w:val="tab"/>
+        <w:lvlText w:val="•"/>
+        <w:lvlJc w:val="left"/>
+        <w:pPr>
+          <w:ind w:left="2040" w:hanging="500"/>
+        </w:pPr>
+        <w:rPr>
+          <w:rFonts w:ascii="Times Roman" w:cs="Times Roman" w:hAnsi="Times Roman" w:eastAsia="Times Roman"/>
+          <w:b w:val="0"/>
+          <w:bCs w:val="0"/>
+          <w:i w:val="0"/>
+          <w:iCs w:val="0"/>
+          <w:caps w:val="0"/>
+          <w:smallCaps w:val="0"/>
+          <w:strike w:val="0"/>
+          <w:dstrike w:val="0"/>
+          <w:outline w:val="0"/>
+          <w:emboss w:val="0"/>
+          <w:imprint w:val="0"/>
+          <w:spacing w:val="0"/>
+          <w:w w:val="100"/>
+          <w:kern w:val="0"/>
+          <w:position w:val="0"/>
+          <w:highlight w:val="none"/>
+          <w:vertAlign w:val="baseline"/>
+        </w:rPr>
+      </w:lvl>
+    </w:lvlOverride>
+    <w:lvlOverride w:ilvl="7">
+      <w:lvl w:ilvl="7">
+        <w:start w:val="1"/>
+        <w:numFmt w:val="bullet"/>
+        <w:suff w:val="tab"/>
+        <w:lvlText w:val="•"/>
+        <w:lvlJc w:val="left"/>
+        <w:pPr>
+          <w:ind w:left="2260" w:hanging="500"/>
+        </w:pPr>
+        <w:rPr>
+          <w:rFonts w:ascii="Times Roman" w:cs="Times Roman" w:hAnsi="Times Roman" w:eastAsia="Times Roman"/>
+          <w:b w:val="0"/>
+          <w:bCs w:val="0"/>
+          <w:i w:val="0"/>
+          <w:iCs w:val="0"/>
+          <w:caps w:val="0"/>
+          <w:smallCaps w:val="0"/>
+          <w:strike w:val="0"/>
+          <w:dstrike w:val="0"/>
+          <w:outline w:val="0"/>
+          <w:emboss w:val="0"/>
+          <w:imprint w:val="0"/>
+          <w:spacing w:val="0"/>
+          <w:w w:val="100"/>
+          <w:kern w:val="0"/>
+          <w:position w:val="0"/>
+          <w:highlight w:val="none"/>
+          <w:vertAlign w:val="baseline"/>
+        </w:rPr>
+      </w:lvl>
+    </w:lvlOverride>
+    <w:lvlOverride w:ilvl="8">
+      <w:lvl w:ilvl="8">
+        <w:start w:val="1"/>
+        <w:numFmt w:val="bullet"/>
+        <w:suff w:val="tab"/>
+        <w:lvlText w:val="•"/>
+        <w:lvlJc w:val="left"/>
+        <w:pPr>
+          <w:ind w:left="2480" w:hanging="500"/>
+        </w:pPr>
+        <w:rPr>
+          <w:rFonts w:ascii="Times Roman" w:cs="Times Roman" w:hAnsi="Times Roman" w:eastAsia="Times Roman"/>
+          <w:b w:val="0"/>
+          <w:bCs w:val="0"/>
+          <w:i w:val="0"/>
+          <w:iCs w:val="0"/>
+          <w:caps w:val="0"/>
+          <w:smallCaps w:val="0"/>
+          <w:strike w:val="0"/>
+          <w:dstrike w:val="0"/>
+          <w:outline w:val="0"/>
+          <w:emboss w:val="0"/>
+          <w:imprint w:val="0"/>
+          <w:spacing w:val="0"/>
+          <w:w w:val="100"/>
+          <w:kern w:val="0"/>
+          <w:position w:val="0"/>
+          <w:highlight w:val="none"/>
+          <w:vertAlign w:val="baseline"/>
+        </w:rPr>
+      </w:lvl>
+    </w:lvlOverride>
   </w:num>
 </w:numbering>
 </file>

</xml_diff>